<commit_message>
export: add description to dataset tables
check number of table row cells and provided values on row replacement
</commit_message>
<xml_diff>
--- a/src/main/resources/org/damap/base/template/FWFTemplate.docx
+++ b/src/main/resources/org/damap/base/template/FWFTemplate.docx
@@ -629,7 +629,7 @@
                     </wp:anchor>
                   </w:drawing>
                 </mc:Choice>
-                <mc:Fallback xmlns:pic="http://schemas.openxmlformats.org/drawingml/2006/picture" xmlns:wp14="http://schemas.microsoft.com/office/word/2010/wordml" xmlns:a="http://schemas.openxmlformats.org/drawingml/2006/main">
+                <mc:Fallback xmlns:a="http://schemas.openxmlformats.org/drawingml/2006/main" xmlns:wp14="http://schemas.microsoft.com/office/word/2010/wordml" xmlns:pic="http://schemas.openxmlformats.org/drawingml/2006/picture">
                   <w:pict w14:anchorId="7AAC8864">
                     <v:shapetype coordsize="21600,21600" o:spt="75" o:preferrelative="t" path="m@4@5l@4@11@9@11@9@5xe" type="#_x0000_t75">
                       <v:formulas>
@@ -680,36 +680,17 @@
               </w:rPr>
               <w:t xml:space="preserve">This DMP is licensed under a </w:t>
             </w:r>
-            <w:r>
-              <w:fldChar w:fldCharType="begin"/>
-            </w:r>
-            <w:r>
-              <w:rPr>
-                <w:lang w:val="en-US"/>
-              </w:rPr>
-              <w:instrText>HYPERLINK "https://creativecommons.org/licenses/by/4.0/legalcode" \o "https://creativecommons.org/licenses/by/4.0/legalcode"</w:instrText>
-            </w:r>
-            <w:r>
-              <w:fldChar w:fldCharType="separate"/>
-            </w:r>
-            <w:r>
-              <w:rPr>
-                <w:sz w:val="20"/>
-                <w:szCs w:val="20"/>
-                <w:u w:val="single"/>
-                <w:lang w:val="en-GB"/>
-              </w:rPr>
-              <w:t>Creative Commons Attribution 4.0 International License</w:t>
-            </w:r>
-            <w:r>
-              <w:rPr>
-                <w:sz w:val="20"/>
-                <w:szCs w:val="20"/>
-                <w:u w:val="single"/>
-                <w:lang w:val="en-GB"/>
-              </w:rPr>
-              <w:fldChar w:fldCharType="end"/>
-            </w:r>
+            <w:hyperlink r:id="rId18" w:tooltip="https://creativecommons.org/licenses/by/4.0/legalcode" w:history="1">
+              <w:r>
+                <w:rPr>
+                  <w:sz w:val="20"/>
+                  <w:szCs w:val="20"/>
+                  <w:u w:val="single"/>
+                  <w:lang w:val="en-GB"/>
+                </w:rPr>
+                <w:t>Creative Commons Attribution 4.0 International License</w:t>
+              </w:r>
+            </w:hyperlink>
             <w:r>
               <w:rPr>
                 <w:sz w:val="20"/>
@@ -803,7 +784,7 @@
           <w:lang w:val="en-GB"/>
         </w:rPr>
         <w:sectPr>
-          <w:footerReference w:type="default" r:id="rId18"/>
+          <w:footerReference w:type="default" r:id="rId19"/>
           <w:pgSz w:w="16838" w:h="11906" w:orient="landscape"/>
           <w:pgMar w:top="851" w:right="820" w:bottom="1417" w:left="1134" w:header="708" w:footer="708" w:gutter="0"/>
           <w:cols w:space="708"/>
@@ -863,34 +844,16 @@
         </w:rPr>
         <w:t xml:space="preserve">These guidelines are intended to be used as a guidance in the creation of a data management plan for an approved FWF project. This document is based, with minor changes, on the </w:t>
       </w:r>
-      <w:r>
-        <w:fldChar w:fldCharType="begin"/>
-      </w:r>
-      <w:r>
-        <w:rPr>
-          <w:lang w:val="en-US"/>
-        </w:rPr>
-        <w:instrText>HYPERLINK "https://www.scienceeurope.org/our-priorities/research-data/research-data-management/" \o "https://www.scienceeurope.org/our-priorities/research-data/research-data-management/"</w:instrText>
-      </w:r>
-      <w:r>
-        <w:fldChar w:fldCharType="separate"/>
-      </w:r>
-      <w:r>
-        <w:rPr>
-          <w:rStyle w:val="Hyperlink"/>
-          <w:rFonts w:ascii="Arial" w:hAnsi="Arial" w:cs="Arial"/>
-          <w:lang w:val="en-GB"/>
-        </w:rPr>
-        <w:t>RDM Guidance for Researchers</w:t>
-      </w:r>
-      <w:r>
-        <w:rPr>
-          <w:rStyle w:val="Hyperlink"/>
-          <w:rFonts w:ascii="Arial" w:hAnsi="Arial" w:cs="Arial"/>
-          <w:lang w:val="en-GB"/>
-        </w:rPr>
-        <w:fldChar w:fldCharType="end"/>
-      </w:r>
+      <w:hyperlink r:id="rId20" w:tooltip="https://www.scienceeurope.org/our-priorities/research-data/research-data-management/" w:history="1">
+        <w:r>
+          <w:rPr>
+            <w:rStyle w:val="Hyperlink"/>
+            <w:rFonts w:ascii="Arial" w:hAnsi="Arial" w:cs="Arial"/>
+            <w:lang w:val="en-GB"/>
+          </w:rPr>
+          <w:t>RDM Guidance for Researchers</w:t>
+        </w:r>
+      </w:hyperlink>
       <w:r>
         <w:rPr>
           <w:rFonts w:ascii="Arial" w:hAnsi="Arial" w:cs="Arial"/>
@@ -914,34 +877,16 @@
         </w:rPr>
         <w:t xml:space="preserve">Please answer all the questions in the second column and address the items in the third column. The DMP template can be found at the end of these guidelines, and further information is available in the </w:t>
       </w:r>
-      <w:r>
-        <w:fldChar w:fldCharType="begin"/>
-      </w:r>
-      <w:r>
-        <w:rPr>
-          <w:lang w:val="en-US"/>
-        </w:rPr>
-        <w:instrText>HYPERLINK "https://www.fwf.ac.at/fileadmin/files/Dokumente/Open_Access/FWF_DMPMatrix_e.pdf" \o "https://www.fwf.ac.at/fileadmin/files/Dokumente/Open_Access/FWF_DMPMatrix_e.pdf"</w:instrText>
-      </w:r>
-      <w:r>
-        <w:fldChar w:fldCharType="separate"/>
-      </w:r>
-      <w:r>
-        <w:rPr>
-          <w:rStyle w:val="Hyperlink"/>
-          <w:rFonts w:ascii="Arial" w:hAnsi="Arial" w:cs="Arial"/>
-          <w:lang w:val="en-GB"/>
-        </w:rPr>
-        <w:t>DMP Evaluation Rubric</w:t>
-      </w:r>
-      <w:r>
-        <w:rPr>
-          <w:rStyle w:val="Hyperlink"/>
-          <w:rFonts w:ascii="Arial" w:hAnsi="Arial" w:cs="Arial"/>
-          <w:lang w:val="en-GB"/>
-        </w:rPr>
-        <w:fldChar w:fldCharType="end"/>
-      </w:r>
+      <w:hyperlink r:id="rId21" w:tooltip="https://www.fwf.ac.at/fileadmin/files/Dokumente/Open_Access/FWF_DMPMatrix_e.pdf" w:history="1">
+        <w:r>
+          <w:rPr>
+            <w:rStyle w:val="Hyperlink"/>
+            <w:rFonts w:ascii="Arial" w:hAnsi="Arial" w:cs="Arial"/>
+            <w:lang w:val="en-GB"/>
+          </w:rPr>
+          <w:t>DMP Evaluation Rubric</w:t>
+        </w:r>
+      </w:hyperlink>
       <w:r>
         <w:rPr>
           <w:rFonts w:ascii="Arial" w:hAnsi="Arial" w:cs="Arial"/>
@@ -1876,7 +1821,7 @@
               </w:rPr>
               <w:t xml:space="preserve">Use community metadata standards where these are in place (see </w:t>
             </w:r>
-            <w:hyperlink r:id="rId19" w:tooltip="http://www.dcc.ac.uk/resources/metadata-standards/list" w:history="1">
+            <w:hyperlink r:id="rId22" w:tooltip="http://www.dcc.ac.uk/resources/metadata-standards/list" w:history="1">
               <w:r>
                 <w:rPr>
                   <w:rStyle w:val="Hyperlink"/>
@@ -1906,7 +1851,7 @@
               </w:rPr>
               <w:t xml:space="preserve"> or </w:t>
             </w:r>
-            <w:hyperlink r:id="rId20" w:tooltip="http://rd-alliance.github.io/metadata-directory/standards/" w:history="1">
+            <w:hyperlink r:id="rId23" w:tooltip="http://rd-alliance.github.io/metadata-directory/standards/" w:history="1">
               <w:r>
                 <w:rPr>
                   <w:rStyle w:val="Hyperlink"/>
@@ -2586,7 +2531,7 @@
               </w:rPr>
               <w:t xml:space="preserve">Explain how and when the data will be shared. Consider the </w:t>
             </w:r>
-            <w:hyperlink r:id="rId21" w:tooltip="https://www.fwf.ac.at/en/research-funding/open-access-policy/open-access-to-research-data" w:history="1">
+            <w:hyperlink r:id="rId24" w:tooltip="https://www.fwf.ac.at/en/research-funding/open-access-policy/open-access-to-research-data" w:history="1">
               <w:r>
                 <w:rPr>
                   <w:rStyle w:val="Hyperlink"/>
@@ -2662,7 +2607,7 @@
               </w:rPr>
               <w:t>Explain how the data will be discoverable and made available for re-use, addressing the choice of repository, the persistent identifier (e.g., DOI), and the licence to use (see "</w:t>
             </w:r>
-            <w:hyperlink r:id="rId22" w:tooltip="https://www.dcc.ac.uk/sites/default/files/documents/publications/reports/guides/How_To_License_Research_Data.pdf" w:history="1">
+            <w:hyperlink r:id="rId25" w:tooltip="https://www.dcc.ac.uk/sites/default/files/documents/publications/reports/guides/How_To_License_Research_Data.pdf" w:history="1">
               <w:r>
                 <w:rPr>
                   <w:rStyle w:val="Hyperlink"/>
@@ -2681,7 +2626,7 @@
               </w:rPr>
               <w:t xml:space="preserve">"). When choosing a repository, follow the </w:t>
             </w:r>
-            <w:hyperlink r:id="rId23" w:tooltip="https://portal.fwf.ac.at/workspaces/Strateg-Dok/Dokumente/OpenAccess/05_Open_Data/Data_Policy/Update-DMP-2021/Science%20Europe%20Criteria%20for%20the%20selection%20of%20trustworthy%20repositories" w:history="1">
+            <w:hyperlink r:id="rId26" w:tooltip="https://portal.fwf.ac.at/workspaces/Strateg-Dok/Dokumente/OpenAccess/05_Open_Data/Data_Policy/Update-DMP-2021/Science%20Europe%20Criteria%20for%20the%20selection%20of%20trustworthy%20repositories" w:history="1">
               <w:r>
                 <w:rPr>
                   <w:rStyle w:val="Hyperlink"/>
@@ -2700,7 +2645,7 @@
               </w:rPr>
               <w:t xml:space="preserve"> and use </w:t>
             </w:r>
-            <w:hyperlink r:id="rId24" w:tooltip="http://www.re3data.org/" w:history="1">
+            <w:hyperlink r:id="rId27" w:tooltip="http://www.re3data.org/" w:history="1">
               <w:r>
                 <w:rPr>
                   <w:rStyle w:val="Hyperlink"/>
@@ -3302,7 +3247,7 @@
               </w:rPr>
               <w:t>Consider “</w:t>
             </w:r>
-            <w:hyperlink r:id="rId25" w:tooltip="http://ec.europa.eu/research/participants/data/ref/fp7/89888/ethics-for-researchers_en.pdf" w:history="1">
+            <w:hyperlink r:id="rId28" w:tooltip="http://ec.europa.eu/research/participants/data/ref/fp7/89888/ethics-for-researchers_en.pdf" w:history="1">
               <w:r>
                 <w:rPr>
                   <w:rStyle w:val="Hyperlink"/>
@@ -3321,7 +3266,7 @@
               </w:rPr>
               <w:t>” published by the European Commission or “</w:t>
             </w:r>
-            <w:hyperlink r:id="rId26" w:tooltip="https://ec.europa.eu/info/funding-tenders/opportunities/docs/2021-2027/horizon/guidance/european-code-of-conduct-for-research-integrity_horizon_en.pdf" w:history="1">
+            <w:hyperlink r:id="rId29" w:tooltip="https://ec.europa.eu/info/funding-tenders/opportunities/docs/2021-2027/horizon/guidance/european-code-of-conduct-for-research-integrity_horizon_en.pdf" w:history="1">
               <w:r>
                 <w:rPr>
                   <w:rStyle w:val="Hyperlink"/>
@@ -4005,7 +3950,16 @@
                       <w:sz w:val="18"/>
                       <w:szCs w:val="18"/>
                     </w:rPr>
-                    <w:t>Cost name</w:t>
+                    <w:t>c</w:t>
+                  </w:r>
+                  <w:r>
+                    <w:rPr>
+                      <w:rFonts w:cs="Arial"/>
+                      <w:color w:val="006AAB"/>
+                      <w:sz w:val="18"/>
+                      <w:szCs w:val="18"/>
+                    </w:rPr>
+                    <w:t>ost name</w:t>
                   </w:r>
                 </w:p>
               </w:tc>
@@ -4034,7 +3988,16 @@
                       <w:sz w:val="18"/>
                       <w:szCs w:val="18"/>
                     </w:rPr>
-                    <w:t>Cost type</w:t>
+                    <w:t>c</w:t>
+                  </w:r>
+                  <w:r>
+                    <w:rPr>
+                      <w:rFonts w:cs="Arial"/>
+                      <w:color w:val="006AAB"/>
+                      <w:sz w:val="18"/>
+                      <w:szCs w:val="18"/>
+                    </w:rPr>
+                    <w:t>ost type</w:t>
                   </w:r>
                 </w:p>
               </w:tc>
@@ -4062,7 +4025,16 @@
                       <w:sz w:val="18"/>
                       <w:szCs w:val="18"/>
                     </w:rPr>
-                    <w:t>Description</w:t>
+                    <w:t>d</w:t>
+                  </w:r>
+                  <w:r>
+                    <w:rPr>
+                      <w:rFonts w:cs="Arial"/>
+                      <w:color w:val="006AAB"/>
+                      <w:sz w:val="18"/>
+                      <w:szCs w:val="18"/>
+                    </w:rPr>
+                    <w:t>escription</w:t>
                   </w:r>
                 </w:p>
               </w:tc>
@@ -4093,7 +4065,16 @@
                       <w:sz w:val="18"/>
                       <w:szCs w:val="18"/>
                     </w:rPr>
-                    <w:t>Unit</w:t>
+                    <w:t>u</w:t>
+                  </w:r>
+                  <w:r>
+                    <w:rPr>
+                      <w:rFonts w:cs="Arial"/>
+                      <w:color w:val="006AAB"/>
+                      <w:sz w:val="18"/>
+                      <w:szCs w:val="18"/>
+                    </w:rPr>
+                    <w:t>nit</w:t>
                   </w:r>
                 </w:p>
               </w:tc>
@@ -4124,7 +4105,17 @@
                       <w:sz w:val="18"/>
                       <w:szCs w:val="18"/>
                     </w:rPr>
-                    <w:t>Value</w:t>
+                    <w:t>v</w:t>
+                  </w:r>
+                  <w:r>
+                    <w:rPr>
+                      <w:rFonts w:cs="Arial"/>
+                      <w:bCs/>
+                      <w:color w:val="006AAB"/>
+                      <w:sz w:val="18"/>
+                      <w:szCs w:val="18"/>
+                    </w:rPr>
+                    <w:t>alue</w:t>
                   </w:r>
                 </w:p>
               </w:tc>
@@ -4726,7 +4717,7 @@
           <w:tbl>
             <w:tblPr>
               <w:tblStyle w:val="GridTableLight0"/>
-              <w:tblW w:w="9732" w:type="dxa"/>
+              <w:tblW w:w="12426" w:type="dxa"/>
               <w:tblBorders>
                 <w:top w:val="single" w:sz="12" w:space="0" w:color="BFBFBF"/>
                 <w:left w:val="single" w:sz="12" w:space="0" w:color="BFBFBF"/>
@@ -4738,12 +4729,13 @@
               <w:tblLook w:val="04A0" w:firstRow="1" w:lastRow="0" w:firstColumn="1" w:lastColumn="0" w:noHBand="0" w:noVBand="1"/>
             </w:tblPr>
             <w:tblGrid>
-              <w:gridCol w:w="869"/>
-              <w:gridCol w:w="2397"/>
-              <w:gridCol w:w="1801"/>
-              <w:gridCol w:w="1556"/>
-              <w:gridCol w:w="1402"/>
+              <w:gridCol w:w="808"/>
+              <w:gridCol w:w="2401"/>
+              <w:gridCol w:w="1347"/>
+              <w:gridCol w:w="1517"/>
+              <w:gridCol w:w="1576"/>
               <w:gridCol w:w="1707"/>
+              <w:gridCol w:w="3070"/>
             </w:tblGrid>
             <w:tr>
               <w:trPr>
@@ -4752,7 +4744,7 @@
               </w:trPr>
               <w:tc>
                 <w:tcPr>
-                  <w:tcW w:w="869" w:type="dxa"/>
+                  <w:tcW w:w="808" w:type="dxa"/>
                   <w:tcBorders>
                     <w:bottom w:val="single" w:sz="12" w:space="0" w:color="006AAB"/>
                   </w:tcBorders>
@@ -4771,6 +4763,7 @@
                     </w:rPr>
                   </w:pPr>
                   <w:bookmarkStart w:id="3" w:name="_Hlk66278334"/>
+                  <w:bookmarkEnd w:id="2"/>
                   <w:r>
                     <w:rPr>
                       <w:rFonts w:cs="Arial"/>
@@ -4784,7 +4777,7 @@
               </w:tc>
               <w:tc>
                 <w:tcPr>
-                  <w:tcW w:w="2397" w:type="dxa"/>
+                  <w:tcW w:w="2401" w:type="dxa"/>
                   <w:tcBorders>
                     <w:bottom w:val="single" w:sz="12" w:space="0" w:color="006AAB"/>
                   </w:tcBorders>
@@ -4815,7 +4808,7 @@
               </w:tc>
               <w:tc>
                 <w:tcPr>
-                  <w:tcW w:w="1801" w:type="dxa"/>
+                  <w:tcW w:w="1347" w:type="dxa"/>
                   <w:tcBorders>
                     <w:bottom w:val="single" w:sz="12" w:space="0" w:color="006AAB"/>
                   </w:tcBorders>
@@ -4846,7 +4839,7 @@
               </w:tc>
               <w:tc>
                 <w:tcPr>
-                  <w:tcW w:w="1556" w:type="dxa"/>
+                  <w:tcW w:w="1517" w:type="dxa"/>
                   <w:tcBorders>
                     <w:bottom w:val="single" w:sz="12" w:space="0" w:color="006AAB"/>
                   </w:tcBorders>
@@ -4877,7 +4870,7 @@
               </w:tc>
               <w:tc>
                 <w:tcPr>
-                  <w:tcW w:w="1402" w:type="dxa"/>
+                  <w:tcW w:w="1576" w:type="dxa"/>
                   <w:tcBorders>
                     <w:bottom w:val="single" w:sz="12" w:space="0" w:color="006AAB"/>
                   </w:tcBorders>
@@ -4937,11 +4930,40 @@
                   </w:r>
                 </w:p>
               </w:tc>
+              <w:tc>
+                <w:tcPr>
+                  <w:tcW w:w="3070" w:type="dxa"/>
+                  <w:tcBorders>
+                    <w:bottom w:val="single" w:sz="12" w:space="0" w:color="006AAB"/>
+                  </w:tcBorders>
+                  <w:vAlign w:val="center"/>
+                </w:tcPr>
+                <w:p>
+                  <w:pPr>
+                    <w:jc w:val="center"/>
+                    <w:rPr>
+                      <w:rFonts w:cs="Arial"/>
+                      <w:color w:val="006AAB"/>
+                      <w:sz w:val="18"/>
+                      <w:szCs w:val="18"/>
+                    </w:rPr>
+                  </w:pPr>
+                  <w:r>
+                    <w:rPr>
+                      <w:rFonts w:cs="Arial"/>
+                      <w:color w:val="006AAB"/>
+                      <w:sz w:val="18"/>
+                      <w:szCs w:val="18"/>
+                    </w:rPr>
+                    <w:t>description</w:t>
+                  </w:r>
+                </w:p>
+              </w:tc>
             </w:tr>
             <w:tr>
               <w:tc>
                 <w:tcPr>
-                  <w:tcW w:w="869" w:type="dxa"/>
+                  <w:tcW w:w="808" w:type="dxa"/>
                   <w:tcBorders>
                     <w:top w:val="single" w:sz="12" w:space="0" w:color="006AAB"/>
                   </w:tcBorders>
@@ -4968,7 +4990,7 @@
               </w:tc>
               <w:tc>
                 <w:tcPr>
-                  <w:tcW w:w="2397" w:type="dxa"/>
+                  <w:tcW w:w="2401" w:type="dxa"/>
                   <w:tcBorders>
                     <w:top w:val="single" w:sz="12" w:space="0" w:color="006AAB"/>
                   </w:tcBorders>
@@ -5010,7 +5032,7 @@
               </w:tc>
               <w:tc>
                 <w:tcPr>
-                  <w:tcW w:w="1801" w:type="dxa"/>
+                  <w:tcW w:w="1347" w:type="dxa"/>
                   <w:tcBorders>
                     <w:top w:val="single" w:sz="12" w:space="0" w:color="006AAB"/>
                   </w:tcBorders>
@@ -5036,7 +5058,7 @@
               </w:tc>
               <w:tc>
                 <w:tcPr>
-                  <w:tcW w:w="1556" w:type="dxa"/>
+                  <w:tcW w:w="1517" w:type="dxa"/>
                   <w:tcBorders>
                     <w:top w:val="single" w:sz="12" w:space="0" w:color="006AAB"/>
                   </w:tcBorders>
@@ -5062,7 +5084,7 @@
               </w:tc>
               <w:tc>
                 <w:tcPr>
-                  <w:tcW w:w="1402" w:type="dxa"/>
+                  <w:tcW w:w="1576" w:type="dxa"/>
                   <w:tcBorders>
                     <w:top w:val="single" w:sz="12" w:space="0" w:color="006AAB"/>
                   </w:tcBorders>
@@ -5112,11 +5134,35 @@
                   </w:r>
                 </w:p>
               </w:tc>
+              <w:tc>
+                <w:tcPr>
+                  <w:tcW w:w="3070" w:type="dxa"/>
+                  <w:tcBorders>
+                    <w:top w:val="single" w:sz="12" w:space="0" w:color="006AAB"/>
+                  </w:tcBorders>
+                </w:tcPr>
+                <w:p>
+                  <w:pPr>
+                    <w:jc w:val="center"/>
+                    <w:rPr>
+                      <w:sz w:val="18"/>
+                      <w:szCs w:val="18"/>
+                    </w:rPr>
+                  </w:pPr>
+                  <w:r>
+                    <w:rPr>
+                      <w:sz w:val="18"/>
+                      <w:szCs w:val="18"/>
+                    </w:rPr>
+                    <w:t>…</w:t>
+                  </w:r>
+                </w:p>
+              </w:tc>
             </w:tr>
             <w:tr>
               <w:tc>
                 <w:tcPr>
-                  <w:tcW w:w="869" w:type="dxa"/>
+                  <w:tcW w:w="808" w:type="dxa"/>
                 </w:tcPr>
                 <w:p>
                   <w:pPr>
@@ -5140,7 +5186,7 @@
               </w:tc>
               <w:tc>
                 <w:tcPr>
-                  <w:tcW w:w="2397" w:type="dxa"/>
+                  <w:tcW w:w="2401" w:type="dxa"/>
                 </w:tcPr>
                 <w:p>
                   <w:pPr>
@@ -5163,7 +5209,7 @@
               </w:tc>
               <w:tc>
                 <w:tcPr>
-                  <w:tcW w:w="1801" w:type="dxa"/>
+                  <w:tcW w:w="1347" w:type="dxa"/>
                 </w:tcPr>
                 <w:p>
                   <w:pPr>
@@ -5186,7 +5232,7 @@
               </w:tc>
               <w:tc>
                 <w:tcPr>
-                  <w:tcW w:w="1556" w:type="dxa"/>
+                  <w:tcW w:w="1517" w:type="dxa"/>
                 </w:tcPr>
                 <w:p>
                   <w:pPr>
@@ -5209,7 +5255,7 @@
               </w:tc>
               <w:tc>
                 <w:tcPr>
-                  <w:tcW w:w="1402" w:type="dxa"/>
+                  <w:tcW w:w="1576" w:type="dxa"/>
                 </w:tcPr>
                 <w:p>
                   <w:pPr>
@@ -5251,8 +5297,42 @@
                     </w:rPr>
                     <w:t>[dataset1sensitive]</w:t>
                   </w:r>
-                  <w:bookmarkEnd w:id="2"/>
                   <w:bookmarkEnd w:id="3"/>
+                </w:p>
+              </w:tc>
+              <w:tc>
+                <w:tcPr>
+                  <w:tcW w:w="3070" w:type="dxa"/>
+                </w:tcPr>
+                <w:p>
+                  <w:pPr>
+                    <w:jc w:val="center"/>
+                    <w:rPr>
+                      <w:sz w:val="18"/>
+                      <w:szCs w:val="18"/>
+                    </w:rPr>
+                  </w:pPr>
+                  <w:r>
+                    <w:rPr>
+                      <w:sz w:val="18"/>
+                      <w:szCs w:val="18"/>
+                    </w:rPr>
+                    <w:t>[dataset1</w:t>
+                  </w:r>
+                  <w:r>
+                    <w:rPr>
+                      <w:sz w:val="18"/>
+                      <w:szCs w:val="18"/>
+                    </w:rPr>
+                    <w:t>description</w:t>
+                  </w:r>
+                  <w:r>
+                    <w:rPr>
+                      <w:sz w:val="18"/>
+                      <w:szCs w:val="18"/>
+                    </w:rPr>
+                    <w:t>]</w:t>
+                  </w:r>
                 </w:p>
               </w:tc>
             </w:tr>
@@ -5282,7 +5362,7 @@
           <w:tbl>
             <w:tblPr>
               <w:tblStyle w:val="GridTableLight0"/>
-              <w:tblW w:w="9695" w:type="dxa"/>
+              <w:tblW w:w="12426" w:type="dxa"/>
               <w:tblBorders>
                 <w:top w:val="single" w:sz="12" w:space="0" w:color="BFBFBF" w:themeColor="background1" w:themeShade="BF"/>
                 <w:left w:val="single" w:sz="12" w:space="0" w:color="BFBFBF" w:themeColor="background1" w:themeShade="BF"/>
@@ -5295,10 +5375,11 @@
             </w:tblPr>
             <w:tblGrid>
               <w:gridCol w:w="807"/>
-              <w:gridCol w:w="1961"/>
-              <w:gridCol w:w="2821"/>
-              <w:gridCol w:w="2838"/>
-              <w:gridCol w:w="1268"/>
+              <w:gridCol w:w="2405"/>
+              <w:gridCol w:w="2835"/>
+              <w:gridCol w:w="1559"/>
+              <w:gridCol w:w="1843"/>
+              <w:gridCol w:w="2977"/>
             </w:tblGrid>
             <w:tr>
               <w:trPr>
@@ -5306,7 +5387,7 @@
               </w:trPr>
               <w:tc>
                 <w:tcPr>
-                  <w:tcW w:w="713" w:type="dxa"/>
+                  <w:tcW w:w="807" w:type="dxa"/>
                   <w:tcBorders>
                     <w:bottom w:val="single" w:sz="12" w:space="0" w:color="006AAB"/>
                   </w:tcBorders>
@@ -5338,7 +5419,7 @@
               </w:tc>
               <w:tc>
                 <w:tcPr>
-                  <w:tcW w:w="1962" w:type="dxa"/>
+                  <w:tcW w:w="2405" w:type="dxa"/>
                   <w:tcBorders>
                     <w:bottom w:val="single" w:sz="12" w:space="0" w:color="006AAB"/>
                   </w:tcBorders>
@@ -5369,7 +5450,7 @@
               </w:tc>
               <w:tc>
                 <w:tcPr>
-                  <w:tcW w:w="2865" w:type="dxa"/>
+                  <w:tcW w:w="2835" w:type="dxa"/>
                   <w:tcBorders>
                     <w:bottom w:val="single" w:sz="12" w:space="0" w:color="006AAB"/>
                   </w:tcBorders>
@@ -5398,7 +5479,7 @@
               </w:tc>
               <w:tc>
                 <w:tcPr>
-                  <w:tcW w:w="2880" w:type="dxa"/>
+                  <w:tcW w:w="1559" w:type="dxa"/>
                   <w:tcBorders>
                     <w:bottom w:val="single" w:sz="12" w:space="0" w:color="006AAB"/>
                   </w:tcBorders>
@@ -5428,7 +5509,7 @@
               </w:tc>
               <w:tc>
                 <w:tcPr>
-                  <w:tcW w:w="1275" w:type="dxa"/>
+                  <w:tcW w:w="1843" w:type="dxa"/>
                   <w:tcBorders>
                     <w:bottom w:val="single" w:sz="12" w:space="0" w:color="006AAB"/>
                   </w:tcBorders>
@@ -5452,6 +5533,35 @@
                       <w:szCs w:val="18"/>
                     </w:rPr>
                     <w:t>contains sensitive data</w:t>
+                  </w:r>
+                </w:p>
+              </w:tc>
+              <w:tc>
+                <w:tcPr>
+                  <w:tcW w:w="2977" w:type="dxa"/>
+                  <w:tcBorders>
+                    <w:bottom w:val="single" w:sz="12" w:space="0" w:color="006AAB"/>
+                  </w:tcBorders>
+                  <w:vAlign w:val="center"/>
+                </w:tcPr>
+                <w:p>
+                  <w:pPr>
+                    <w:jc w:val="center"/>
+                    <w:rPr>
+                      <w:rFonts w:cs="Arial"/>
+                      <w:color w:val="006AAB"/>
+                      <w:sz w:val="18"/>
+                      <w:szCs w:val="18"/>
+                    </w:rPr>
+                  </w:pPr>
+                  <w:r>
+                    <w:rPr>
+                      <w:rFonts w:cs="Arial"/>
+                      <w:color w:val="006AAB"/>
+                      <w:sz w:val="18"/>
+                      <w:szCs w:val="18"/>
+                    </w:rPr>
+                    <w:t>description</w:t>
                   </w:r>
                 </w:p>
               </w:tc>
@@ -5462,7 +5572,7 @@
               </w:trPr>
               <w:tc>
                 <w:tcPr>
-                  <w:tcW w:w="713" w:type="dxa"/>
+                  <w:tcW w:w="807" w:type="dxa"/>
                   <w:tcBorders>
                     <w:top w:val="single" w:sz="12" w:space="0" w:color="006AAB"/>
                     <w:bottom w:val="single" w:sz="12" w:space="0" w:color="BFBFBF" w:themeColor="background1" w:themeShade="BF"/>
@@ -5490,7 +5600,7 @@
               </w:tc>
               <w:tc>
                 <w:tcPr>
-                  <w:tcW w:w="1962" w:type="dxa"/>
+                  <w:tcW w:w="2405" w:type="dxa"/>
                   <w:tcBorders>
                     <w:top w:val="single" w:sz="12" w:space="0" w:color="006AAB"/>
                     <w:bottom w:val="single" w:sz="12" w:space="0" w:color="BFBFBF" w:themeColor="background1" w:themeShade="BF"/>
@@ -5532,7 +5642,7 @@
               </w:tc>
               <w:tc>
                 <w:tcPr>
-                  <w:tcW w:w="2865" w:type="dxa"/>
+                  <w:tcW w:w="2835" w:type="dxa"/>
                   <w:tcBorders>
                     <w:top w:val="single" w:sz="12" w:space="0" w:color="006AAB"/>
                     <w:bottom w:val="single" w:sz="12" w:space="0" w:color="BFBFBF" w:themeColor="background1" w:themeShade="BF"/>
@@ -5559,7 +5669,7 @@
               </w:tc>
               <w:tc>
                 <w:tcPr>
-                  <w:tcW w:w="2880" w:type="dxa"/>
+                  <w:tcW w:w="1559" w:type="dxa"/>
                   <w:tcBorders>
                     <w:top w:val="single" w:sz="12" w:space="0" w:color="006AAB"/>
                     <w:bottom w:val="single" w:sz="12" w:space="0" w:color="BFBFBF" w:themeColor="background1" w:themeShade="BF"/>
@@ -5584,7 +5694,7 @@
               </w:tc>
               <w:tc>
                 <w:tcPr>
-                  <w:tcW w:w="1275" w:type="dxa"/>
+                  <w:tcW w:w="1843" w:type="dxa"/>
                   <w:tcBorders>
                     <w:top w:val="single" w:sz="12" w:space="0" w:color="006AAB"/>
                     <w:bottom w:val="single" w:sz="12" w:space="0" w:color="BFBFBF" w:themeColor="background1" w:themeShade="BF"/>
@@ -5606,6 +5716,31 @@
                       <w:szCs w:val="18"/>
                     </w:rPr>
                     <w:t>yes/no</w:t>
+                  </w:r>
+                </w:p>
+              </w:tc>
+              <w:tc>
+                <w:tcPr>
+                  <w:tcW w:w="2977" w:type="dxa"/>
+                  <w:tcBorders>
+                    <w:top w:val="single" w:sz="12" w:space="0" w:color="006AAB"/>
+                    <w:bottom w:val="single" w:sz="12" w:space="0" w:color="BFBFBF" w:themeColor="background1" w:themeShade="BF"/>
+                  </w:tcBorders>
+                </w:tcPr>
+                <w:p>
+                  <w:pPr>
+                    <w:jc w:val="center"/>
+                    <w:rPr>
+                      <w:sz w:val="18"/>
+                      <w:szCs w:val="18"/>
+                    </w:rPr>
+                  </w:pPr>
+                  <w:r>
+                    <w:rPr>
+                      <w:sz w:val="18"/>
+                      <w:szCs w:val="18"/>
+                    </w:rPr>
+                    <w:t>…</w:t>
                   </w:r>
                 </w:p>
               </w:tc>
@@ -5616,7 +5751,7 @@
               </w:trPr>
               <w:tc>
                 <w:tcPr>
-                  <w:tcW w:w="713" w:type="dxa"/>
+                  <w:tcW w:w="807" w:type="dxa"/>
                   <w:tcBorders>
                     <w:top w:val="single" w:sz="12" w:space="0" w:color="BFBFBF" w:themeColor="background1" w:themeShade="BF"/>
                     <w:bottom w:val="single" w:sz="12" w:space="0" w:color="BFBFBF" w:themeColor="background1" w:themeShade="BF"/>
@@ -5641,7 +5776,7 @@
               </w:tc>
               <w:tc>
                 <w:tcPr>
-                  <w:tcW w:w="1962" w:type="dxa"/>
+                  <w:tcW w:w="2405" w:type="dxa"/>
                   <w:tcBorders>
                     <w:top w:val="single" w:sz="12" w:space="0" w:color="BFBFBF" w:themeColor="background1" w:themeShade="BF"/>
                     <w:bottom w:val="single" w:sz="12" w:space="0" w:color="BFBFBF" w:themeColor="background1" w:themeShade="BF"/>
@@ -5682,7 +5817,7 @@
               </w:tc>
               <w:tc>
                 <w:tcPr>
-                  <w:tcW w:w="2865" w:type="dxa"/>
+                  <w:tcW w:w="2835" w:type="dxa"/>
                   <w:tcBorders>
                     <w:top w:val="single" w:sz="12" w:space="0" w:color="BFBFBF" w:themeColor="background1" w:themeShade="BF"/>
                     <w:bottom w:val="single" w:sz="12" w:space="0" w:color="BFBFBF" w:themeColor="background1" w:themeShade="BF"/>
@@ -5707,7 +5842,7 @@
               </w:tc>
               <w:tc>
                 <w:tcPr>
-                  <w:tcW w:w="2880" w:type="dxa"/>
+                  <w:tcW w:w="1559" w:type="dxa"/>
                   <w:tcBorders>
                     <w:top w:val="single" w:sz="12" w:space="0" w:color="BFBFBF" w:themeColor="background1" w:themeShade="BF"/>
                     <w:bottom w:val="single" w:sz="12" w:space="0" w:color="BFBFBF" w:themeColor="background1" w:themeShade="BF"/>
@@ -5732,7 +5867,7 @@
               </w:tc>
               <w:tc>
                 <w:tcPr>
-                  <w:tcW w:w="1275" w:type="dxa"/>
+                  <w:tcW w:w="1843" w:type="dxa"/>
                   <w:tcBorders>
                     <w:top w:val="single" w:sz="12" w:space="0" w:color="BFBFBF" w:themeColor="background1" w:themeShade="BF"/>
                     <w:bottom w:val="single" w:sz="12" w:space="0" w:color="BFBFBF" w:themeColor="background1" w:themeShade="BF"/>
@@ -5752,6 +5887,31 @@
                       <w:szCs w:val="18"/>
                     </w:rPr>
                     <w:t>yes/no</w:t>
+                  </w:r>
+                </w:p>
+              </w:tc>
+              <w:tc>
+                <w:tcPr>
+                  <w:tcW w:w="2977" w:type="dxa"/>
+                  <w:tcBorders>
+                    <w:top w:val="single" w:sz="12" w:space="0" w:color="BFBFBF" w:themeColor="background1" w:themeShade="BF"/>
+                    <w:bottom w:val="single" w:sz="12" w:space="0" w:color="BFBFBF" w:themeColor="background1" w:themeShade="BF"/>
+                  </w:tcBorders>
+                </w:tcPr>
+                <w:p>
+                  <w:pPr>
+                    <w:jc w:val="center"/>
+                    <w:rPr>
+                      <w:sz w:val="18"/>
+                      <w:szCs w:val="18"/>
+                    </w:rPr>
+                  </w:pPr>
+                  <w:r>
+                    <w:rPr>
+                      <w:sz w:val="18"/>
+                      <w:szCs w:val="18"/>
+                    </w:rPr>
+                    <w:t>…</w:t>
                   </w:r>
                 </w:p>
               </w:tc>
@@ -8884,7 +9044,7 @@
       </w:pPr>
     </w:p>
     <w:sectPr>
-      <w:footerReference w:type="default" r:id="rId27"/>
+      <w:footerReference w:type="default" r:id="rId30"/>
       <w:pgSz w:w="16838" w:h="11906" w:orient="landscape"/>
       <w:pgMar w:top="1134" w:right="1417" w:bottom="1417" w:left="1134" w:header="708" w:footer="708" w:gutter="0"/>
       <w:cols w:space="708"/>
@@ -9001,7 +9161,7 @@
                 </wp:inline>
               </w:drawing>
             </mc:Choice>
-            <mc:Fallback xmlns:pic="http://schemas.openxmlformats.org/drawingml/2006/picture" xmlns:wp14="http://schemas.microsoft.com/office/word/2010/wordml" xmlns:a="http://schemas.openxmlformats.org/drawingml/2006/main">
+            <mc:Fallback xmlns:a="http://schemas.openxmlformats.org/drawingml/2006/main" xmlns:wp14="http://schemas.microsoft.com/office/word/2010/wordml" xmlns:pic="http://schemas.openxmlformats.org/drawingml/2006/picture">
               <w:pict w14:anchorId="5B1651CD">
                 <v:shapetype coordsize="21600,21600" o:spt="75" o:preferrelative="t" path="m@4@5l@4@11@9@11@9@5xe" type="#_x0000_t75">
                   <v:formulas>
@@ -9185,7 +9345,7 @@
                 </wp:inline>
               </w:drawing>
             </mc:Choice>
-            <mc:Fallback xmlns:pic="http://schemas.openxmlformats.org/drawingml/2006/picture" xmlns:wp14="http://schemas.microsoft.com/office/word/2010/wordml" xmlns:a="http://schemas.openxmlformats.org/drawingml/2006/main">
+            <mc:Fallback xmlns:a="http://schemas.openxmlformats.org/drawingml/2006/main" xmlns:wp14="http://schemas.microsoft.com/office/word/2010/wordml" xmlns:pic="http://schemas.openxmlformats.org/drawingml/2006/picture">
               <w:pict w14:anchorId="1521B567">
                 <v:shapetype coordsize="21600,21600" o:spt="75" o:preferrelative="t" path="m@4@5l@4@11@9@11@9@5xe" type="#_x0000_t75">
                   <v:formulas>
@@ -24318,62 +24478,22 @@
 </file>
 
 <file path=customXml/item1.xml><?xml version="1.0" encoding="utf-8"?>
-<?mso-contentType ?>
-<spe:Receivers xmlns:spe="http://schemas.microsoft.com/sharepoint/events">
-  <Receiver>
-    <Name>Document ID Generator</Name>
-    <Synchronization>Synchronous</Synchronization>
-    <Type>10001</Type>
-    <SequenceNumber>1000</SequenceNumber>
-    <Url/>
-    <Assembly>Microsoft.Office.DocumentManagement, Version=16.0.0.0, Culture=neutral, PublicKeyToken=71e9bce111e9429c</Assembly>
-    <Class>Microsoft.Office.DocumentManagement.Internal.DocIdHandler</Class>
-    <Data/>
-    <Filter/>
-  </Receiver>
-  <Receiver>
-    <Name>Document ID Generator</Name>
-    <Synchronization>Synchronous</Synchronization>
-    <Type>10002</Type>
-    <SequenceNumber>1001</SequenceNumber>
-    <Url/>
-    <Assembly>Microsoft.Office.DocumentManagement, Version=16.0.0.0, Culture=neutral, PublicKeyToken=71e9bce111e9429c</Assembly>
-    <Class>Microsoft.Office.DocumentManagement.Internal.DocIdHandler</Class>
-    <Data/>
-    <Filter/>
-  </Receiver>
-  <Receiver>
-    <Name>Document ID Generator</Name>
-    <Synchronization>Synchronous</Synchronization>
-    <Type>10004</Type>
-    <SequenceNumber>1002</SequenceNumber>
-    <Url/>
-    <Assembly>Microsoft.Office.DocumentManagement, Version=16.0.0.0, Culture=neutral, PublicKeyToken=71e9bce111e9429c</Assembly>
-    <Class>Microsoft.Office.DocumentManagement.Internal.DocIdHandler</Class>
-    <Data/>
-    <Filter/>
-  </Receiver>
-  <Receiver>
-    <Name>Document ID Generator</Name>
-    <Synchronization>Synchronous</Synchronization>
-    <Type>10006</Type>
-    <SequenceNumber>1003</SequenceNumber>
-    <Url/>
-    <Assembly>Microsoft.Office.DocumentManagement, Version=16.0.0.0, Culture=neutral, PublicKeyToken=71e9bce111e9429c</Assembly>
-    <Class>Microsoft.Office.DocumentManagement.Internal.DocIdHandler</Class>
-    <Data/>
-    <Filter/>
-  </Receiver>
-</spe:Receivers>
+<p:properties xmlns:p="http://schemas.microsoft.com/office/2006/metadata/properties" xmlns:xsi="http://www.w3.org/2001/XMLSchema-instance" xmlns:pc="http://schemas.microsoft.com/office/infopath/2007/PartnerControls">
+  <documentManagement>
+    <_DCDateModified xmlns="http://schemas.microsoft.com/sharepoint/v3/fields" xsi:nil="true"/>
+    <IconOverlay xmlns="http://schemas.microsoft.com/sharepoint/v4" xsi:nil="true"/>
+    <PublishingExpirationDate xmlns="http://schemas.microsoft.com/sharepoint/v3" xsi:nil="true"/>
+    <PublishingStartDate xmlns="http://schemas.microsoft.com/sharepoint/v3" xsi:nil="true"/>
+    <_dlc_DocId xmlns="afee9e21-8e0c-452e-93ec-a70efb6b23ab">DAMK26V7PEQZ-1320525258-73877</_dlc_DocId>
+    <_dlc_DocIdUrl xmlns="afee9e21-8e0c-452e-93ec-a70efb6b23ab">
+      <Url>https://portal.fwf.ac.at/workspaces/Strateg-Dok/_layouts/15/DocIdRedir.aspx?ID=DAMK26V7PEQZ-1320525258-73877</Url>
+      <Description>DAMK26V7PEQZ-1320525258-73877</Description>
+    </_dlc_DocIdUrl>
+  </documentManagement>
+</p:properties>
 </file>
 
 <file path=customXml/item2.xml><?xml version="1.0" encoding="utf-8"?>
-<w:settings xmlns:w="http://schemas.openxmlformats.org/wordprocessingml/2006/main">
-  <w:SpecialFormsHighlight w:val="c9c8ff"/>
-</w:settings>
-</file>
-
-<file path=customXml/item3.xml><?xml version="1.0" encoding="utf-8"?>
 <ct:contentTypeSchema xmlns:ct="http://schemas.microsoft.com/office/2006/metadata/contentType" xmlns:ma="http://schemas.microsoft.com/office/2006/metadata/properties/metaAttributes" ct:_="" ma:_="" ma:contentTypeName="Dokument" ma:contentTypeID="0x010100464D6544A015444385B10BEB1E534503" ma:contentTypeVersion="3" ma:contentTypeDescription="Ein neues Dokument erstellen." ma:contentTypeScope="" ma:versionID="97182bbd3e9b32d05dd5555f7c2bd814">
   <xsd:schema xmlns:xsd="http://www.w3.org/2001/XMLSchema" xmlns:xs="http://www.w3.org/2001/XMLSchema" xmlns:p="http://schemas.microsoft.com/office/2006/metadata/properties" xmlns:ns1="http://schemas.microsoft.com/sharepoint/v3" xmlns:ns2="http://schemas.microsoft.com/sharepoint/v3/fields" xmlns:ns3="http://schemas.microsoft.com/sharepoint/v4" xmlns:ns4="afee9e21-8e0c-452e-93ec-a70efb6b23ab" targetNamespace="http://schemas.microsoft.com/office/2006/metadata/properties" ma:root="true" ma:fieldsID="7bd051767b3e235ef3b7c10b4a85711f" ns1:_="" ns2:_="" ns3:_="" ns4:_="">
     <xsd:import namespace="http://schemas.microsoft.com/sharepoint/v3"/>
@@ -24557,23 +24677,67 @@
 </ct:contentTypeSchema>
 </file>
 
+<file path=customXml/item3.xml><?xml version="1.0" encoding="utf-8"?>
+<w:settings xmlns:w="http://schemas.openxmlformats.org/wordprocessingml/2006/main">
+  <w:SpecialFormsHighlight w:val="c9c8ff"/>
+</w:settings>
+</file>
+
 <file path=customXml/item4.xml><?xml version="1.0" encoding="utf-8"?>
-<p:properties xmlns:p="http://schemas.microsoft.com/office/2006/metadata/properties" xmlns:xsi="http://www.w3.org/2001/XMLSchema-instance" xmlns:pc="http://schemas.microsoft.com/office/infopath/2007/PartnerControls">
-  <documentManagement>
-    <_DCDateModified xmlns="http://schemas.microsoft.com/sharepoint/v3/fields" xsi:nil="true"/>
-    <IconOverlay xmlns="http://schemas.microsoft.com/sharepoint/v4" xsi:nil="true"/>
-    <PublishingExpirationDate xmlns="http://schemas.microsoft.com/sharepoint/v3" xsi:nil="true"/>
-    <PublishingStartDate xmlns="http://schemas.microsoft.com/sharepoint/v3" xsi:nil="true"/>
-    <_dlc_DocId xmlns="afee9e21-8e0c-452e-93ec-a70efb6b23ab">DAMK26V7PEQZ-1320525258-73877</_dlc_DocId>
-    <_dlc_DocIdUrl xmlns="afee9e21-8e0c-452e-93ec-a70efb6b23ab">
-      <Url>https://portal.fwf.ac.at/workspaces/Strateg-Dok/_layouts/15/DocIdRedir.aspx?ID=DAMK26V7PEQZ-1320525258-73877</Url>
-      <Description>DAMK26V7PEQZ-1320525258-73877</Description>
-    </_dlc_DocIdUrl>
-  </documentManagement>
-</p:properties>
+<?mso-contentType ?>
+<spe:Receivers xmlns:spe="http://schemas.microsoft.com/sharepoint/events">
+  <Receiver>
+    <Name>Document ID Generator</Name>
+    <Synchronization>Synchronous</Synchronization>
+    <Type>10001</Type>
+    <SequenceNumber>1000</SequenceNumber>
+    <Url/>
+    <Assembly>Microsoft.Office.DocumentManagement, Version=16.0.0.0, Culture=neutral, PublicKeyToken=71e9bce111e9429c</Assembly>
+    <Class>Microsoft.Office.DocumentManagement.Internal.DocIdHandler</Class>
+    <Data/>
+    <Filter/>
+  </Receiver>
+  <Receiver>
+    <Name>Document ID Generator</Name>
+    <Synchronization>Synchronous</Synchronization>
+    <Type>10002</Type>
+    <SequenceNumber>1001</SequenceNumber>
+    <Url/>
+    <Assembly>Microsoft.Office.DocumentManagement, Version=16.0.0.0, Culture=neutral, PublicKeyToken=71e9bce111e9429c</Assembly>
+    <Class>Microsoft.Office.DocumentManagement.Internal.DocIdHandler</Class>
+    <Data/>
+    <Filter/>
+  </Receiver>
+  <Receiver>
+    <Name>Document ID Generator</Name>
+    <Synchronization>Synchronous</Synchronization>
+    <Type>10004</Type>
+    <SequenceNumber>1002</SequenceNumber>
+    <Url/>
+    <Assembly>Microsoft.Office.DocumentManagement, Version=16.0.0.0, Culture=neutral, PublicKeyToken=71e9bce111e9429c</Assembly>
+    <Class>Microsoft.Office.DocumentManagement.Internal.DocIdHandler</Class>
+    <Data/>
+    <Filter/>
+  </Receiver>
+  <Receiver>
+    <Name>Document ID Generator</Name>
+    <Synchronization>Synchronous</Synchronization>
+    <Type>10006</Type>
+    <SequenceNumber>1003</SequenceNumber>
+    <Url/>
+    <Assembly>Microsoft.Office.DocumentManagement, Version=16.0.0.0, Culture=neutral, PublicKeyToken=71e9bce111e9429c</Assembly>
+    <Class>Microsoft.Office.DocumentManagement.Internal.DocIdHandler</Class>
+    <Data/>
+    <Filter/>
+  </Receiver>
+</spe:Receivers>
 </file>
 
 <file path=customXml/item5.xml><?xml version="1.0" encoding="utf-8"?>
+<b:Sources xmlns:b="http://schemas.openxmlformats.org/officeDocument/2006/bibliography" xmlns="http://schemas.openxmlformats.org/officeDocument/2006/bibliography" SelectedStyle="\APASixthEditionOfficeOnline.xsl" StyleName="APA" Version="6"/>
+</file>
+
+<file path=customXml/item6.xml><?xml version="1.0" encoding="utf-8"?>
 <?mso-contentType ?>
 <FormTemplates xmlns="http://schemas.microsoft.com/sharepoint/v3/contenttype/forms">
   <Display>DocumentLibraryForm</Display>
@@ -24582,27 +24746,20 @@
 </FormTemplates>
 </file>
 
-<file path=customXml/item6.xml><?xml version="1.0" encoding="utf-8"?>
-<b:Sources xmlns:b="http://schemas.openxmlformats.org/officeDocument/2006/bibliography" xmlns="http://schemas.openxmlformats.org/officeDocument/2006/bibliography" SelectedStyle="\APASixthEditionOfficeOnline.xsl" StyleName="APA" Version="6"/>
-</file>
-
 <file path=customXml/itemProps1.xml><?xml version="1.0" encoding="utf-8"?>
-<ds:datastoreItem xmlns:ds="http://schemas.openxmlformats.org/officeDocument/2006/customXml" ds:itemID="{924007F5-9277-4670-9FE6-06782C7296A1}">
+<ds:datastoreItem xmlns:ds="http://schemas.openxmlformats.org/officeDocument/2006/customXml" ds:itemID="{80DCD561-5D0E-41FB-A5B2-A60CACB93746}">
   <ds:schemaRefs>
-    <ds:schemaRef ds:uri="http://schemas.microsoft.com/sharepoint/events"/>
+    <ds:schemaRef ds:uri="http://schemas.microsoft.com/office/2006/metadata/properties"/>
+    <ds:schemaRef ds:uri="http://schemas.microsoft.com/office/infopath/2007/PartnerControls"/>
+    <ds:schemaRef ds:uri="http://schemas.microsoft.com/sharepoint/v3/fields"/>
+    <ds:schemaRef ds:uri="http://schemas.microsoft.com/sharepoint/v4"/>
+    <ds:schemaRef ds:uri="http://schemas.microsoft.com/sharepoint/v3"/>
+    <ds:schemaRef ds:uri="afee9e21-8e0c-452e-93ec-a70efb6b23ab"/>
   </ds:schemaRefs>
 </ds:datastoreItem>
 </file>
 
 <file path=customXml/itemProps2.xml><?xml version="1.0" encoding="utf-8"?>
-<ds:datastoreItem xmlns:ds="http://schemas.openxmlformats.org/officeDocument/2006/customXml" ds:itemID="{5D0AEA6B-E499-4EEF-98A3-AFBB261C493E}">
-  <ds:schemaRefs>
-    <ds:schemaRef ds:uri="http://schemas.openxmlformats.org/wordprocessingml/2006/main"/>
-  </ds:schemaRefs>
-</ds:datastoreItem>
-</file>
-
-<file path=customXml/itemProps3.xml><?xml version="1.0" encoding="utf-8"?>
 <ds:datastoreItem xmlns:ds="http://schemas.openxmlformats.org/officeDocument/2006/customXml" ds:itemID="{AF3DCB32-2405-4B27-9ABA-B6FBCC24494E}">
   <ds:schemaRefs>
     <ds:schemaRef ds:uri="http://schemas.microsoft.com/office/2006/metadata/contentType"/>
@@ -24623,31 +24780,34 @@
 </ds:datastoreItem>
 </file>
 
+<file path=customXml/itemProps3.xml><?xml version="1.0" encoding="utf-8"?>
+<ds:datastoreItem xmlns:ds="http://schemas.openxmlformats.org/officeDocument/2006/customXml" ds:itemID="{5D0AEA6B-E499-4EEF-98A3-AFBB261C493E}">
+  <ds:schemaRefs>
+    <ds:schemaRef ds:uri="http://schemas.openxmlformats.org/wordprocessingml/2006/main"/>
+  </ds:schemaRefs>
+</ds:datastoreItem>
+</file>
+
 <file path=customXml/itemProps4.xml><?xml version="1.0" encoding="utf-8"?>
-<ds:datastoreItem xmlns:ds="http://schemas.openxmlformats.org/officeDocument/2006/customXml" ds:itemID="{80DCD561-5D0E-41FB-A5B2-A60CACB93746}">
+<ds:datastoreItem xmlns:ds="http://schemas.openxmlformats.org/officeDocument/2006/customXml" ds:itemID="{924007F5-9277-4670-9FE6-06782C7296A1}">
   <ds:schemaRefs>
-    <ds:schemaRef ds:uri="http://schemas.microsoft.com/office/2006/metadata/properties"/>
-    <ds:schemaRef ds:uri="http://schemas.microsoft.com/office/infopath/2007/PartnerControls"/>
-    <ds:schemaRef ds:uri="http://schemas.microsoft.com/sharepoint/v3/fields"/>
-    <ds:schemaRef ds:uri="http://schemas.microsoft.com/sharepoint/v4"/>
-    <ds:schemaRef ds:uri="http://schemas.microsoft.com/sharepoint/v3"/>
-    <ds:schemaRef ds:uri="afee9e21-8e0c-452e-93ec-a70efb6b23ab"/>
+    <ds:schemaRef ds:uri="http://schemas.microsoft.com/sharepoint/events"/>
   </ds:schemaRefs>
 </ds:datastoreItem>
 </file>
 
 <file path=customXml/itemProps5.xml><?xml version="1.0" encoding="utf-8"?>
+<ds:datastoreItem xmlns:ds="http://schemas.openxmlformats.org/officeDocument/2006/customXml" ds:itemID="{6685E73F-2677-4B89-8508-7813A036A081}">
+  <ds:schemaRefs>
+    <ds:schemaRef ds:uri="http://schemas.openxmlformats.org/officeDocument/2006/bibliography"/>
+  </ds:schemaRefs>
+</ds:datastoreItem>
+</file>
+
+<file path=customXml/itemProps6.xml><?xml version="1.0" encoding="utf-8"?>
 <ds:datastoreItem xmlns:ds="http://schemas.openxmlformats.org/officeDocument/2006/customXml" ds:itemID="{76E5CD1D-9176-4FA7-9A9A-698AC52D8E9F}">
   <ds:schemaRefs>
     <ds:schemaRef ds:uri="http://schemas.microsoft.com/sharepoint/v3/contenttype/forms"/>
   </ds:schemaRefs>
 </ds:datastoreItem>
-</file>
-
-<file path=customXml/itemProps6.xml><?xml version="1.0" encoding="utf-8"?>
-<ds:datastoreItem xmlns:ds="http://schemas.openxmlformats.org/officeDocument/2006/customXml" ds:itemID="{6685E73F-2677-4B89-8508-7813A036A081}">
-  <ds:schemaRefs>
-    <ds:schemaRef ds:uri="http://schemas.openxmlformats.org/officeDocument/2006/bibliography"/>
-  </ds:schemaRefs>
-</ds:datastoreItem>
 </file>
</xml_diff>

<commit_message>
Export: Modify default text for storage section
</commit_message>
<xml_diff>
--- a/src/main/resources/org/damap/base/template/FWFTemplate.docx
+++ b/src/main/resources/org/damap/base/template/FWFTemplate.docx
@@ -51,31 +51,7 @@
           <w:szCs w:val="64"/>
           <w:lang w:val="en-GB"/>
         </w:rPr>
-        <w:t>[</w:t>
-      </w:r>
-      <w:proofErr w:type="spellStart"/>
-      <w:r>
-        <w:rPr>
-          <w:b/>
-          <w:bCs/>
-          <w:color w:val="006699"/>
-          <w:sz w:val="64"/>
-          <w:szCs w:val="64"/>
-          <w:lang w:val="en-GB"/>
-        </w:rPr>
-        <w:t>projectname</w:t>
-      </w:r>
-      <w:proofErr w:type="spellEnd"/>
-      <w:r>
-        <w:rPr>
-          <w:b/>
-          <w:bCs/>
-          <w:color w:val="006699"/>
-          <w:sz w:val="64"/>
-          <w:szCs w:val="64"/>
-          <w:lang w:val="en-GB"/>
-        </w:rPr>
-        <w:t>]</w:t>
+        <w:t>[projectname]</w:t>
       </w:r>
     </w:p>
     <w:p>
@@ -257,34 +233,14 @@
                 <w:szCs w:val="20"/>
               </w:rPr>
             </w:pPr>
-            <w:proofErr w:type="spellStart"/>
             <w:r>
               <w:rPr>
                 <w:color w:val="92D050"/>
                 <w:sz w:val="20"/>
                 <w:szCs w:val="20"/>
               </w:rPr>
-              <w:t>dd</w:t>
+              <w:t>dd/mm/yyyy</w:t>
             </w:r>
-            <w:proofErr w:type="spellEnd"/>
-            <w:r>
-              <w:rPr>
-                <w:color w:val="92D050"/>
-                <w:sz w:val="20"/>
-                <w:szCs w:val="20"/>
-              </w:rPr>
-              <w:t>/mm/</w:t>
-            </w:r>
-            <w:proofErr w:type="spellStart"/>
-            <w:r>
-              <w:rPr>
-                <w:color w:val="92D050"/>
-                <w:sz w:val="20"/>
-                <w:szCs w:val="20"/>
-              </w:rPr>
-              <w:t>yyyy</w:t>
-            </w:r>
-            <w:proofErr w:type="spellEnd"/>
           </w:p>
         </w:tc>
         <w:tc>
@@ -629,7 +585,7 @@
                     </wp:anchor>
                   </w:drawing>
                 </mc:Choice>
-                <mc:Fallback xmlns:a="http://schemas.openxmlformats.org/drawingml/2006/main" xmlns:wp14="http://schemas.microsoft.com/office/word/2010/wordml" xmlns:pic="http://schemas.openxmlformats.org/drawingml/2006/picture">
+                <mc:Fallback xmlns:pic="http://schemas.openxmlformats.org/drawingml/2006/picture" xmlns:wp14="http://schemas.microsoft.com/office/word/2010/wordml" xmlns:a="http://schemas.openxmlformats.org/drawingml/2006/main">
                   <w:pict w14:anchorId="7AAC8864">
                     <v:shapetype coordsize="21600,21600" o:spt="75" o:preferrelative="t" path="m@4@5l@4@11@9@11@9@5xe" type="#_x0000_t75">
                       <v:formulas>
@@ -1550,43 +1506,7 @@
                 <w:sz w:val="18"/>
                 <w:szCs w:val="18"/>
               </w:rPr>
-              <w:t xml:space="preserve">Give details on the data format: the way in which the data is encoded for storage, often reflected by the filename extension (for example, pdf, </w:t>
-            </w:r>
-            <w:proofErr w:type="spellStart"/>
-            <w:r>
-              <w:rPr>
-                <w:rFonts w:ascii="Arial" w:hAnsi="Arial" w:cs="Arial"/>
-                <w:sz w:val="18"/>
-                <w:szCs w:val="18"/>
-              </w:rPr>
-              <w:t>xls</w:t>
-            </w:r>
-            <w:proofErr w:type="spellEnd"/>
-            <w:r>
-              <w:rPr>
-                <w:rFonts w:ascii="Arial" w:hAnsi="Arial" w:cs="Arial"/>
-                <w:sz w:val="18"/>
-                <w:szCs w:val="18"/>
-              </w:rPr>
-              <w:t xml:space="preserve">, doc, txt, or </w:t>
-            </w:r>
-            <w:proofErr w:type="spellStart"/>
-            <w:r>
-              <w:rPr>
-                <w:rFonts w:ascii="Arial" w:hAnsi="Arial" w:cs="Arial"/>
-                <w:sz w:val="18"/>
-                <w:szCs w:val="18"/>
-              </w:rPr>
-              <w:t>rdf</w:t>
-            </w:r>
-            <w:proofErr w:type="spellEnd"/>
-            <w:r>
-              <w:rPr>
-                <w:rFonts w:ascii="Arial" w:hAnsi="Arial" w:cs="Arial"/>
-                <w:sz w:val="18"/>
-                <w:szCs w:val="18"/>
-              </w:rPr>
-              <w:t>).</w:t>
+              <w:t>Give details on the data format: the way in which the data is encoded for storage, often reflected by the filename extension (for example, pdf, xls, doc, txt, or rdf).</w:t>
             </w:r>
           </w:p>
           <w:p>
@@ -1829,19 +1749,8 @@
                   <w:sz w:val="18"/>
                   <w:szCs w:val="18"/>
                 </w:rPr>
-                <w:t xml:space="preserve">Digital Curation </w:t>
+                <w:t>Digital Curation Center</w:t>
               </w:r>
-              <w:proofErr w:type="spellStart"/>
-              <w:r>
-                <w:rPr>
-                  <w:rStyle w:val="Hyperlink"/>
-                  <w:rFonts w:ascii="Arial" w:hAnsi="Arial" w:cs="Arial"/>
-                  <w:sz w:val="18"/>
-                  <w:szCs w:val="18"/>
-                </w:rPr>
-                <w:t>Center</w:t>
-              </w:r>
-              <w:proofErr w:type="spellEnd"/>
             </w:hyperlink>
             <w:r>
               <w:rPr>
@@ -3569,7 +3478,6 @@
               </w:rPr>
               <w:t>[</w:t>
             </w:r>
-            <w:proofErr w:type="spellStart"/>
             <w:r>
               <w:rPr>
                 <w:rFonts w:ascii="Arial" w:hAnsi="Arial" w:cs="Arial"/>
@@ -3580,7 +3488,6 @@
               </w:rPr>
               <w:t>grantid</w:t>
             </w:r>
-            <w:proofErr w:type="spellEnd"/>
             <w:r>
               <w:rPr>
                 <w:rFonts w:ascii="Arial" w:hAnsi="Arial" w:cs="Arial"/>
@@ -3614,33 +3521,7 @@
                 <w:szCs w:val="18"/>
                 <w:lang w:val="de-AT"/>
               </w:rPr>
-              <w:t xml:space="preserve">DMP </w:t>
-            </w:r>
-            <w:proofErr w:type="spellStart"/>
-            <w:r>
-              <w:rPr>
-                <w:rFonts w:ascii="Arial" w:hAnsi="Arial" w:cs="Arial"/>
-                <w:b/>
-                <w:bCs/>
-                <w:iCs/>
-                <w:sz w:val="18"/>
-                <w:szCs w:val="18"/>
-                <w:lang w:val="de-AT"/>
-              </w:rPr>
-              <w:t>version</w:t>
-            </w:r>
-            <w:proofErr w:type="spellEnd"/>
-            <w:r>
-              <w:rPr>
-                <w:rFonts w:ascii="Arial" w:hAnsi="Arial" w:cs="Arial"/>
-                <w:b/>
-                <w:bCs/>
-                <w:iCs/>
-                <w:sz w:val="18"/>
-                <w:szCs w:val="18"/>
-                <w:lang w:val="de-AT"/>
-              </w:rPr>
-              <w:t>:</w:t>
+              <w:t>DMP version:</w:t>
             </w:r>
             <w:r>
               <w:rPr>
@@ -3661,31 +3542,7 @@
                 <w:szCs w:val="18"/>
                 <w:lang w:val="de-AT"/>
               </w:rPr>
-              <w:t>[Nr.], [</w:t>
-            </w:r>
-            <w:proofErr w:type="spellStart"/>
-            <w:r>
-              <w:rPr>
-                <w:rFonts w:ascii="Arial" w:hAnsi="Arial" w:cs="Arial"/>
-                <w:iCs/>
-                <w:color w:val="92D050"/>
-                <w:sz w:val="18"/>
-                <w:szCs w:val="18"/>
-                <w:lang w:val="de-AT"/>
-              </w:rPr>
-              <w:t>dd.mm.yyyy</w:t>
-            </w:r>
-            <w:proofErr w:type="spellEnd"/>
-            <w:r>
-              <w:rPr>
-                <w:rFonts w:ascii="Arial" w:hAnsi="Arial" w:cs="Arial"/>
-                <w:iCs/>
-                <w:color w:val="92D050"/>
-                <w:sz w:val="18"/>
-                <w:szCs w:val="18"/>
-                <w:lang w:val="de-AT"/>
-              </w:rPr>
-              <w:t>]</w:t>
+              <w:t>[Nr.], [dd.mm.yyyy]</w:t>
             </w:r>
           </w:p>
         </w:tc>
@@ -4145,25 +4002,7 @@
                       <w:sz w:val="18"/>
                       <w:szCs w:val="18"/>
                     </w:rPr>
-                    <w:t>[</w:t>
-                  </w:r>
-                  <w:proofErr w:type="spellStart"/>
-                  <w:r>
-                    <w:rPr>
-                      <w:bCs/>
-                      <w:sz w:val="18"/>
-                      <w:szCs w:val="18"/>
-                    </w:rPr>
-                    <w:t>costTable</w:t>
-                  </w:r>
-                  <w:proofErr w:type="spellEnd"/>
-                  <w:r>
-                    <w:rPr>
-                      <w:bCs/>
-                      <w:sz w:val="18"/>
-                      <w:szCs w:val="18"/>
-                    </w:rPr>
-                    <w:t>]</w:t>
+                    <w:t>[costTable]</w:t>
                   </w:r>
                 </w:p>
               </w:tc>
@@ -4190,25 +4029,7 @@
                       <w:sz w:val="18"/>
                       <w:szCs w:val="18"/>
                     </w:rPr>
-                    <w:t>[</w:t>
-                  </w:r>
-                  <w:proofErr w:type="spellStart"/>
-                  <w:r>
-                    <w:rPr>
-                      <w:bCs/>
-                      <w:sz w:val="18"/>
-                      <w:szCs w:val="18"/>
-                    </w:rPr>
-                    <w:t>costTable</w:t>
-                  </w:r>
-                  <w:proofErr w:type="spellEnd"/>
-                  <w:r>
-                    <w:rPr>
-                      <w:bCs/>
-                      <w:sz w:val="18"/>
-                      <w:szCs w:val="18"/>
-                    </w:rPr>
-                    <w:t>]</w:t>
+                    <w:t>[costTable]</w:t>
                   </w:r>
                 </w:p>
               </w:tc>
@@ -4487,25 +4308,7 @@
                       <w:sz w:val="18"/>
                       <w:szCs w:val="18"/>
                     </w:rPr>
-                    <w:t>[</w:t>
-                  </w:r>
-                  <w:proofErr w:type="spellStart"/>
-                  <w:r>
-                    <w:rPr>
-                      <w:b/>
-                      <w:sz w:val="18"/>
-                      <w:szCs w:val="18"/>
-                    </w:rPr>
-                    <w:t>costcurrency</w:t>
-                  </w:r>
-                  <w:proofErr w:type="spellEnd"/>
-                  <w:r>
-                    <w:rPr>
-                      <w:b/>
-                      <w:sz w:val="18"/>
-                      <w:szCs w:val="18"/>
-                    </w:rPr>
-                    <w:t>]</w:t>
+                    <w:t>[costcurrency]</w:t>
                   </w:r>
                 </w:p>
               </w:tc>
@@ -4534,25 +4337,7 @@
                       <w:sz w:val="18"/>
                       <w:szCs w:val="18"/>
                     </w:rPr>
-                    <w:t>[</w:t>
-                  </w:r>
-                  <w:proofErr w:type="spellStart"/>
-                  <w:r>
-                    <w:rPr>
-                      <w:b/>
-                      <w:sz w:val="18"/>
-                      <w:szCs w:val="18"/>
-                    </w:rPr>
-                    <w:t>costtotal</w:t>
-                  </w:r>
-                  <w:proofErr w:type="spellEnd"/>
-                  <w:r>
-                    <w:rPr>
-                      <w:b/>
-                      <w:sz w:val="18"/>
-                      <w:szCs w:val="18"/>
-                    </w:rPr>
-                    <w:t>]</w:t>
+                    <w:t>[costtotal]</w:t>
                   </w:r>
                 </w:p>
               </w:tc>
@@ -5010,23 +4795,7 @@
                       <w:sz w:val="18"/>
                       <w:szCs w:val="18"/>
                     </w:rPr>
-                    <w:t>[</w:t>
-                  </w:r>
-                  <w:proofErr w:type="spellStart"/>
-                  <w:r>
-                    <w:rPr>
-                      <w:sz w:val="18"/>
-                      <w:szCs w:val="18"/>
-                    </w:rPr>
-                    <w:t>datasetTable</w:t>
-                  </w:r>
-                  <w:proofErr w:type="spellEnd"/>
-                  <w:r>
-                    <w:rPr>
-                      <w:sz w:val="18"/>
-                      <w:szCs w:val="18"/>
-                    </w:rPr>
-                    <w:t>]</w:t>
+                    <w:t>[datasetTable]</w:t>
                   </w:r>
                 </w:p>
               </w:tc>
@@ -5620,23 +5389,7 @@
                       <w:sz w:val="18"/>
                       <w:szCs w:val="18"/>
                     </w:rPr>
-                    <w:t>[</w:t>
-                  </w:r>
-                  <w:proofErr w:type="spellStart"/>
-                  <w:r>
-                    <w:rPr>
-                      <w:sz w:val="18"/>
-                      <w:szCs w:val="18"/>
-                    </w:rPr>
-                    <w:t>reusedDatasetTable</w:t>
-                  </w:r>
-                  <w:proofErr w:type="spellEnd"/>
-                  <w:r>
-                    <w:rPr>
-                      <w:sz w:val="18"/>
-                      <w:szCs w:val="18"/>
-                    </w:rPr>
-                    <w:t>]</w:t>
+                    <w:t>[reusedDatasetTable]</w:t>
                   </w:r>
                 </w:p>
               </w:tc>
@@ -5795,23 +5548,7 @@
                       <w:sz w:val="18"/>
                       <w:szCs w:val="18"/>
                     </w:rPr>
-                    <w:t>[</w:t>
-                  </w:r>
-                  <w:proofErr w:type="spellStart"/>
-                  <w:r>
-                    <w:rPr>
-                      <w:sz w:val="18"/>
-                      <w:szCs w:val="18"/>
-                    </w:rPr>
-                    <w:t>reusedDatasetTable</w:t>
-                  </w:r>
-                  <w:proofErr w:type="spellEnd"/>
-                  <w:r>
-                    <w:rPr>
-                      <w:sz w:val="18"/>
-                      <w:szCs w:val="18"/>
-                    </w:rPr>
-                    <w:t>]</w:t>
+                    <w:t>[reusedDatasetTable]</w:t>
                   </w:r>
                 </w:p>
               </w:tc>
@@ -5961,27 +5698,7 @@
                 <w:szCs w:val="18"/>
                 <w:lang w:val="en-GB"/>
               </w:rPr>
-              <w:t>[</w:t>
-            </w:r>
-            <w:proofErr w:type="spellStart"/>
-            <w:r>
-              <w:rPr>
-                <w:rFonts w:ascii="Arial" w:hAnsi="Arial" w:cs="Arial"/>
-                <w:sz w:val="18"/>
-                <w:szCs w:val="18"/>
-                <w:lang w:val="en-GB"/>
-              </w:rPr>
-              <w:t>datageneration</w:t>
-            </w:r>
-            <w:proofErr w:type="spellEnd"/>
-            <w:r>
-              <w:rPr>
-                <w:rFonts w:ascii="Arial" w:hAnsi="Arial" w:cs="Arial"/>
-                <w:sz w:val="18"/>
-                <w:szCs w:val="18"/>
-                <w:lang w:val="en-GB"/>
-              </w:rPr>
-              <w:t>]</w:t>
+              <w:t>[datageneration]</w:t>
             </w:r>
           </w:p>
         </w:tc>
@@ -6119,27 +5836,7 @@
                 <w:szCs w:val="18"/>
                 <w:lang w:val="en-US"/>
               </w:rPr>
-              <w:t>[</w:t>
-            </w:r>
-            <w:proofErr w:type="spellStart"/>
-            <w:r>
-              <w:rPr>
-                <w:rFonts w:ascii="Arial" w:hAnsi="Arial" w:cs="Arial"/>
-                <w:sz w:val="18"/>
-                <w:szCs w:val="18"/>
-                <w:lang w:val="en-US"/>
-              </w:rPr>
-              <w:t>dataorganisation</w:t>
-            </w:r>
-            <w:proofErr w:type="spellEnd"/>
-            <w:r>
-              <w:rPr>
-                <w:rFonts w:ascii="Arial" w:hAnsi="Arial" w:cs="Arial"/>
-                <w:sz w:val="18"/>
-                <w:szCs w:val="18"/>
-                <w:lang w:val="en-US"/>
-              </w:rPr>
-              <w:t>]</w:t>
+              <w:t>[dataorganisation]</w:t>
             </w:r>
           </w:p>
           <w:p>
@@ -6323,27 +6020,7 @@
                 <w:szCs w:val="18"/>
                 <w:lang w:val="en-US"/>
               </w:rPr>
-              <w:t>[</w:t>
-            </w:r>
-            <w:proofErr w:type="spellStart"/>
-            <w:r>
-              <w:rPr>
-                <w:rFonts w:ascii="Arial" w:eastAsia="Arial" w:hAnsi="Arial" w:cs="Arial"/>
-                <w:sz w:val="18"/>
-                <w:szCs w:val="18"/>
-                <w:lang w:val="en-US"/>
-              </w:rPr>
-              <w:t>dataqualitycontrol</w:t>
-            </w:r>
-            <w:proofErr w:type="spellEnd"/>
-            <w:r>
-              <w:rPr>
-                <w:rFonts w:ascii="Arial" w:eastAsia="Arial" w:hAnsi="Arial" w:cs="Arial"/>
-                <w:sz w:val="18"/>
-                <w:szCs w:val="18"/>
-                <w:lang w:val="en-US"/>
-              </w:rPr>
-              <w:t>]</w:t>
+              <w:t>[dataqualitycontrol]</w:t>
             </w:r>
           </w:p>
         </w:tc>
@@ -6476,7 +6153,7 @@
                 <w:szCs w:val="18"/>
                 <w:lang w:val="en-GB"/>
               </w:rPr>
-              <w:t>For the duration of the project, storage and backup of data will be ensured by the project manager.</w:t>
+              <w:t>[storageintro]</w:t>
             </w:r>
             <w:r>
               <w:rPr>
@@ -6556,17 +6233,7 @@
                 <w:szCs w:val="18"/>
                 <w:lang w:val="en-GB"/>
               </w:rPr>
-              <w:t>[</w:t>
-            </w:r>
-            <w:proofErr w:type="spellStart"/>
-            <w:r>
-              <w:rPr>
-                <w:rFonts w:ascii="Arial" w:hAnsi="Arial" w:cs="Arial"/>
-                <w:sz w:val="18"/>
-                <w:szCs w:val="18"/>
-                <w:lang w:val="en-GB"/>
-              </w:rPr>
-              <w:t>sensitive</w:t>
+              <w:t>[sensitive</w:t>
             </w:r>
             <w:r>
               <w:rPr>
@@ -6577,7 +6244,6 @@
               </w:rPr>
               <w:t>data</w:t>
             </w:r>
-            <w:proofErr w:type="spellEnd"/>
             <w:r>
               <w:rPr>
                 <w:rFonts w:ascii="Arial" w:hAnsi="Arial" w:cs="Arial"/>
@@ -6810,23 +6476,7 @@
                       <w:sz w:val="18"/>
                       <w:szCs w:val="18"/>
                     </w:rPr>
-                    <w:t>[</w:t>
-                  </w:r>
-                  <w:proofErr w:type="spellStart"/>
-                  <w:r>
-                    <w:rPr>
-                      <w:sz w:val="18"/>
-                      <w:szCs w:val="18"/>
-                    </w:rPr>
-                    <w:t>datasetAccessTable</w:t>
-                  </w:r>
-                  <w:proofErr w:type="spellEnd"/>
-                  <w:r>
-                    <w:rPr>
-                      <w:sz w:val="18"/>
-                      <w:szCs w:val="18"/>
-                    </w:rPr>
-                    <w:t>]</w:t>
+                    <w:t>[datasetAccessTable]</w:t>
                   </w:r>
                 </w:p>
               </w:tc>
@@ -7400,23 +7050,7 @@
                       <w:sz w:val="18"/>
                       <w:szCs w:val="18"/>
                     </w:rPr>
-                    <w:t>[</w:t>
-                  </w:r>
-                  <w:proofErr w:type="spellStart"/>
-                  <w:r>
-                    <w:rPr>
-                      <w:sz w:val="18"/>
-                      <w:szCs w:val="18"/>
-                    </w:rPr>
-                    <w:t>datasetPublicationTable</w:t>
-                  </w:r>
-                  <w:proofErr w:type="spellEnd"/>
-                  <w:r>
-                    <w:rPr>
-                      <w:sz w:val="18"/>
-                      <w:szCs w:val="18"/>
-                    </w:rPr>
-                    <w:t>]</w:t>
+                    <w:t>[datasetPublicationTable]</w:t>
                   </w:r>
                 </w:p>
               </w:tc>
@@ -7697,27 +7331,7 @@
                 <w:szCs w:val="18"/>
                 <w:lang w:val="en-GB"/>
               </w:rPr>
-              <w:t>[</w:t>
-            </w:r>
-            <w:proofErr w:type="spellStart"/>
-            <w:r>
-              <w:rPr>
-                <w:rFonts w:ascii="Arial" w:hAnsi="Arial" w:cs="Arial"/>
-                <w:sz w:val="18"/>
-                <w:szCs w:val="18"/>
-                <w:lang w:val="en-GB"/>
-              </w:rPr>
-              <w:t>repoinformation</w:t>
-            </w:r>
-            <w:proofErr w:type="spellEnd"/>
-            <w:r>
-              <w:rPr>
-                <w:rFonts w:ascii="Arial" w:hAnsi="Arial" w:cs="Arial"/>
-                <w:sz w:val="18"/>
-                <w:szCs w:val="18"/>
-                <w:lang w:val="en-GB"/>
-              </w:rPr>
-              <w:t>]</w:t>
+              <w:t>[repoinformation]</w:t>
             </w:r>
           </w:p>
           <w:p>
@@ -7757,27 +7371,7 @@
                 <w:szCs w:val="18"/>
                 <w:lang w:val="en-US"/>
               </w:rPr>
-              <w:t>[</w:t>
-            </w:r>
-            <w:proofErr w:type="spellStart"/>
-            <w:r>
-              <w:rPr>
-                <w:rFonts w:ascii="Arial" w:hAnsi="Arial" w:cs="Arial"/>
-                <w:sz w:val="18"/>
-                <w:szCs w:val="18"/>
-                <w:lang w:val="en-US"/>
-              </w:rPr>
-              <w:t>restrictedAccessInfo</w:t>
-            </w:r>
-            <w:proofErr w:type="spellEnd"/>
-            <w:r>
-              <w:rPr>
-                <w:rFonts w:ascii="Arial" w:hAnsi="Arial" w:cs="Arial"/>
-                <w:sz w:val="18"/>
-                <w:szCs w:val="18"/>
-                <w:lang w:val="en-US"/>
-              </w:rPr>
-              <w:t>]</w:t>
+              <w:t>[restrictedAccessInfo]</w:t>
             </w:r>
             <w:bookmarkStart w:id="5" w:name="_Toc66691678"/>
           </w:p>
@@ -8019,23 +7613,7 @@
                       <w:sz w:val="18"/>
                       <w:szCs w:val="18"/>
                     </w:rPr>
-                    <w:t>[</w:t>
-                  </w:r>
-                  <w:proofErr w:type="spellStart"/>
-                  <w:r>
-                    <w:rPr>
-                      <w:sz w:val="18"/>
-                      <w:szCs w:val="18"/>
-                    </w:rPr>
-                    <w:t>datasetRepositoryTable</w:t>
-                  </w:r>
-                  <w:proofErr w:type="spellEnd"/>
-                  <w:r>
-                    <w:rPr>
-                      <w:sz w:val="18"/>
-                      <w:szCs w:val="18"/>
-                    </w:rPr>
-                    <w:t>]</w:t>
+                    <w:t>[datasetRepositoryTable]</w:t>
                   </w:r>
                 </w:p>
               </w:tc>
@@ -8172,23 +7750,7 @@
                       <w:sz w:val="18"/>
                       <w:szCs w:val="18"/>
                     </w:rPr>
-                    <w:t>[</w:t>
-                  </w:r>
-                  <w:proofErr w:type="spellStart"/>
-                  <w:r>
-                    <w:rPr>
-                      <w:sz w:val="18"/>
-                      <w:szCs w:val="18"/>
-                    </w:rPr>
-                    <w:t>targetaudience</w:t>
-                  </w:r>
-                  <w:proofErr w:type="spellEnd"/>
-                  <w:r>
-                    <w:rPr>
-                      <w:sz w:val="18"/>
-                      <w:szCs w:val="18"/>
-                    </w:rPr>
-                    <w:t>]</w:t>
+                    <w:t>[targetaudience]</w:t>
                   </w:r>
                 </w:p>
               </w:tc>
@@ -8436,23 +7998,7 @@
                       <w:sz w:val="18"/>
                       <w:szCs w:val="18"/>
                     </w:rPr>
-                    <w:t>[</w:t>
-                  </w:r>
-                  <w:proofErr w:type="spellStart"/>
-                  <w:r>
-                    <w:rPr>
-                      <w:sz w:val="18"/>
-                      <w:szCs w:val="18"/>
-                    </w:rPr>
-                    <w:t>datasetDeleteTable</w:t>
-                  </w:r>
-                  <w:proofErr w:type="spellEnd"/>
-                  <w:r>
-                    <w:rPr>
-                      <w:sz w:val="18"/>
-                      <w:szCs w:val="18"/>
-                    </w:rPr>
-                    <w:t>]</w:t>
+                    <w:t>[datasetDeleteTable]</w:t>
                   </w:r>
                 </w:p>
               </w:tc>
@@ -8478,23 +8024,7 @@
                       <w:sz w:val="18"/>
                       <w:szCs w:val="18"/>
                     </w:rPr>
-                    <w:t>[</w:t>
-                  </w:r>
-                  <w:proofErr w:type="spellStart"/>
-                  <w:r>
-                    <w:rPr>
-                      <w:sz w:val="18"/>
-                      <w:szCs w:val="18"/>
-                    </w:rPr>
-                    <w:t>datasetDeleteTable</w:t>
-                  </w:r>
-                  <w:proofErr w:type="spellEnd"/>
-                  <w:r>
-                    <w:rPr>
-                      <w:sz w:val="18"/>
-                      <w:szCs w:val="18"/>
-                    </w:rPr>
-                    <w:t>]</w:t>
+                    <w:t>[datasetDeleteTable]</w:t>
                   </w:r>
                 </w:p>
               </w:tc>
@@ -8816,7 +8346,6 @@
               </w:rPr>
               <w:t>[</w:t>
             </w:r>
-            <w:proofErr w:type="spellStart"/>
             <w:r>
               <w:rPr>
                 <w:rFonts w:ascii="Arial" w:hAnsi="Arial" w:cs="Arial"/>
@@ -8826,7 +8355,6 @@
               </w:rPr>
               <w:t>personaldata</w:t>
             </w:r>
-            <w:proofErr w:type="spellEnd"/>
             <w:r>
               <w:rPr>
                 <w:rFonts w:ascii="Arial" w:hAnsi="Arial" w:cs="Arial"/>
@@ -8891,7 +8419,6 @@
               </w:rPr>
               <w:t>[</w:t>
             </w:r>
-            <w:proofErr w:type="spellStart"/>
             <w:r>
               <w:rPr>
                 <w:rFonts w:ascii="Arial" w:hAnsi="Arial" w:cs="Arial"/>
@@ -8899,17 +8426,7 @@
                 <w:szCs w:val="18"/>
                 <w:lang w:val="en-GB"/>
               </w:rPr>
-              <w:t>legalrestriction</w:t>
-            </w:r>
-            <w:proofErr w:type="spellEnd"/>
-            <w:r>
-              <w:rPr>
-                <w:rFonts w:ascii="Arial" w:hAnsi="Arial" w:cs="Arial"/>
-                <w:sz w:val="18"/>
-                <w:szCs w:val="18"/>
-                <w:lang w:val="en-GB"/>
-              </w:rPr>
-              <w:t>]</w:t>
+              <w:t>legalrestriction]</w:t>
             </w:r>
           </w:p>
         </w:tc>
@@ -9009,27 +8526,7 @@
                 <w:szCs w:val="18"/>
                 <w:lang w:val="en-GB"/>
               </w:rPr>
-              <w:t>[</w:t>
-            </w:r>
-            <w:proofErr w:type="spellStart"/>
-            <w:r>
-              <w:rPr>
-                <w:rFonts w:ascii="Arial" w:hAnsi="Arial" w:cs="Arial"/>
-                <w:sz w:val="18"/>
-                <w:szCs w:val="18"/>
-                <w:lang w:val="en-GB"/>
-              </w:rPr>
-              <w:t>ethicalissues</w:t>
-            </w:r>
-            <w:proofErr w:type="spellEnd"/>
-            <w:r>
-              <w:rPr>
-                <w:rFonts w:ascii="Arial" w:hAnsi="Arial" w:cs="Arial"/>
-                <w:sz w:val="18"/>
-                <w:szCs w:val="18"/>
-                <w:lang w:val="en-GB"/>
-              </w:rPr>
-              <w:t>]</w:t>
+              <w:t>[ethicalissues]</w:t>
             </w:r>
           </w:p>
         </w:tc>
@@ -9161,7 +8658,7 @@
                 </wp:inline>
               </w:drawing>
             </mc:Choice>
-            <mc:Fallback xmlns:a="http://schemas.openxmlformats.org/drawingml/2006/main" xmlns:wp14="http://schemas.microsoft.com/office/word/2010/wordml" xmlns:pic="http://schemas.openxmlformats.org/drawingml/2006/picture">
+            <mc:Fallback xmlns:pic="http://schemas.openxmlformats.org/drawingml/2006/picture" xmlns:wp14="http://schemas.microsoft.com/office/word/2010/wordml" xmlns:a="http://schemas.openxmlformats.org/drawingml/2006/main">
               <w:pict w14:anchorId="5B1651CD">
                 <v:shapetype coordsize="21600,21600" o:spt="75" o:preferrelative="t" path="m@4@5l@4@11@9@11@9@5xe" type="#_x0000_t75">
                   <v:formulas>
@@ -9194,27 +8691,7 @@
             <w:szCs w:val="16"/>
             <w:lang w:val="de-AT"/>
           </w:rPr>
-          <w:t xml:space="preserve"> DMP </w:t>
-        </w:r>
-        <w:proofErr w:type="spellStart"/>
-        <w:r>
-          <w:rPr>
-            <w:rFonts w:ascii="Arial" w:hAnsi="Arial" w:cs="Arial"/>
-            <w:sz w:val="16"/>
-            <w:szCs w:val="16"/>
-            <w:lang w:val="de-AT"/>
-          </w:rPr>
-          <w:t>Guidance</w:t>
-        </w:r>
-        <w:proofErr w:type="spellEnd"/>
-        <w:r>
-          <w:rPr>
-            <w:rFonts w:ascii="Arial" w:hAnsi="Arial" w:cs="Arial"/>
-            <w:sz w:val="16"/>
-            <w:szCs w:val="16"/>
-            <w:lang w:val="de-AT"/>
-          </w:rPr>
-          <w:t xml:space="preserve"> and Template (01/2022)</w:t>
+          <w:t xml:space="preserve"> DMP Guidance and Template (01/2022)</w:t>
         </w:r>
         <w:r>
           <w:rPr>
@@ -9345,7 +8822,7 @@
                 </wp:inline>
               </w:drawing>
             </mc:Choice>
-            <mc:Fallback xmlns:a="http://schemas.openxmlformats.org/drawingml/2006/main" xmlns:wp14="http://schemas.microsoft.com/office/word/2010/wordml" xmlns:pic="http://schemas.openxmlformats.org/drawingml/2006/picture">
+            <mc:Fallback xmlns:pic="http://schemas.openxmlformats.org/drawingml/2006/picture" xmlns:wp14="http://schemas.microsoft.com/office/word/2010/wordml" xmlns:a="http://schemas.openxmlformats.org/drawingml/2006/main">
               <w:pict w14:anchorId="1521B567">
                 <v:shapetype coordsize="21600,21600" o:spt="75" o:preferrelative="t" path="m@4@5l@4@11@9@11@9@5xe" type="#_x0000_t75">
                   <v:formulas>
@@ -9377,7 +8854,6 @@
           </w:rPr>
           <w:t xml:space="preserve"> </w:t>
         </w:r>
-        <w:proofErr w:type="gramStart"/>
         <w:r>
           <w:rPr>
             <w:rFonts w:ascii="Arial" w:hAnsi="Arial" w:cs="Arial"/>
@@ -9385,17 +8861,7 @@
             <w:szCs w:val="16"/>
             <w:lang w:val="de-AT"/>
           </w:rPr>
-          <w:t>DMP Template</w:t>
-        </w:r>
-        <w:proofErr w:type="gramEnd"/>
-        <w:r>
-          <w:rPr>
-            <w:rFonts w:ascii="Arial" w:hAnsi="Arial" w:cs="Arial"/>
-            <w:sz w:val="16"/>
-            <w:szCs w:val="16"/>
-            <w:lang w:val="de-AT"/>
-          </w:rPr>
-          <w:t xml:space="preserve"> (01/2022)</w:t>
+          <w:t>DMP Template (01/2022)</w:t>
         </w:r>
         <w:r>
           <w:tab/>
@@ -24478,22 +23944,6 @@
 </file>
 
 <file path=customXml/item1.xml><?xml version="1.0" encoding="utf-8"?>
-<p:properties xmlns:p="http://schemas.microsoft.com/office/2006/metadata/properties" xmlns:xsi="http://www.w3.org/2001/XMLSchema-instance" xmlns:pc="http://schemas.microsoft.com/office/infopath/2007/PartnerControls">
-  <documentManagement>
-    <_DCDateModified xmlns="http://schemas.microsoft.com/sharepoint/v3/fields" xsi:nil="true"/>
-    <IconOverlay xmlns="http://schemas.microsoft.com/sharepoint/v4" xsi:nil="true"/>
-    <PublishingExpirationDate xmlns="http://schemas.microsoft.com/sharepoint/v3" xsi:nil="true"/>
-    <PublishingStartDate xmlns="http://schemas.microsoft.com/sharepoint/v3" xsi:nil="true"/>
-    <_dlc_DocId xmlns="afee9e21-8e0c-452e-93ec-a70efb6b23ab">DAMK26V7PEQZ-1320525258-73877</_dlc_DocId>
-    <_dlc_DocIdUrl xmlns="afee9e21-8e0c-452e-93ec-a70efb6b23ab">
-      <Url>https://portal.fwf.ac.at/workspaces/Strateg-Dok/_layouts/15/DocIdRedir.aspx?ID=DAMK26V7PEQZ-1320525258-73877</Url>
-      <Description>DAMK26V7PEQZ-1320525258-73877</Description>
-    </_dlc_DocIdUrl>
-  </documentManagement>
-</p:properties>
-</file>
-
-<file path=customXml/item2.xml><?xml version="1.0" encoding="utf-8"?>
 <ct:contentTypeSchema xmlns:ct="http://schemas.microsoft.com/office/2006/metadata/contentType" xmlns:ma="http://schemas.microsoft.com/office/2006/metadata/properties/metaAttributes" ct:_="" ma:_="" ma:contentTypeName="Dokument" ma:contentTypeID="0x010100464D6544A015444385B10BEB1E534503" ma:contentTypeVersion="3" ma:contentTypeDescription="Ein neues Dokument erstellen." ma:contentTypeScope="" ma:versionID="97182bbd3e9b32d05dd5555f7c2bd814">
   <xsd:schema xmlns:xsd="http://www.w3.org/2001/XMLSchema" xmlns:xs="http://www.w3.org/2001/XMLSchema" xmlns:p="http://schemas.microsoft.com/office/2006/metadata/properties" xmlns:ns1="http://schemas.microsoft.com/sharepoint/v3" xmlns:ns2="http://schemas.microsoft.com/sharepoint/v3/fields" xmlns:ns3="http://schemas.microsoft.com/sharepoint/v4" xmlns:ns4="afee9e21-8e0c-452e-93ec-a70efb6b23ab" targetNamespace="http://schemas.microsoft.com/office/2006/metadata/properties" ma:root="true" ma:fieldsID="7bd051767b3e235ef3b7c10b4a85711f" ns1:_="" ns2:_="" ns3:_="" ns4:_="">
     <xsd:import namespace="http://schemas.microsoft.com/sharepoint/v3"/>
@@ -24677,13 +24127,36 @@
 </ct:contentTypeSchema>
 </file>
 
+<file path=customXml/item2.xml><?xml version="1.0" encoding="utf-8"?>
+<p:properties xmlns:p="http://schemas.microsoft.com/office/2006/metadata/properties" xmlns:xsi="http://www.w3.org/2001/XMLSchema-instance" xmlns:pc="http://schemas.microsoft.com/office/infopath/2007/PartnerControls">
+  <documentManagement>
+    <_DCDateModified xmlns="http://schemas.microsoft.com/sharepoint/v3/fields" xsi:nil="true"/>
+    <IconOverlay xmlns="http://schemas.microsoft.com/sharepoint/v4" xsi:nil="true"/>
+    <PublishingExpirationDate xmlns="http://schemas.microsoft.com/sharepoint/v3" xsi:nil="true"/>
+    <PublishingStartDate xmlns="http://schemas.microsoft.com/sharepoint/v3" xsi:nil="true"/>
+    <_dlc_DocId xmlns="afee9e21-8e0c-452e-93ec-a70efb6b23ab">DAMK26V7PEQZ-1320525258-73877</_dlc_DocId>
+    <_dlc_DocIdUrl xmlns="afee9e21-8e0c-452e-93ec-a70efb6b23ab">
+      <Url>https://portal.fwf.ac.at/workspaces/Strateg-Dok/_layouts/15/DocIdRedir.aspx?ID=DAMK26V7PEQZ-1320525258-73877</Url>
+      <Description>DAMK26V7PEQZ-1320525258-73877</Description>
+    </_dlc_DocIdUrl>
+  </documentManagement>
+</p:properties>
+</file>
+
 <file path=customXml/item3.xml><?xml version="1.0" encoding="utf-8"?>
-<w:settings xmlns:w="http://schemas.openxmlformats.org/wordprocessingml/2006/main">
-  <w:SpecialFormsHighlight w:val="c9c8ff"/>
-</w:settings>
+<?mso-contentType ?>
+<FormTemplates xmlns="http://schemas.microsoft.com/sharepoint/v3/contenttype/forms">
+  <Display>DocumentLibraryForm</Display>
+  <Edit>DocumentLibraryForm</Edit>
+  <New>DocumentLibraryForm</New>
+</FormTemplates>
 </file>
 
 <file path=customXml/item4.xml><?xml version="1.0" encoding="utf-8"?>
+<b:Sources xmlns:b="http://schemas.openxmlformats.org/officeDocument/2006/bibliography" xmlns="http://schemas.openxmlformats.org/officeDocument/2006/bibliography" SelectedStyle="\APASixthEditionOfficeOnline.xsl" StyleName="APA" Version="6"/>
+</file>
+
+<file path=customXml/item5.xml><?xml version="1.0" encoding="utf-8"?>
 <?mso-contentType ?>
 <spe:Receivers xmlns:spe="http://schemas.microsoft.com/sharepoint/events">
   <Receiver>
@@ -24733,33 +24206,13 @@
 </spe:Receivers>
 </file>
 
-<file path=customXml/item5.xml><?xml version="1.0" encoding="utf-8"?>
-<b:Sources xmlns:b="http://schemas.openxmlformats.org/officeDocument/2006/bibliography" xmlns="http://schemas.openxmlformats.org/officeDocument/2006/bibliography" SelectedStyle="\APASixthEditionOfficeOnline.xsl" StyleName="APA" Version="6"/>
-</file>
-
 <file path=customXml/item6.xml><?xml version="1.0" encoding="utf-8"?>
-<?mso-contentType ?>
-<FormTemplates xmlns="http://schemas.microsoft.com/sharepoint/v3/contenttype/forms">
-  <Display>DocumentLibraryForm</Display>
-  <Edit>DocumentLibraryForm</Edit>
-  <New>DocumentLibraryForm</New>
-</FormTemplates>
+<w:settings xmlns:w="http://schemas.openxmlformats.org/wordprocessingml/2006/main">
+  <w:SpecialFormsHighlight w:val="c9c8ff"/>
+</w:settings>
 </file>
 
 <file path=customXml/itemProps1.xml><?xml version="1.0" encoding="utf-8"?>
-<ds:datastoreItem xmlns:ds="http://schemas.openxmlformats.org/officeDocument/2006/customXml" ds:itemID="{80DCD561-5D0E-41FB-A5B2-A60CACB93746}">
-  <ds:schemaRefs>
-    <ds:schemaRef ds:uri="http://schemas.microsoft.com/office/2006/metadata/properties"/>
-    <ds:schemaRef ds:uri="http://schemas.microsoft.com/office/infopath/2007/PartnerControls"/>
-    <ds:schemaRef ds:uri="http://schemas.microsoft.com/sharepoint/v3/fields"/>
-    <ds:schemaRef ds:uri="http://schemas.microsoft.com/sharepoint/v4"/>
-    <ds:schemaRef ds:uri="http://schemas.microsoft.com/sharepoint/v3"/>
-    <ds:schemaRef ds:uri="afee9e21-8e0c-452e-93ec-a70efb6b23ab"/>
-  </ds:schemaRefs>
-</ds:datastoreItem>
-</file>
-
-<file path=customXml/itemProps2.xml><?xml version="1.0" encoding="utf-8"?>
 <ds:datastoreItem xmlns:ds="http://schemas.openxmlformats.org/officeDocument/2006/customXml" ds:itemID="{AF3DCB32-2405-4B27-9ABA-B6FBCC24494E}">
   <ds:schemaRefs>
     <ds:schemaRef ds:uri="http://schemas.microsoft.com/office/2006/metadata/contentType"/>
@@ -24780,15 +24233,36 @@
 </ds:datastoreItem>
 </file>
 
+<file path=customXml/itemProps2.xml><?xml version="1.0" encoding="utf-8"?>
+<ds:datastoreItem xmlns:ds="http://schemas.openxmlformats.org/officeDocument/2006/customXml" ds:itemID="{80DCD561-5D0E-41FB-A5B2-A60CACB93746}">
+  <ds:schemaRefs>
+    <ds:schemaRef ds:uri="http://schemas.microsoft.com/office/2006/metadata/properties"/>
+    <ds:schemaRef ds:uri="http://schemas.microsoft.com/office/infopath/2007/PartnerControls"/>
+    <ds:schemaRef ds:uri="http://schemas.microsoft.com/sharepoint/v3/fields"/>
+    <ds:schemaRef ds:uri="http://schemas.microsoft.com/sharepoint/v4"/>
+    <ds:schemaRef ds:uri="http://schemas.microsoft.com/sharepoint/v3"/>
+    <ds:schemaRef ds:uri="afee9e21-8e0c-452e-93ec-a70efb6b23ab"/>
+  </ds:schemaRefs>
+</ds:datastoreItem>
+</file>
+
 <file path=customXml/itemProps3.xml><?xml version="1.0" encoding="utf-8"?>
-<ds:datastoreItem xmlns:ds="http://schemas.openxmlformats.org/officeDocument/2006/customXml" ds:itemID="{5D0AEA6B-E499-4EEF-98A3-AFBB261C493E}">
+<ds:datastoreItem xmlns:ds="http://schemas.openxmlformats.org/officeDocument/2006/customXml" ds:itemID="{76E5CD1D-9176-4FA7-9A9A-698AC52D8E9F}">
   <ds:schemaRefs>
-    <ds:schemaRef ds:uri="http://schemas.openxmlformats.org/wordprocessingml/2006/main"/>
+    <ds:schemaRef ds:uri="http://schemas.microsoft.com/sharepoint/v3/contenttype/forms"/>
   </ds:schemaRefs>
 </ds:datastoreItem>
 </file>
 
 <file path=customXml/itemProps4.xml><?xml version="1.0" encoding="utf-8"?>
+<ds:datastoreItem xmlns:ds="http://schemas.openxmlformats.org/officeDocument/2006/customXml" ds:itemID="{6685E73F-2677-4B89-8508-7813A036A081}">
+  <ds:schemaRefs>
+    <ds:schemaRef ds:uri="http://schemas.openxmlformats.org/officeDocument/2006/bibliography"/>
+  </ds:schemaRefs>
+</ds:datastoreItem>
+</file>
+
+<file path=customXml/itemProps5.xml><?xml version="1.0" encoding="utf-8"?>
 <ds:datastoreItem xmlns:ds="http://schemas.openxmlformats.org/officeDocument/2006/customXml" ds:itemID="{924007F5-9277-4670-9FE6-06782C7296A1}">
   <ds:schemaRefs>
     <ds:schemaRef ds:uri="http://schemas.microsoft.com/sharepoint/events"/>
@@ -24796,18 +24270,10 @@
 </ds:datastoreItem>
 </file>
 
-<file path=customXml/itemProps5.xml><?xml version="1.0" encoding="utf-8"?>
-<ds:datastoreItem xmlns:ds="http://schemas.openxmlformats.org/officeDocument/2006/customXml" ds:itemID="{6685E73F-2677-4B89-8508-7813A036A081}">
+<file path=customXml/itemProps6.xml><?xml version="1.0" encoding="utf-8"?>
+<ds:datastoreItem xmlns:ds="http://schemas.openxmlformats.org/officeDocument/2006/customXml" ds:itemID="{5D0AEA6B-E499-4EEF-98A3-AFBB261C493E}">
   <ds:schemaRefs>
-    <ds:schemaRef ds:uri="http://schemas.openxmlformats.org/officeDocument/2006/bibliography"/>
-  </ds:schemaRefs>
-</ds:datastoreItem>
-</file>
-
-<file path=customXml/itemProps6.xml><?xml version="1.0" encoding="utf-8"?>
-<ds:datastoreItem xmlns:ds="http://schemas.openxmlformats.org/officeDocument/2006/customXml" ds:itemID="{76E5CD1D-9176-4FA7-9A9A-698AC52D8E9F}">
-  <ds:schemaRefs>
-    <ds:schemaRef ds:uri="http://schemas.microsoft.com/sharepoint/v3/contenttype/forms"/>
+    <ds:schemaRef ds:uri="http://schemas.openxmlformats.org/wordprocessingml/2006/main"/>
   </ds:schemaRefs>
 </ds:datastoreItem>
 </file>
</xml_diff>

<commit_message>
Template: Add contributors to FWF and Horizon Europe Templates
</commit_message>
<xml_diff>
--- a/src/main/resources/org/damap/base/template/FWFTemplate.docx
+++ b/src/main/resources/org/damap/base/template/FWFTemplate.docx
@@ -51,7 +51,31 @@
           <w:szCs w:val="64"/>
           <w:lang w:val="en-GB"/>
         </w:rPr>
-        <w:t>[projectname]</w:t>
+        <w:t>[</w:t>
+      </w:r>
+      <w:proofErr w:type="spellStart"/>
+      <w:r>
+        <w:rPr>
+          <w:b/>
+          <w:bCs/>
+          <w:color w:val="006699"/>
+          <w:sz w:val="64"/>
+          <w:szCs w:val="64"/>
+          <w:lang w:val="en-GB"/>
+        </w:rPr>
+        <w:t>projectname</w:t>
+      </w:r>
+      <w:proofErr w:type="spellEnd"/>
+      <w:r>
+        <w:rPr>
+          <w:b/>
+          <w:bCs/>
+          <w:color w:val="006699"/>
+          <w:sz w:val="64"/>
+          <w:szCs w:val="64"/>
+          <w:lang w:val="en-GB"/>
+        </w:rPr>
+        <w:t>]</w:t>
       </w:r>
     </w:p>
     <w:p>
@@ -233,14 +257,34 @@
                 <w:szCs w:val="20"/>
               </w:rPr>
             </w:pPr>
+            <w:proofErr w:type="spellStart"/>
             <w:r>
               <w:rPr>
                 <w:color w:val="92D050"/>
                 <w:sz w:val="20"/>
                 <w:szCs w:val="20"/>
               </w:rPr>
-              <w:t>dd/mm/yyyy</w:t>
+              <w:t>dd</w:t>
             </w:r>
+            <w:proofErr w:type="spellEnd"/>
+            <w:r>
+              <w:rPr>
+                <w:color w:val="92D050"/>
+                <w:sz w:val="20"/>
+                <w:szCs w:val="20"/>
+              </w:rPr>
+              <w:t>/mm/</w:t>
+            </w:r>
+            <w:proofErr w:type="spellStart"/>
+            <w:r>
+              <w:rPr>
+                <w:color w:val="92D050"/>
+                <w:sz w:val="20"/>
+                <w:szCs w:val="20"/>
+              </w:rPr>
+              <w:t>yyyy</w:t>
+            </w:r>
+            <w:proofErr w:type="spellEnd"/>
           </w:p>
         </w:tc>
         <w:tc>
@@ -585,7 +629,7 @@
                     </wp:anchor>
                   </w:drawing>
                 </mc:Choice>
-                <mc:Fallback xmlns:pic="http://schemas.openxmlformats.org/drawingml/2006/picture" xmlns:wp14="http://schemas.microsoft.com/office/word/2010/wordml" xmlns:a="http://schemas.openxmlformats.org/drawingml/2006/main">
+                <mc:Fallback xmlns:a="http://schemas.openxmlformats.org/drawingml/2006/main" xmlns:wp14="http://schemas.microsoft.com/office/word/2010/wordml" xmlns:pic="http://schemas.openxmlformats.org/drawingml/2006/picture">
                   <w:pict w14:anchorId="7AAC8864">
                     <v:shapetype coordsize="21600,21600" o:spt="75" o:preferrelative="t" path="m@4@5l@4@11@9@11@9@5xe" type="#_x0000_t75">
                       <v:formulas>
@@ -636,17 +680,39 @@
               </w:rPr>
               <w:t xml:space="preserve">This DMP is licensed under a </w:t>
             </w:r>
-            <w:hyperlink r:id="rId18" w:tooltip="https://creativecommons.org/licenses/by/4.0/legalcode" w:history="1">
-              <w:r>
-                <w:rPr>
-                  <w:sz w:val="20"/>
-                  <w:szCs w:val="20"/>
-                  <w:u w:val="single"/>
-                  <w:lang w:val="en-GB"/>
-                </w:rPr>
-                <w:t>Creative Commons Attribution 4.0 International License</w:t>
-              </w:r>
-            </w:hyperlink>
+            <w:r>
+              <w:fldChar w:fldCharType="begin"/>
+            </w:r>
+            <w:r>
+              <w:rPr>
+                <w:lang w:val="en-US"/>
+                <w:rPrChange w:id="0" w:author="Karnbach, Geoffrey" w:date="2024-09-11T10:10:00Z" w16du:dateUtc="2024-09-11T08:10:00Z">
+                  <w:rPr/>
+                </w:rPrChange>
+              </w:rPr>
+              <w:instrText>HYPERLINK "https://creativecommons.org/licenses/by/4.0/legalcode" \o "https://creativecommons.org/licenses/by/4.0/legalcode"</w:instrText>
+            </w:r>
+            <w:r>
+              <w:fldChar w:fldCharType="separate"/>
+            </w:r>
+            <w:r>
+              <w:rPr>
+                <w:sz w:val="20"/>
+                <w:szCs w:val="20"/>
+                <w:u w:val="single"/>
+                <w:lang w:val="en-GB"/>
+              </w:rPr>
+              <w:t>Creative Commons Attribution 4.0 International License</w:t>
+            </w:r>
+            <w:r>
+              <w:rPr>
+                <w:sz w:val="20"/>
+                <w:szCs w:val="20"/>
+                <w:u w:val="single"/>
+                <w:lang w:val="en-GB"/>
+              </w:rPr>
+              <w:fldChar w:fldCharType="end"/>
+            </w:r>
             <w:r>
               <w:rPr>
                 <w:sz w:val="20"/>
@@ -740,7 +806,7 @@
           <w:lang w:val="en-GB"/>
         </w:rPr>
         <w:sectPr>
-          <w:footerReference w:type="default" r:id="rId19"/>
+          <w:footerReference w:type="default" r:id="rId18"/>
           <w:pgSz w:w="16838" w:h="11906" w:orient="landscape"/>
           <w:pgMar w:top="851" w:right="820" w:bottom="1417" w:left="1134" w:header="708" w:footer="708" w:gutter="0"/>
           <w:cols w:space="708"/>
@@ -792,7 +858,7 @@
           <w:lang w:val="en-GB"/>
         </w:rPr>
       </w:pPr>
-      <w:bookmarkStart w:id="0" w:name="_Hlk90560798"/>
+      <w:bookmarkStart w:id="1" w:name="_Hlk90560798"/>
       <w:r>
         <w:rPr>
           <w:rFonts w:ascii="Arial" w:hAnsi="Arial" w:cs="Arial"/>
@@ -800,16 +866,37 @@
         </w:rPr>
         <w:t xml:space="preserve">These guidelines are intended to be used as a guidance in the creation of a data management plan for an approved FWF project. This document is based, with minor changes, on the </w:t>
       </w:r>
-      <w:hyperlink r:id="rId20" w:tooltip="https://www.scienceeurope.org/our-priorities/research-data/research-data-management/" w:history="1">
-        <w:r>
-          <w:rPr>
-            <w:rStyle w:val="Hyperlink"/>
-            <w:rFonts w:ascii="Arial" w:hAnsi="Arial" w:cs="Arial"/>
-            <w:lang w:val="en-GB"/>
-          </w:rPr>
-          <w:t>RDM Guidance for Researchers</w:t>
-        </w:r>
-      </w:hyperlink>
+      <w:r>
+        <w:fldChar w:fldCharType="begin"/>
+      </w:r>
+      <w:r>
+        <w:rPr>
+          <w:lang w:val="en-US"/>
+          <w:rPrChange w:id="2" w:author="Karnbach, Geoffrey" w:date="2024-09-11T10:10:00Z" w16du:dateUtc="2024-09-11T08:10:00Z">
+            <w:rPr/>
+          </w:rPrChange>
+        </w:rPr>
+        <w:instrText>HYPERLINK "https://www.scienceeurope.org/our-priorities/research-data/research-data-management/" \o "https://www.scienceeurope.org/our-priorities/research-data/research-data-management/"</w:instrText>
+      </w:r>
+      <w:r>
+        <w:fldChar w:fldCharType="separate"/>
+      </w:r>
+      <w:r>
+        <w:rPr>
+          <w:rStyle w:val="Hyperlink"/>
+          <w:rFonts w:ascii="Arial" w:hAnsi="Arial" w:cs="Arial"/>
+          <w:lang w:val="en-GB"/>
+        </w:rPr>
+        <w:t>RDM Guidance for Researchers</w:t>
+      </w:r>
+      <w:r>
+        <w:rPr>
+          <w:rStyle w:val="Hyperlink"/>
+          <w:rFonts w:ascii="Arial" w:hAnsi="Arial" w:cs="Arial"/>
+          <w:lang w:val="en-GB"/>
+        </w:rPr>
+        <w:fldChar w:fldCharType="end"/>
+      </w:r>
       <w:r>
         <w:rPr>
           <w:rFonts w:ascii="Arial" w:hAnsi="Arial" w:cs="Arial"/>
@@ -833,16 +920,37 @@
         </w:rPr>
         <w:t xml:space="preserve">Please answer all the questions in the second column and address the items in the third column. The DMP template can be found at the end of these guidelines, and further information is available in the </w:t>
       </w:r>
-      <w:hyperlink r:id="rId21" w:tooltip="https://www.fwf.ac.at/fileadmin/files/Dokumente/Open_Access/FWF_DMPMatrix_e.pdf" w:history="1">
-        <w:r>
-          <w:rPr>
-            <w:rStyle w:val="Hyperlink"/>
-            <w:rFonts w:ascii="Arial" w:hAnsi="Arial" w:cs="Arial"/>
-            <w:lang w:val="en-GB"/>
-          </w:rPr>
-          <w:t>DMP Evaluation Rubric</w:t>
-        </w:r>
-      </w:hyperlink>
+      <w:r>
+        <w:fldChar w:fldCharType="begin"/>
+      </w:r>
+      <w:r>
+        <w:rPr>
+          <w:lang w:val="en-US"/>
+          <w:rPrChange w:id="3" w:author="Karnbach, Geoffrey" w:date="2024-09-11T10:10:00Z" w16du:dateUtc="2024-09-11T08:10:00Z">
+            <w:rPr/>
+          </w:rPrChange>
+        </w:rPr>
+        <w:instrText>HYPERLINK "https://www.fwf.ac.at/fileadmin/files/Dokumente/Open_Access/FWF_DMPMatrix_e.pdf" \o "https://www.fwf.ac.at/fileadmin/files/Dokumente/Open_Access/FWF_DMPMatrix_e.pdf"</w:instrText>
+      </w:r>
+      <w:r>
+        <w:fldChar w:fldCharType="separate"/>
+      </w:r>
+      <w:r>
+        <w:rPr>
+          <w:rStyle w:val="Hyperlink"/>
+          <w:rFonts w:ascii="Arial" w:hAnsi="Arial" w:cs="Arial"/>
+          <w:lang w:val="en-GB"/>
+        </w:rPr>
+        <w:t>DMP Evaluation Rubric</w:t>
+      </w:r>
+      <w:r>
+        <w:rPr>
+          <w:rStyle w:val="Hyperlink"/>
+          <w:rFonts w:ascii="Arial" w:hAnsi="Arial" w:cs="Arial"/>
+          <w:lang w:val="en-GB"/>
+        </w:rPr>
+        <w:fldChar w:fldCharType="end"/>
+      </w:r>
       <w:r>
         <w:rPr>
           <w:rFonts w:ascii="Arial" w:hAnsi="Arial" w:cs="Arial"/>
@@ -868,7 +976,7 @@
         <w:br/>
         <w:t>Guidance</w:t>
       </w:r>
-      <w:bookmarkEnd w:id="0"/>
+      <w:bookmarkEnd w:id="1"/>
     </w:p>
     <w:tbl>
       <w:tblPr>
@@ -1105,7 +1213,7 @@
                 <w:lang w:val="en-GB"/>
               </w:rPr>
             </w:pPr>
-            <w:bookmarkStart w:id="1" w:name="_Hlk102035349"/>
+            <w:bookmarkStart w:id="4" w:name="_Hlk102035349"/>
             <w:r>
               <w:rPr>
                 <w:rFonts w:ascii="Arial" w:hAnsi="Arial" w:cs="Arial"/>
@@ -1260,7 +1368,7 @@
               </w:rPr>
               <w:t>Explain how the necessary resources (for example, time) to prepare the data for sharing/preservation have been costed in. Carefully consider and justify any resources needed to deliver the data. These may include storage costs, hardware, staff time, and repository charges.</w:t>
             </w:r>
-            <w:bookmarkEnd w:id="1"/>
+            <w:bookmarkEnd w:id="4"/>
           </w:p>
         </w:tc>
       </w:tr>
@@ -1506,7 +1614,43 @@
                 <w:sz w:val="18"/>
                 <w:szCs w:val="18"/>
               </w:rPr>
-              <w:t>Give details on the data format: the way in which the data is encoded for storage, often reflected by the filename extension (for example, pdf, xls, doc, txt, or rdf).</w:t>
+              <w:t xml:space="preserve">Give details on the data format: the way in which the data is encoded for storage, often reflected by the filename extension (for example, pdf, </w:t>
+            </w:r>
+            <w:proofErr w:type="spellStart"/>
+            <w:r>
+              <w:rPr>
+                <w:rFonts w:ascii="Arial" w:hAnsi="Arial" w:cs="Arial"/>
+                <w:sz w:val="18"/>
+                <w:szCs w:val="18"/>
+              </w:rPr>
+              <w:t>xls</w:t>
+            </w:r>
+            <w:proofErr w:type="spellEnd"/>
+            <w:r>
+              <w:rPr>
+                <w:rFonts w:ascii="Arial" w:hAnsi="Arial" w:cs="Arial"/>
+                <w:sz w:val="18"/>
+                <w:szCs w:val="18"/>
+              </w:rPr>
+              <w:t xml:space="preserve">, doc, txt, or </w:t>
+            </w:r>
+            <w:proofErr w:type="spellStart"/>
+            <w:r>
+              <w:rPr>
+                <w:rFonts w:ascii="Arial" w:hAnsi="Arial" w:cs="Arial"/>
+                <w:sz w:val="18"/>
+                <w:szCs w:val="18"/>
+              </w:rPr>
+              <w:t>rdf</w:t>
+            </w:r>
+            <w:proofErr w:type="spellEnd"/>
+            <w:r>
+              <w:rPr>
+                <w:rFonts w:ascii="Arial" w:hAnsi="Arial" w:cs="Arial"/>
+                <w:sz w:val="18"/>
+                <w:szCs w:val="18"/>
+              </w:rPr>
+              <w:t>).</w:t>
             </w:r>
           </w:p>
           <w:p>
@@ -1741,7 +1885,7 @@
               </w:rPr>
               <w:t xml:space="preserve">Use community metadata standards where these are in place (see </w:t>
             </w:r>
-            <w:hyperlink r:id="rId22" w:tooltip="http://www.dcc.ac.uk/resources/metadata-standards/list" w:history="1">
+            <w:hyperlink r:id="rId19" w:tooltip="http://www.dcc.ac.uk/resources/metadata-standards/list" w:history="1">
               <w:r>
                 <w:rPr>
                   <w:rStyle w:val="Hyperlink"/>
@@ -1749,8 +1893,19 @@
                   <w:sz w:val="18"/>
                   <w:szCs w:val="18"/>
                 </w:rPr>
-                <w:t>Digital Curation Center</w:t>
+                <w:t xml:space="preserve">Digital Curation </w:t>
               </w:r>
+              <w:proofErr w:type="spellStart"/>
+              <w:r>
+                <w:rPr>
+                  <w:rStyle w:val="Hyperlink"/>
+                  <w:rFonts w:ascii="Arial" w:hAnsi="Arial" w:cs="Arial"/>
+                  <w:sz w:val="18"/>
+                  <w:szCs w:val="18"/>
+                </w:rPr>
+                <w:t>Center</w:t>
+              </w:r>
+              <w:proofErr w:type="spellEnd"/>
             </w:hyperlink>
             <w:r>
               <w:rPr>
@@ -1760,7 +1915,7 @@
               </w:rPr>
               <w:t xml:space="preserve"> or </w:t>
             </w:r>
-            <w:hyperlink r:id="rId23" w:tooltip="http://rd-alliance.github.io/metadata-directory/standards/" w:history="1">
+            <w:hyperlink r:id="rId20" w:tooltip="http://rd-alliance.github.io/metadata-directory/standards/" w:history="1">
               <w:r>
                 <w:rPr>
                   <w:rStyle w:val="Hyperlink"/>
@@ -2440,7 +2595,7 @@
               </w:rPr>
               <w:t xml:space="preserve">Explain how and when the data will be shared. Consider the </w:t>
             </w:r>
-            <w:hyperlink r:id="rId24" w:tooltip="https://www.fwf.ac.at/en/research-funding/open-access-policy/open-access-to-research-data" w:history="1">
+            <w:hyperlink r:id="rId21" w:tooltip="https://www.fwf.ac.at/en/research-funding/open-access-policy/open-access-to-research-data" w:history="1">
               <w:r>
                 <w:rPr>
                   <w:rStyle w:val="Hyperlink"/>
@@ -2516,7 +2671,7 @@
               </w:rPr>
               <w:t>Explain how the data will be discoverable and made available for re-use, addressing the choice of repository, the persistent identifier (e.g., DOI), and the licence to use (see "</w:t>
             </w:r>
-            <w:hyperlink r:id="rId25" w:tooltip="https://www.dcc.ac.uk/sites/default/files/documents/publications/reports/guides/How_To_License_Research_Data.pdf" w:history="1">
+            <w:hyperlink r:id="rId22" w:tooltip="https://www.dcc.ac.uk/sites/default/files/documents/publications/reports/guides/How_To_License_Research_Data.pdf" w:history="1">
               <w:r>
                 <w:rPr>
                   <w:rStyle w:val="Hyperlink"/>
@@ -2535,7 +2690,7 @@
               </w:rPr>
               <w:t xml:space="preserve">"). When choosing a repository, follow the </w:t>
             </w:r>
-            <w:hyperlink r:id="rId26" w:tooltip="https://portal.fwf.ac.at/workspaces/Strateg-Dok/Dokumente/OpenAccess/05_Open_Data/Data_Policy/Update-DMP-2021/Science%20Europe%20Criteria%20for%20the%20selection%20of%20trustworthy%20repositories" w:history="1">
+            <w:hyperlink r:id="rId23" w:tooltip="https://portal.fwf.ac.at/workspaces/Strateg-Dok/Dokumente/OpenAccess/05_Open_Data/Data_Policy/Update-DMP-2021/Science%20Europe%20Criteria%20for%20the%20selection%20of%20trustworthy%20repositories" w:history="1">
               <w:r>
                 <w:rPr>
                   <w:rStyle w:val="Hyperlink"/>
@@ -2554,7 +2709,7 @@
               </w:rPr>
               <w:t xml:space="preserve"> and use </w:t>
             </w:r>
-            <w:hyperlink r:id="rId27" w:tooltip="http://www.re3data.org/" w:history="1">
+            <w:hyperlink r:id="rId24" w:tooltip="http://www.re3data.org/" w:history="1">
               <w:r>
                 <w:rPr>
                   <w:rStyle w:val="Hyperlink"/>
@@ -3061,7 +3216,27 @@
                 <w:szCs w:val="18"/>
                 <w:lang w:val="en-US"/>
               </w:rPr>
-              <w:t>What ethical issues and codes of conduct are there, and how will they be taken into account?</w:t>
+              <w:t xml:space="preserve">What ethical issues and codes of conduct are there, and how will they be </w:t>
+            </w:r>
+            <w:proofErr w:type="gramStart"/>
+            <w:r>
+              <w:rPr>
+                <w:rFonts w:ascii="Arial" w:hAnsi="Arial" w:cs="Arial"/>
+                <w:sz w:val="18"/>
+                <w:szCs w:val="18"/>
+                <w:lang w:val="en-US"/>
+              </w:rPr>
+              <w:t>taken into account</w:t>
+            </w:r>
+            <w:proofErr w:type="gramEnd"/>
+            <w:r>
+              <w:rPr>
+                <w:rFonts w:ascii="Arial" w:hAnsi="Arial" w:cs="Arial"/>
+                <w:sz w:val="18"/>
+                <w:szCs w:val="18"/>
+                <w:lang w:val="en-US"/>
+              </w:rPr>
+              <w:t>?</w:t>
             </w:r>
           </w:p>
         </w:tc>
@@ -3122,7 +3297,27 @@
                 <w:lang w:val="en-US"/>
               </w:rPr>
               <w:lastRenderedPageBreak/>
-              <w:t>Follow the national and international codes of conducts and institutional ethical guidelines, and check if ethical review (for example, by an ethics committee) is required for data collection in the research project.</w:t>
+              <w:t xml:space="preserve">Follow the national and international codes of </w:t>
+            </w:r>
+            <w:proofErr w:type="gramStart"/>
+            <w:r>
+              <w:rPr>
+                <w:rFonts w:ascii="Arial" w:hAnsi="Arial" w:cs="Arial"/>
+                <w:sz w:val="18"/>
+                <w:szCs w:val="18"/>
+                <w:lang w:val="en-US"/>
+              </w:rPr>
+              <w:t>conducts</w:t>
+            </w:r>
+            <w:proofErr w:type="gramEnd"/>
+            <w:r>
+              <w:rPr>
+                <w:rFonts w:ascii="Arial" w:hAnsi="Arial" w:cs="Arial"/>
+                <w:sz w:val="18"/>
+                <w:szCs w:val="18"/>
+                <w:lang w:val="en-US"/>
+              </w:rPr>
+              <w:t xml:space="preserve"> and institutional ethical guidelines, and check if ethical review (for example, by an ethics committee) is required for data collection in the research project.</w:t>
             </w:r>
             <w:r>
               <w:rPr>
@@ -3156,7 +3351,7 @@
               </w:rPr>
               <w:t>Consider “</w:t>
             </w:r>
-            <w:hyperlink r:id="rId28" w:tooltip="http://ec.europa.eu/research/participants/data/ref/fp7/89888/ethics-for-researchers_en.pdf" w:history="1">
+            <w:hyperlink r:id="rId25" w:tooltip="http://ec.europa.eu/research/participants/data/ref/fp7/89888/ethics-for-researchers_en.pdf" w:history="1">
               <w:r>
                 <w:rPr>
                   <w:rStyle w:val="Hyperlink"/>
@@ -3175,7 +3370,7 @@
               </w:rPr>
               <w:t>” published by the European Commission or “</w:t>
             </w:r>
-            <w:hyperlink r:id="rId29" w:tooltip="https://ec.europa.eu/info/funding-tenders/opportunities/docs/2021-2027/horizon/guidance/european-code-of-conduct-for-research-integrity_horizon_en.pdf" w:history="1">
+            <w:hyperlink r:id="rId26" w:tooltip="https://ec.europa.eu/info/funding-tenders/opportunities/docs/2021-2027/horizon/guidance/european-code-of-conduct-for-research-integrity_horizon_en.pdf" w:history="1">
               <w:r>
                 <w:rPr>
                   <w:rStyle w:val="Hyperlink"/>
@@ -3478,6 +3673,7 @@
               </w:rPr>
               <w:t>[</w:t>
             </w:r>
+            <w:proofErr w:type="spellStart"/>
             <w:r>
               <w:rPr>
                 <w:rFonts w:ascii="Arial" w:hAnsi="Arial" w:cs="Arial"/>
@@ -3488,6 +3684,7 @@
               </w:rPr>
               <w:t>grantid</w:t>
             </w:r>
+            <w:proofErr w:type="spellEnd"/>
             <w:r>
               <w:rPr>
                 <w:rFonts w:ascii="Arial" w:hAnsi="Arial" w:cs="Arial"/>
@@ -3506,6 +3703,7 @@
               <w:rPr>
                 <w:rFonts w:ascii="Arial" w:hAnsi="Arial" w:cs="Arial"/>
                 <w:iCs/>
+                <w:color w:val="92D050"/>
                 <w:sz w:val="18"/>
                 <w:szCs w:val="18"/>
                 <w:lang w:val="de-AT"/>
@@ -3543,6 +3741,104 @@
                 <w:lang w:val="de-AT"/>
               </w:rPr>
               <w:t>[Nr.], [dd.mm.yyyy]</w:t>
+            </w:r>
+          </w:p>
+          <w:p>
+            <w:pPr>
+              <w:pStyle w:val="NoSpacing"/>
+              <w:spacing w:before="120" w:after="120" w:line="276" w:lineRule="auto"/>
+              <w:rPr>
+                <w:rFonts w:ascii="Arial" w:hAnsi="Arial" w:cs="Arial"/>
+                <w:b/>
+                <w:bCs/>
+                <w:iCs/>
+                <w:sz w:val="18"/>
+                <w:szCs w:val="18"/>
+                <w:lang w:val="de-AT"/>
+              </w:rPr>
+            </w:pPr>
+            <w:proofErr w:type="spellStart"/>
+            <w:r>
+              <w:rPr>
+                <w:rFonts w:ascii="Arial" w:hAnsi="Arial" w:cs="Arial"/>
+                <w:b/>
+                <w:bCs/>
+                <w:iCs/>
+                <w:sz w:val="18"/>
+                <w:szCs w:val="18"/>
+                <w:lang w:val="de-AT"/>
+              </w:rPr>
+              <w:t>C</w:t>
+            </w:r>
+            <w:r>
+              <w:rPr>
+                <w:rFonts w:ascii="Arial" w:hAnsi="Arial" w:cs="Arial"/>
+                <w:b/>
+                <w:bCs/>
+                <w:iCs/>
+                <w:sz w:val="18"/>
+                <w:szCs w:val="18"/>
+                <w:lang w:val="de-AT"/>
+              </w:rPr>
+              <w:t>ontributors</w:t>
+            </w:r>
+            <w:proofErr w:type="spellEnd"/>
+            <w:r>
+              <w:rPr>
+                <w:rFonts w:ascii="Arial" w:hAnsi="Arial" w:cs="Arial"/>
+                <w:b/>
+                <w:bCs/>
+                <w:iCs/>
+                <w:sz w:val="18"/>
+                <w:szCs w:val="18"/>
+                <w:lang w:val="de-AT"/>
+              </w:rPr>
+              <w:t>:</w:t>
+            </w:r>
+          </w:p>
+          <w:p>
+            <w:pPr>
+              <w:pStyle w:val="NoSpacing"/>
+              <w:spacing w:before="120" w:after="120"/>
+              <w:rPr>
+                <w:rFonts w:ascii="Arial" w:hAnsi="Arial" w:cs="Arial"/>
+                <w:iCs/>
+                <w:sz w:val="18"/>
+                <w:szCs w:val="18"/>
+                <w:lang w:val="de-AT"/>
+              </w:rPr>
+            </w:pPr>
+            <w:r>
+              <w:rPr>
+                <w:rFonts w:ascii="Arial" w:hAnsi="Arial" w:cs="Arial"/>
+                <w:iCs/>
+                <w:sz w:val="18"/>
+                <w:szCs w:val="18"/>
+                <w:lang w:val="de-AT"/>
+              </w:rPr>
+              <w:t>[</w:t>
+            </w:r>
+            <w:proofErr w:type="spellStart"/>
+            <w:r>
+              <w:rPr>
+                <w:rFonts w:ascii="Arial" w:hAnsi="Arial" w:cs="Arial"/>
+                <w:iCs/>
+                <w:sz w:val="18"/>
+                <w:szCs w:val="18"/>
+                <w:lang w:val="de-AT"/>
+              </w:rPr>
+              <w:t>contributors</w:t>
+            </w:r>
+            <w:proofErr w:type="spellEnd"/>
+            <w:r>
+              <w:rPr>
+                <w:rFonts w:ascii="Arial" w:hAnsi="Arial" w:cs="Arial"/>
+                <w:iCs/>
+                <w:sz w:val="18"/>
+                <w:szCs w:val="18"/>
+                <w:lang w:val="de-AT"/>
+              </w:rPr>
+              <w:t>]</w:t>
             </w:r>
           </w:p>
         </w:tc>
@@ -4002,7 +4298,25 @@
                       <w:sz w:val="18"/>
                       <w:szCs w:val="18"/>
                     </w:rPr>
-                    <w:t>[costTable]</w:t>
+                    <w:t>[</w:t>
+                  </w:r>
+                  <w:proofErr w:type="spellStart"/>
+                  <w:r>
+                    <w:rPr>
+                      <w:bCs/>
+                      <w:sz w:val="18"/>
+                      <w:szCs w:val="18"/>
+                    </w:rPr>
+                    <w:t>costTable</w:t>
+                  </w:r>
+                  <w:proofErr w:type="spellEnd"/>
+                  <w:r>
+                    <w:rPr>
+                      <w:bCs/>
+                      <w:sz w:val="18"/>
+                      <w:szCs w:val="18"/>
+                    </w:rPr>
+                    <w:t>]</w:t>
                   </w:r>
                 </w:p>
               </w:tc>
@@ -4029,7 +4343,25 @@
                       <w:sz w:val="18"/>
                       <w:szCs w:val="18"/>
                     </w:rPr>
-                    <w:t>[costTable]</w:t>
+                    <w:t>[</w:t>
+                  </w:r>
+                  <w:proofErr w:type="spellStart"/>
+                  <w:r>
+                    <w:rPr>
+                      <w:bCs/>
+                      <w:sz w:val="18"/>
+                      <w:szCs w:val="18"/>
+                    </w:rPr>
+                    <w:t>costTable</w:t>
+                  </w:r>
+                  <w:proofErr w:type="spellEnd"/>
+                  <w:r>
+                    <w:rPr>
+                      <w:bCs/>
+                      <w:sz w:val="18"/>
+                      <w:szCs w:val="18"/>
+                    </w:rPr>
+                    <w:t>]</w:t>
                   </w:r>
                 </w:p>
               </w:tc>
@@ -4308,7 +4640,25 @@
                       <w:sz w:val="18"/>
                       <w:szCs w:val="18"/>
                     </w:rPr>
-                    <w:t>[costcurrency]</w:t>
+                    <w:t>[</w:t>
+                  </w:r>
+                  <w:proofErr w:type="spellStart"/>
+                  <w:r>
+                    <w:rPr>
+                      <w:b/>
+                      <w:sz w:val="18"/>
+                      <w:szCs w:val="18"/>
+                    </w:rPr>
+                    <w:t>costcurrency</w:t>
+                  </w:r>
+                  <w:proofErr w:type="spellEnd"/>
+                  <w:r>
+                    <w:rPr>
+                      <w:b/>
+                      <w:sz w:val="18"/>
+                      <w:szCs w:val="18"/>
+                    </w:rPr>
+                    <w:t>]</w:t>
                   </w:r>
                 </w:p>
               </w:tc>
@@ -4337,7 +4687,25 @@
                       <w:sz w:val="18"/>
                       <w:szCs w:val="18"/>
                     </w:rPr>
-                    <w:t>[costtotal]</w:t>
+                    <w:t>[</w:t>
+                  </w:r>
+                  <w:proofErr w:type="spellStart"/>
+                  <w:r>
+                    <w:rPr>
+                      <w:b/>
+                      <w:sz w:val="18"/>
+                      <w:szCs w:val="18"/>
+                    </w:rPr>
+                    <w:t>costtotal</w:t>
+                  </w:r>
+                  <w:proofErr w:type="spellEnd"/>
+                  <w:r>
+                    <w:rPr>
+                      <w:b/>
+                      <w:sz w:val="18"/>
+                      <w:szCs w:val="18"/>
+                    </w:rPr>
+                    <w:t>]</w:t>
                   </w:r>
                 </w:p>
               </w:tc>
@@ -4476,7 +4844,7 @@
                 <w:lang w:val="en-GB"/>
               </w:rPr>
             </w:pPr>
-            <w:bookmarkStart w:id="2" w:name="_Hlk65667802"/>
+            <w:bookmarkStart w:id="5" w:name="_Hlk65667802"/>
             <w:r>
               <w:rPr>
                 <w:rFonts w:ascii="Arial" w:hAnsi="Arial" w:cs="Arial"/>
@@ -4547,8 +4915,8 @@
                       <w:szCs w:val="18"/>
                     </w:rPr>
                   </w:pPr>
-                  <w:bookmarkStart w:id="3" w:name="_Hlk66278334"/>
-                  <w:bookmarkEnd w:id="2"/>
+                  <w:bookmarkStart w:id="6" w:name="_Hlk66278334"/>
+                  <w:bookmarkEnd w:id="5"/>
                   <w:r>
                     <w:rPr>
                       <w:rFonts w:cs="Arial"/>
@@ -4795,7 +5163,23 @@
                       <w:sz w:val="18"/>
                       <w:szCs w:val="18"/>
                     </w:rPr>
-                    <w:t>[datasetTable]</w:t>
+                    <w:t>[</w:t>
+                  </w:r>
+                  <w:proofErr w:type="spellStart"/>
+                  <w:r>
+                    <w:rPr>
+                      <w:sz w:val="18"/>
+                      <w:szCs w:val="18"/>
+                    </w:rPr>
+                    <w:t>datasetTable</w:t>
+                  </w:r>
+                  <w:proofErr w:type="spellEnd"/>
+                  <w:r>
+                    <w:rPr>
+                      <w:sz w:val="18"/>
+                      <w:szCs w:val="18"/>
+                    </w:rPr>
+                    <w:t>]</w:t>
                   </w:r>
                 </w:p>
               </w:tc>
@@ -4949,6 +5333,7 @@
                       <w:sz w:val="18"/>
                       <w:szCs w:val="18"/>
                     </w:rPr>
+                    <w:lastRenderedPageBreak/>
                     <w:t>ID</w:t>
                   </w:r>
                 </w:p>
@@ -5066,7 +5451,7 @@
                     </w:rPr>
                     <w:t>[dataset1sensitive]</w:t>
                   </w:r>
-                  <w:bookmarkEnd w:id="3"/>
+                  <w:bookmarkEnd w:id="6"/>
                 </w:p>
               </w:tc>
               <w:tc>
@@ -5181,7 +5566,6 @@
                       <w:sz w:val="18"/>
                       <w:szCs w:val="18"/>
                     </w:rPr>
-                    <w:lastRenderedPageBreak/>
                     <w:t>dataset ID</w:t>
                   </w:r>
                 </w:p>
@@ -5389,7 +5773,23 @@
                       <w:sz w:val="18"/>
                       <w:szCs w:val="18"/>
                     </w:rPr>
-                    <w:t>[reusedDatasetTable]</w:t>
+                    <w:t>[</w:t>
+                  </w:r>
+                  <w:proofErr w:type="spellStart"/>
+                  <w:r>
+                    <w:rPr>
+                      <w:sz w:val="18"/>
+                      <w:szCs w:val="18"/>
+                    </w:rPr>
+                    <w:t>reusedDatasetTable</w:t>
+                  </w:r>
+                  <w:proofErr w:type="spellEnd"/>
+                  <w:r>
+                    <w:rPr>
+                      <w:sz w:val="18"/>
+                      <w:szCs w:val="18"/>
+                    </w:rPr>
+                    <w:t>]</w:t>
                   </w:r>
                 </w:p>
               </w:tc>
@@ -5548,7 +5948,23 @@
                       <w:sz w:val="18"/>
                       <w:szCs w:val="18"/>
                     </w:rPr>
-                    <w:t>[reusedDatasetTable]</w:t>
+                    <w:t>[</w:t>
+                  </w:r>
+                  <w:proofErr w:type="spellStart"/>
+                  <w:r>
+                    <w:rPr>
+                      <w:sz w:val="18"/>
+                      <w:szCs w:val="18"/>
+                    </w:rPr>
+                    <w:t>reusedDatasetTable</w:t>
+                  </w:r>
+                  <w:proofErr w:type="spellEnd"/>
+                  <w:r>
+                    <w:rPr>
+                      <w:sz w:val="18"/>
+                      <w:szCs w:val="18"/>
+                    </w:rPr>
+                    <w:t>]</w:t>
                   </w:r>
                 </w:p>
               </w:tc>
@@ -5698,7 +6114,27 @@
                 <w:szCs w:val="18"/>
                 <w:lang w:val="en-GB"/>
               </w:rPr>
-              <w:t>[datageneration]</w:t>
+              <w:t>[</w:t>
+            </w:r>
+            <w:proofErr w:type="spellStart"/>
+            <w:r>
+              <w:rPr>
+                <w:rFonts w:ascii="Arial" w:hAnsi="Arial" w:cs="Arial"/>
+                <w:sz w:val="18"/>
+                <w:szCs w:val="18"/>
+                <w:lang w:val="en-GB"/>
+              </w:rPr>
+              <w:t>datageneration</w:t>
+            </w:r>
+            <w:proofErr w:type="spellEnd"/>
+            <w:r>
+              <w:rPr>
+                <w:rFonts w:ascii="Arial" w:hAnsi="Arial" w:cs="Arial"/>
+                <w:sz w:val="18"/>
+                <w:szCs w:val="18"/>
+                <w:lang w:val="en-GB"/>
+              </w:rPr>
+              <w:t>]</w:t>
             </w:r>
           </w:p>
         </w:tc>
@@ -5836,7 +6272,27 @@
                 <w:szCs w:val="18"/>
                 <w:lang w:val="en-US"/>
               </w:rPr>
-              <w:t>[dataorganisation]</w:t>
+              <w:t>[</w:t>
+            </w:r>
+            <w:proofErr w:type="spellStart"/>
+            <w:r>
+              <w:rPr>
+                <w:rFonts w:ascii="Arial" w:hAnsi="Arial" w:cs="Arial"/>
+                <w:sz w:val="18"/>
+                <w:szCs w:val="18"/>
+                <w:lang w:val="en-US"/>
+              </w:rPr>
+              <w:t>dataorganisation</w:t>
+            </w:r>
+            <w:proofErr w:type="spellEnd"/>
+            <w:r>
+              <w:rPr>
+                <w:rFonts w:ascii="Arial" w:hAnsi="Arial" w:cs="Arial"/>
+                <w:sz w:val="18"/>
+                <w:szCs w:val="18"/>
+                <w:lang w:val="en-US"/>
+              </w:rPr>
+              <w:t>]</w:t>
             </w:r>
           </w:p>
           <w:p>
@@ -6020,7 +6476,27 @@
                 <w:szCs w:val="18"/>
                 <w:lang w:val="en-US"/>
               </w:rPr>
-              <w:t>[dataqualitycontrol]</w:t>
+              <w:t>[</w:t>
+            </w:r>
+            <w:proofErr w:type="spellStart"/>
+            <w:r>
+              <w:rPr>
+                <w:rFonts w:ascii="Arial" w:eastAsia="Arial" w:hAnsi="Arial" w:cs="Arial"/>
+                <w:sz w:val="18"/>
+                <w:szCs w:val="18"/>
+                <w:lang w:val="en-US"/>
+              </w:rPr>
+              <w:t>dataqualitycontrol</w:t>
+            </w:r>
+            <w:proofErr w:type="spellEnd"/>
+            <w:r>
+              <w:rPr>
+                <w:rFonts w:ascii="Arial" w:eastAsia="Arial" w:hAnsi="Arial" w:cs="Arial"/>
+                <w:sz w:val="18"/>
+                <w:szCs w:val="18"/>
+                <w:lang w:val="en-US"/>
+              </w:rPr>
+              <w:t>]</w:t>
             </w:r>
           </w:p>
         </w:tc>
@@ -6153,7 +6629,27 @@
                 <w:szCs w:val="18"/>
                 <w:lang w:val="en-GB"/>
               </w:rPr>
-              <w:t>[storageintro]</w:t>
+              <w:t>[</w:t>
+            </w:r>
+            <w:proofErr w:type="spellStart"/>
+            <w:r>
+              <w:rPr>
+                <w:rFonts w:ascii="Arial" w:hAnsi="Arial" w:cs="Arial"/>
+                <w:sz w:val="18"/>
+                <w:szCs w:val="18"/>
+                <w:lang w:val="en-GB"/>
+              </w:rPr>
+              <w:t>storageintro</w:t>
+            </w:r>
+            <w:proofErr w:type="spellEnd"/>
+            <w:r>
+              <w:rPr>
+                <w:rFonts w:ascii="Arial" w:hAnsi="Arial" w:cs="Arial"/>
+                <w:sz w:val="18"/>
+                <w:szCs w:val="18"/>
+                <w:lang w:val="en-GB"/>
+              </w:rPr>
+              <w:t>]</w:t>
             </w:r>
             <w:r>
               <w:rPr>
@@ -6224,6 +6720,7 @@
                 <w:szCs w:val="18"/>
                 <w:lang w:val="en-GB"/>
               </w:rPr>
+              <w:lastRenderedPageBreak/>
               <w:t xml:space="preserve">We pay strict attention to compliance with the relevant institutional and national data protection policies. </w:t>
             </w:r>
             <w:r>
@@ -6233,7 +6730,17 @@
                 <w:szCs w:val="18"/>
                 <w:lang w:val="en-GB"/>
               </w:rPr>
-              <w:t>[sensitive</w:t>
+              <w:t>[</w:t>
+            </w:r>
+            <w:proofErr w:type="spellStart"/>
+            <w:r>
+              <w:rPr>
+                <w:rFonts w:ascii="Arial" w:hAnsi="Arial" w:cs="Arial"/>
+                <w:sz w:val="18"/>
+                <w:szCs w:val="18"/>
+                <w:lang w:val="en-GB"/>
+              </w:rPr>
+              <w:t>sensitive</w:t>
             </w:r>
             <w:r>
               <w:rPr>
@@ -6244,6 +6751,7 @@
               </w:rPr>
               <w:t>data</w:t>
             </w:r>
+            <w:proofErr w:type="spellEnd"/>
             <w:r>
               <w:rPr>
                 <w:rFonts w:ascii="Arial" w:hAnsi="Arial" w:cs="Arial"/>
@@ -6264,7 +6772,7 @@
                 <w:lang w:val="en-GB"/>
               </w:rPr>
             </w:pPr>
-            <w:bookmarkStart w:id="4" w:name="_Hlk81476248"/>
+            <w:bookmarkStart w:id="7" w:name="_Hlk81476248"/>
             <w:r>
               <w:rPr>
                 <w:rFonts w:ascii="Arial" w:hAnsi="Arial" w:cs="Arial"/>
@@ -6327,7 +6835,6 @@
                       <w:sz w:val="18"/>
                       <w:szCs w:val="18"/>
                     </w:rPr>
-                    <w:lastRenderedPageBreak/>
                     <w:t>dataset ID</w:t>
                   </w:r>
                 </w:p>
@@ -6426,7 +6933,7 @@
                 </w:p>
               </w:tc>
             </w:tr>
-            <w:bookmarkEnd w:id="4"/>
+            <w:bookmarkEnd w:id="7"/>
             <w:tr>
               <w:tc>
                 <w:tcPr>
@@ -6476,7 +6983,23 @@
                       <w:sz w:val="18"/>
                       <w:szCs w:val="18"/>
                     </w:rPr>
-                    <w:t>[datasetAccessTable]</w:t>
+                    <w:t>[</w:t>
+                  </w:r>
+                  <w:proofErr w:type="spellStart"/>
+                  <w:r>
+                    <w:rPr>
+                      <w:sz w:val="18"/>
+                      <w:szCs w:val="18"/>
+                    </w:rPr>
+                    <w:t>datasetAccessTable</w:t>
+                  </w:r>
+                  <w:proofErr w:type="spellEnd"/>
+                  <w:r>
+                    <w:rPr>
+                      <w:sz w:val="18"/>
+                      <w:szCs w:val="18"/>
+                    </w:rPr>
+                    <w:t>]</w:t>
                   </w:r>
                 </w:p>
               </w:tc>
@@ -7050,7 +7573,23 @@
                       <w:sz w:val="18"/>
                       <w:szCs w:val="18"/>
                     </w:rPr>
-                    <w:t>[datasetPublicationTable]</w:t>
+                    <w:t>[</w:t>
+                  </w:r>
+                  <w:proofErr w:type="spellStart"/>
+                  <w:r>
+                    <w:rPr>
+                      <w:sz w:val="18"/>
+                      <w:szCs w:val="18"/>
+                    </w:rPr>
+                    <w:t>datasetPublicationTable</w:t>
+                  </w:r>
+                  <w:proofErr w:type="spellEnd"/>
+                  <w:r>
+                    <w:rPr>
+                      <w:sz w:val="18"/>
+                      <w:szCs w:val="18"/>
+                    </w:rPr>
+                    <w:t>]</w:t>
                   </w:r>
                 </w:p>
               </w:tc>
@@ -7331,7 +7870,27 @@
                 <w:szCs w:val="18"/>
                 <w:lang w:val="en-GB"/>
               </w:rPr>
-              <w:t>[repoinformation]</w:t>
+              <w:t>[</w:t>
+            </w:r>
+            <w:proofErr w:type="spellStart"/>
+            <w:r>
+              <w:rPr>
+                <w:rFonts w:ascii="Arial" w:hAnsi="Arial" w:cs="Arial"/>
+                <w:sz w:val="18"/>
+                <w:szCs w:val="18"/>
+                <w:lang w:val="en-GB"/>
+              </w:rPr>
+              <w:t>repoinformation</w:t>
+            </w:r>
+            <w:proofErr w:type="spellEnd"/>
+            <w:r>
+              <w:rPr>
+                <w:rFonts w:ascii="Arial" w:hAnsi="Arial" w:cs="Arial"/>
+                <w:sz w:val="18"/>
+                <w:szCs w:val="18"/>
+                <w:lang w:val="en-GB"/>
+              </w:rPr>
+              <w:t>]</w:t>
             </w:r>
           </w:p>
           <w:p>
@@ -7371,9 +7930,29 @@
                 <w:szCs w:val="18"/>
                 <w:lang w:val="en-US"/>
               </w:rPr>
-              <w:t>[restrictedAccessInfo]</w:t>
+              <w:t>[</w:t>
             </w:r>
-            <w:bookmarkStart w:id="5" w:name="_Toc66691678"/>
+            <w:proofErr w:type="spellStart"/>
+            <w:r>
+              <w:rPr>
+                <w:rFonts w:ascii="Arial" w:hAnsi="Arial" w:cs="Arial"/>
+                <w:sz w:val="18"/>
+                <w:szCs w:val="18"/>
+                <w:lang w:val="en-US"/>
+              </w:rPr>
+              <w:t>restrictedAccessInfo</w:t>
+            </w:r>
+            <w:proofErr w:type="spellEnd"/>
+            <w:r>
+              <w:rPr>
+                <w:rFonts w:ascii="Arial" w:hAnsi="Arial" w:cs="Arial"/>
+                <w:sz w:val="18"/>
+                <w:szCs w:val="18"/>
+                <w:lang w:val="en-US"/>
+              </w:rPr>
+              <w:t>]</w:t>
+            </w:r>
+            <w:bookmarkStart w:id="8" w:name="_Toc66691678"/>
           </w:p>
           <w:p>
             <w:pPr>
@@ -7397,7 +7976,7 @@
               </w:rPr>
               <w:t xml:space="preserve">Long-term preservation and </w:t>
             </w:r>
-            <w:bookmarkEnd w:id="5"/>
+            <w:bookmarkEnd w:id="8"/>
             <w:r>
               <w:rPr>
                 <w:b/>
@@ -7613,7 +8192,23 @@
                       <w:sz w:val="18"/>
                       <w:szCs w:val="18"/>
                     </w:rPr>
-                    <w:t>[datasetRepositoryTable]</w:t>
+                    <w:t>[</w:t>
+                  </w:r>
+                  <w:proofErr w:type="spellStart"/>
+                  <w:r>
+                    <w:rPr>
+                      <w:sz w:val="18"/>
+                      <w:szCs w:val="18"/>
+                    </w:rPr>
+                    <w:t>datasetRepositoryTable</w:t>
+                  </w:r>
+                  <w:proofErr w:type="spellEnd"/>
+                  <w:r>
+                    <w:rPr>
+                      <w:sz w:val="18"/>
+                      <w:szCs w:val="18"/>
+                    </w:rPr>
+                    <w:t>]</w:t>
                   </w:r>
                 </w:p>
               </w:tc>
@@ -7750,7 +8345,23 @@
                       <w:sz w:val="18"/>
                       <w:szCs w:val="18"/>
                     </w:rPr>
-                    <w:t>[targetaudience]</w:t>
+                    <w:t>[</w:t>
+                  </w:r>
+                  <w:proofErr w:type="spellStart"/>
+                  <w:r>
+                    <w:rPr>
+                      <w:sz w:val="18"/>
+                      <w:szCs w:val="18"/>
+                    </w:rPr>
+                    <w:t>targetaudience</w:t>
+                  </w:r>
+                  <w:proofErr w:type="spellEnd"/>
+                  <w:r>
+                    <w:rPr>
+                      <w:sz w:val="18"/>
+                      <w:szCs w:val="18"/>
+                    </w:rPr>
+                    <w:t>]</w:t>
                   </w:r>
                 </w:p>
               </w:tc>
@@ -7773,6 +8384,7 @@
                 <w:szCs w:val="18"/>
                 <w:lang w:val="en-GB"/>
               </w:rPr>
+              <w:lastRenderedPageBreak/>
               <w:t xml:space="preserve">Overview of (unpublished) data that will be deleted: </w:t>
             </w:r>
           </w:p>
@@ -7826,7 +8438,6 @@
                       <w:sz w:val="18"/>
                       <w:szCs w:val="18"/>
                     </w:rPr>
-                    <w:lastRenderedPageBreak/>
                     <w:t>dataset ID</w:t>
                   </w:r>
                 </w:p>
@@ -7998,7 +8609,23 @@
                       <w:sz w:val="18"/>
                       <w:szCs w:val="18"/>
                     </w:rPr>
-                    <w:t>[datasetDeleteTable]</w:t>
+                    <w:t>[</w:t>
+                  </w:r>
+                  <w:proofErr w:type="spellStart"/>
+                  <w:r>
+                    <w:rPr>
+                      <w:sz w:val="18"/>
+                      <w:szCs w:val="18"/>
+                    </w:rPr>
+                    <w:t>datasetDeleteTable</w:t>
+                  </w:r>
+                  <w:proofErr w:type="spellEnd"/>
+                  <w:r>
+                    <w:rPr>
+                      <w:sz w:val="18"/>
+                      <w:szCs w:val="18"/>
+                    </w:rPr>
+                    <w:t>]</w:t>
                   </w:r>
                 </w:p>
               </w:tc>
@@ -8024,7 +8651,23 @@
                       <w:sz w:val="18"/>
                       <w:szCs w:val="18"/>
                     </w:rPr>
-                    <w:t>[datasetDeleteTable]</w:t>
+                    <w:t>[</w:t>
+                  </w:r>
+                  <w:proofErr w:type="spellStart"/>
+                  <w:r>
+                    <w:rPr>
+                      <w:sz w:val="18"/>
+                      <w:szCs w:val="18"/>
+                    </w:rPr>
+                    <w:t>datasetDeleteTable</w:t>
+                  </w:r>
+                  <w:proofErr w:type="spellEnd"/>
+                  <w:r>
+                    <w:rPr>
+                      <w:sz w:val="18"/>
+                      <w:szCs w:val="18"/>
+                    </w:rPr>
+                    <w:t>]</w:t>
                   </w:r>
                 </w:p>
               </w:tc>
@@ -8302,8 +8945,8 @@
                 <w:szCs w:val="18"/>
               </w:rPr>
             </w:pPr>
-            <w:bookmarkStart w:id="6" w:name="_Toc66691673"/>
-            <w:bookmarkStart w:id="7" w:name="_Hlk40269153"/>
+            <w:bookmarkStart w:id="9" w:name="_Toc66691673"/>
+            <w:bookmarkStart w:id="10" w:name="_Hlk40269153"/>
             <w:r>
               <w:rPr>
                 <w:b/>
@@ -8314,7 +8957,7 @@
               </w:rPr>
               <w:t>Personal data</w:t>
             </w:r>
-            <w:bookmarkEnd w:id="6"/>
+            <w:bookmarkEnd w:id="9"/>
             <w:r>
               <w:rPr>
                 <w:b/>
@@ -8326,7 +8969,7 @@
               <w:t>:</w:t>
             </w:r>
           </w:p>
-          <w:bookmarkEnd w:id="7"/>
+          <w:bookmarkEnd w:id="10"/>
           <w:p>
             <w:pPr>
               <w:spacing w:before="120" w:after="120"/>
@@ -8346,6 +8989,7 @@
               </w:rPr>
               <w:t>[</w:t>
             </w:r>
+            <w:proofErr w:type="spellStart"/>
             <w:r>
               <w:rPr>
                 <w:rFonts w:ascii="Arial" w:hAnsi="Arial" w:cs="Arial"/>
@@ -8355,6 +8999,7 @@
               </w:rPr>
               <w:t>personaldata</w:t>
             </w:r>
+            <w:proofErr w:type="spellEnd"/>
             <w:r>
               <w:rPr>
                 <w:rFonts w:ascii="Arial" w:hAnsi="Arial" w:cs="Arial"/>
@@ -8377,7 +9022,7 @@
                 <w:szCs w:val="18"/>
               </w:rPr>
             </w:pPr>
-            <w:bookmarkStart w:id="8" w:name="_Toc66691674"/>
+            <w:bookmarkStart w:id="11" w:name="_Toc66691674"/>
             <w:r>
               <w:rPr>
                 <w:b/>
@@ -8388,7 +9033,7 @@
               </w:rPr>
               <w:t>Intellectual property rights and ownership</w:t>
             </w:r>
-            <w:bookmarkEnd w:id="8"/>
+            <w:bookmarkEnd w:id="11"/>
             <w:r>
               <w:rPr>
                 <w:b/>
@@ -8419,6 +9064,7 @@
               </w:rPr>
               <w:t>[</w:t>
             </w:r>
+            <w:proofErr w:type="spellStart"/>
             <w:r>
               <w:rPr>
                 <w:rFonts w:ascii="Arial" w:hAnsi="Arial" w:cs="Arial"/>
@@ -8426,7 +9072,17 @@
                 <w:szCs w:val="18"/>
                 <w:lang w:val="en-GB"/>
               </w:rPr>
-              <w:t>legalrestriction]</w:t>
+              <w:t>legalrestriction</w:t>
+            </w:r>
+            <w:proofErr w:type="spellEnd"/>
+            <w:r>
+              <w:rPr>
+                <w:rFonts w:ascii="Arial" w:hAnsi="Arial" w:cs="Arial"/>
+                <w:sz w:val="18"/>
+                <w:szCs w:val="18"/>
+                <w:lang w:val="en-GB"/>
+              </w:rPr>
+              <w:t>]</w:t>
             </w:r>
           </w:p>
         </w:tc>
@@ -8526,7 +9182,27 @@
                 <w:szCs w:val="18"/>
                 <w:lang w:val="en-GB"/>
               </w:rPr>
-              <w:t>[ethicalissues]</w:t>
+              <w:t>[</w:t>
+            </w:r>
+            <w:proofErr w:type="spellStart"/>
+            <w:r>
+              <w:rPr>
+                <w:rFonts w:ascii="Arial" w:hAnsi="Arial" w:cs="Arial"/>
+                <w:sz w:val="18"/>
+                <w:szCs w:val="18"/>
+                <w:lang w:val="en-GB"/>
+              </w:rPr>
+              <w:t>ethicalissues</w:t>
+            </w:r>
+            <w:proofErr w:type="spellEnd"/>
+            <w:r>
+              <w:rPr>
+                <w:rFonts w:ascii="Arial" w:hAnsi="Arial" w:cs="Arial"/>
+                <w:sz w:val="18"/>
+                <w:szCs w:val="18"/>
+                <w:lang w:val="en-GB"/>
+              </w:rPr>
+              <w:t>]</w:t>
             </w:r>
           </w:p>
         </w:tc>
@@ -8541,7 +9217,7 @@
       </w:pPr>
     </w:p>
     <w:sectPr>
-      <w:footerReference w:type="default" r:id="rId30"/>
+      <w:footerReference w:type="default" r:id="rId27"/>
       <w:pgSz w:w="16838" w:h="11906" w:orient="landscape"/>
       <w:pgMar w:top="1134" w:right="1417" w:bottom="1417" w:left="1134" w:header="708" w:footer="708" w:gutter="0"/>
       <w:cols w:space="708"/>
@@ -8658,7 +9334,7 @@
                 </wp:inline>
               </w:drawing>
             </mc:Choice>
-            <mc:Fallback xmlns:pic="http://schemas.openxmlformats.org/drawingml/2006/picture" xmlns:wp14="http://schemas.microsoft.com/office/word/2010/wordml" xmlns:a="http://schemas.openxmlformats.org/drawingml/2006/main">
+            <mc:Fallback xmlns:a="http://schemas.openxmlformats.org/drawingml/2006/main" xmlns:wp14="http://schemas.microsoft.com/office/word/2010/wordml" xmlns:pic="http://schemas.openxmlformats.org/drawingml/2006/picture">
               <w:pict w14:anchorId="5B1651CD">
                 <v:shapetype coordsize="21600,21600" o:spt="75" o:preferrelative="t" path="m@4@5l@4@11@9@11@9@5xe" type="#_x0000_t75">
                   <v:formulas>
@@ -8691,7 +9367,27 @@
             <w:szCs w:val="16"/>
             <w:lang w:val="de-AT"/>
           </w:rPr>
-          <w:t xml:space="preserve"> DMP Guidance and Template (01/2022)</w:t>
+          <w:t xml:space="preserve"> DMP </w:t>
+        </w:r>
+        <w:proofErr w:type="spellStart"/>
+        <w:r>
+          <w:rPr>
+            <w:rFonts w:ascii="Arial" w:hAnsi="Arial" w:cs="Arial"/>
+            <w:sz w:val="16"/>
+            <w:szCs w:val="16"/>
+            <w:lang w:val="de-AT"/>
+          </w:rPr>
+          <w:t>Guidance</w:t>
+        </w:r>
+        <w:proofErr w:type="spellEnd"/>
+        <w:r>
+          <w:rPr>
+            <w:rFonts w:ascii="Arial" w:hAnsi="Arial" w:cs="Arial"/>
+            <w:sz w:val="16"/>
+            <w:szCs w:val="16"/>
+            <w:lang w:val="de-AT"/>
+          </w:rPr>
+          <w:t xml:space="preserve"> and Template (01/2022)</w:t>
         </w:r>
         <w:r>
           <w:rPr>
@@ -8822,7 +9518,7 @@
                 </wp:inline>
               </w:drawing>
             </mc:Choice>
-            <mc:Fallback xmlns:pic="http://schemas.openxmlformats.org/drawingml/2006/picture" xmlns:wp14="http://schemas.microsoft.com/office/word/2010/wordml" xmlns:a="http://schemas.openxmlformats.org/drawingml/2006/main">
+            <mc:Fallback xmlns:a="http://schemas.openxmlformats.org/drawingml/2006/main" xmlns:wp14="http://schemas.microsoft.com/office/word/2010/wordml" xmlns:pic="http://schemas.openxmlformats.org/drawingml/2006/picture">
               <w:pict w14:anchorId="1521B567">
                 <v:shapetype coordsize="21600,21600" o:spt="75" o:preferrelative="t" path="m@4@5l@4@11@9@11@9@5xe" type="#_x0000_t75">
                   <v:formulas>
@@ -8854,6 +9550,7 @@
           </w:rPr>
           <w:t xml:space="preserve"> </w:t>
         </w:r>
+        <w:proofErr w:type="gramStart"/>
         <w:r>
           <w:rPr>
             <w:rFonts w:ascii="Arial" w:hAnsi="Arial" w:cs="Arial"/>
@@ -8861,7 +9558,17 @@
             <w:szCs w:val="16"/>
             <w:lang w:val="de-AT"/>
           </w:rPr>
-          <w:t>DMP Template (01/2022)</w:t>
+          <w:t>DMP Template</w:t>
+        </w:r>
+        <w:proofErr w:type="gramEnd"/>
+        <w:r>
+          <w:rPr>
+            <w:rFonts w:ascii="Arial" w:hAnsi="Arial" w:cs="Arial"/>
+            <w:sz w:val="16"/>
+            <w:szCs w:val="16"/>
+            <w:lang w:val="de-AT"/>
+          </w:rPr>
+          <w:t xml:space="preserve"> (01/2022)</w:t>
         </w:r>
         <w:r>
           <w:tab/>
@@ -11485,6 +12192,14 @@
     <w:abstractNumId w:val="15"/>
   </w:num>
 </w:numbering>
+</file>
+
+<file path=word/people.xml><?xml version="1.0" encoding="utf-8"?>
+<w15:people xmlns:wpc="http://schemas.microsoft.com/office/word/2010/wordprocessingCanvas" xmlns:cx="http://schemas.microsoft.com/office/drawing/2014/chartex" xmlns:cx1="http://schemas.microsoft.com/office/drawing/2015/9/8/chartex" xmlns:cx2="http://schemas.microsoft.com/office/drawing/2015/10/21/chartex" xmlns:cx3="http://schemas.microsoft.com/office/drawing/2016/5/9/chartex" xmlns:cx4="http://schemas.microsoft.com/office/drawing/2016/5/10/chartex" xmlns:cx5="http://schemas.microsoft.com/office/drawing/2016/5/11/chartex" xmlns:cx6="http://schemas.microsoft.com/office/drawing/2016/5/12/chartex" xmlns:cx7="http://schemas.microsoft.com/office/drawing/2016/5/13/chartex" xmlns:cx8="http://schemas.microsoft.com/office/drawing/2016/5/14/chartex" xmlns:mc="http://schemas.openxmlformats.org/markup-compatibility/2006" xmlns:aink="http://schemas.microsoft.com/office/drawing/2016/ink" xmlns:am3d="http://schemas.microsoft.com/office/drawing/2017/model3d" xmlns:o="urn:schemas-microsoft-com:office:office" xmlns:oel="http://schemas.microsoft.com/office/2019/extlst" xmlns:r="http://schemas.openxmlformats.org/officeDocument/2006/relationships" xmlns:m="http://schemas.openxmlformats.org/officeDocument/2006/math" xmlns:v="urn:schemas-microsoft-com:vml" xmlns:wp14="http://schemas.microsoft.com/office/word/2010/wordprocessingDrawing" xmlns:wp="http://schemas.openxmlformats.org/drawingml/2006/wordprocessingDrawing" xmlns:w10="urn:schemas-microsoft-com:office:word" xmlns:w="http://schemas.openxmlformats.org/wordprocessingml/2006/main" xmlns:w14="http://schemas.microsoft.com/office/word/2010/wordml" xmlns:w15="http://schemas.microsoft.com/office/word/2012/wordml" xmlns:w16cex="http://schemas.microsoft.com/office/word/2018/wordml/cex" xmlns:w16cid="http://schemas.microsoft.com/office/word/2016/wordml/cid" xmlns:w16="http://schemas.microsoft.com/office/word/2018/wordml" xmlns:w16du="http://schemas.microsoft.com/office/word/2023/wordml/word16du" xmlns:w16sdtdh="http://schemas.microsoft.com/office/word/2020/wordml/sdtdatahash" xmlns:w16se="http://schemas.microsoft.com/office/word/2015/wordml/symex" xmlns:wpg="http://schemas.microsoft.com/office/word/2010/wordprocessingGroup" xmlns:wpi="http://schemas.microsoft.com/office/word/2010/wordprocessingInk" xmlns:wne="http://schemas.microsoft.com/office/word/2006/wordml" xmlns:wps="http://schemas.microsoft.com/office/word/2010/wordprocessingShape" mc:Ignorable="w14 w15 w16se w16cid w16 w16cex w16sdtdh w16du wp14">
+  <w15:person w15:author="Karnbach, Geoffrey">
+    <w15:presenceInfo w15:providerId="AD" w15:userId="S::geoffrey.karnbach@tuwien.ac.at::9112d0e3-9bd5-4730-8639-926191dc25ce"/>
+  </w15:person>
+</w15:people>
 </file>
 
 <file path=word/styles.xml><?xml version="1.0" encoding="utf-8"?>
@@ -23944,6 +24659,22 @@
 </file>
 
 <file path=customXml/item1.xml><?xml version="1.0" encoding="utf-8"?>
+<p:properties xmlns:p="http://schemas.microsoft.com/office/2006/metadata/properties" xmlns:xsi="http://www.w3.org/2001/XMLSchema-instance" xmlns:pc="http://schemas.microsoft.com/office/infopath/2007/PartnerControls">
+  <documentManagement>
+    <_DCDateModified xmlns="http://schemas.microsoft.com/sharepoint/v3/fields" xsi:nil="true"/>
+    <IconOverlay xmlns="http://schemas.microsoft.com/sharepoint/v4" xsi:nil="true"/>
+    <PublishingExpirationDate xmlns="http://schemas.microsoft.com/sharepoint/v3" xsi:nil="true"/>
+    <PublishingStartDate xmlns="http://schemas.microsoft.com/sharepoint/v3" xsi:nil="true"/>
+    <_dlc_DocId xmlns="afee9e21-8e0c-452e-93ec-a70efb6b23ab">DAMK26V7PEQZ-1320525258-73877</_dlc_DocId>
+    <_dlc_DocIdUrl xmlns="afee9e21-8e0c-452e-93ec-a70efb6b23ab">
+      <Url>https://portal.fwf.ac.at/workspaces/Strateg-Dok/_layouts/15/DocIdRedir.aspx?ID=DAMK26V7PEQZ-1320525258-73877</Url>
+      <Description>DAMK26V7PEQZ-1320525258-73877</Description>
+    </_dlc_DocIdUrl>
+  </documentManagement>
+</p:properties>
+</file>
+
+<file path=customXml/item2.xml><?xml version="1.0" encoding="utf-8"?>
 <ct:contentTypeSchema xmlns:ct="http://schemas.microsoft.com/office/2006/metadata/contentType" xmlns:ma="http://schemas.microsoft.com/office/2006/metadata/properties/metaAttributes" ct:_="" ma:_="" ma:contentTypeName="Dokument" ma:contentTypeID="0x010100464D6544A015444385B10BEB1E534503" ma:contentTypeVersion="3" ma:contentTypeDescription="Ein neues Dokument erstellen." ma:contentTypeScope="" ma:versionID="97182bbd3e9b32d05dd5555f7c2bd814">
   <xsd:schema xmlns:xsd="http://www.w3.org/2001/XMLSchema" xmlns:xs="http://www.w3.org/2001/XMLSchema" xmlns:p="http://schemas.microsoft.com/office/2006/metadata/properties" xmlns:ns1="http://schemas.microsoft.com/sharepoint/v3" xmlns:ns2="http://schemas.microsoft.com/sharepoint/v3/fields" xmlns:ns3="http://schemas.microsoft.com/sharepoint/v4" xmlns:ns4="afee9e21-8e0c-452e-93ec-a70efb6b23ab" targetNamespace="http://schemas.microsoft.com/office/2006/metadata/properties" ma:root="true" ma:fieldsID="7bd051767b3e235ef3b7c10b4a85711f" ns1:_="" ns2:_="" ns3:_="" ns4:_="">
     <xsd:import namespace="http://schemas.microsoft.com/sharepoint/v3"/>
@@ -24127,36 +24858,13 @@
 </ct:contentTypeSchema>
 </file>
 
-<file path=customXml/item2.xml><?xml version="1.0" encoding="utf-8"?>
-<p:properties xmlns:p="http://schemas.microsoft.com/office/2006/metadata/properties" xmlns:xsi="http://www.w3.org/2001/XMLSchema-instance" xmlns:pc="http://schemas.microsoft.com/office/infopath/2007/PartnerControls">
-  <documentManagement>
-    <_DCDateModified xmlns="http://schemas.microsoft.com/sharepoint/v3/fields" xsi:nil="true"/>
-    <IconOverlay xmlns="http://schemas.microsoft.com/sharepoint/v4" xsi:nil="true"/>
-    <PublishingExpirationDate xmlns="http://schemas.microsoft.com/sharepoint/v3" xsi:nil="true"/>
-    <PublishingStartDate xmlns="http://schemas.microsoft.com/sharepoint/v3" xsi:nil="true"/>
-    <_dlc_DocId xmlns="afee9e21-8e0c-452e-93ec-a70efb6b23ab">DAMK26V7PEQZ-1320525258-73877</_dlc_DocId>
-    <_dlc_DocIdUrl xmlns="afee9e21-8e0c-452e-93ec-a70efb6b23ab">
-      <Url>https://portal.fwf.ac.at/workspaces/Strateg-Dok/_layouts/15/DocIdRedir.aspx?ID=DAMK26V7PEQZ-1320525258-73877</Url>
-      <Description>DAMK26V7PEQZ-1320525258-73877</Description>
-    </_dlc_DocIdUrl>
-  </documentManagement>
-</p:properties>
-</file>
-
 <file path=customXml/item3.xml><?xml version="1.0" encoding="utf-8"?>
-<?mso-contentType ?>
-<FormTemplates xmlns="http://schemas.microsoft.com/sharepoint/v3/contenttype/forms">
-  <Display>DocumentLibraryForm</Display>
-  <Edit>DocumentLibraryForm</Edit>
-  <New>DocumentLibraryForm</New>
-</FormTemplates>
+<w:settings xmlns:w="http://schemas.openxmlformats.org/wordprocessingml/2006/main">
+  <w:SpecialFormsHighlight w:val="c9c8ff"/>
+</w:settings>
 </file>
 
 <file path=customXml/item4.xml><?xml version="1.0" encoding="utf-8"?>
-<b:Sources xmlns:b="http://schemas.openxmlformats.org/officeDocument/2006/bibliography" xmlns="http://schemas.openxmlformats.org/officeDocument/2006/bibliography" SelectedStyle="\APASixthEditionOfficeOnline.xsl" StyleName="APA" Version="6"/>
-</file>
-
-<file path=customXml/item5.xml><?xml version="1.0" encoding="utf-8"?>
 <?mso-contentType ?>
 <spe:Receivers xmlns:spe="http://schemas.microsoft.com/sharepoint/events">
   <Receiver>
@@ -24206,13 +24914,33 @@
 </spe:Receivers>
 </file>
 
+<file path=customXml/item5.xml><?xml version="1.0" encoding="utf-8"?>
+<b:Sources xmlns:b="http://schemas.openxmlformats.org/officeDocument/2006/bibliography" xmlns="http://schemas.openxmlformats.org/officeDocument/2006/bibliography" SelectedStyle="\APASixthEditionOfficeOnline.xsl" StyleName="APA" Version="6"/>
+</file>
+
 <file path=customXml/item6.xml><?xml version="1.0" encoding="utf-8"?>
-<w:settings xmlns:w="http://schemas.openxmlformats.org/wordprocessingml/2006/main">
-  <w:SpecialFormsHighlight w:val="c9c8ff"/>
-</w:settings>
+<?mso-contentType ?>
+<FormTemplates xmlns="http://schemas.microsoft.com/sharepoint/v3/contenttype/forms">
+  <Display>DocumentLibraryForm</Display>
+  <Edit>DocumentLibraryForm</Edit>
+  <New>DocumentLibraryForm</New>
+</FormTemplates>
 </file>
 
 <file path=customXml/itemProps1.xml><?xml version="1.0" encoding="utf-8"?>
+<ds:datastoreItem xmlns:ds="http://schemas.openxmlformats.org/officeDocument/2006/customXml" ds:itemID="{80DCD561-5D0E-41FB-A5B2-A60CACB93746}">
+  <ds:schemaRefs>
+    <ds:schemaRef ds:uri="http://schemas.microsoft.com/office/2006/metadata/properties"/>
+    <ds:schemaRef ds:uri="http://schemas.microsoft.com/office/infopath/2007/PartnerControls"/>
+    <ds:schemaRef ds:uri="http://schemas.microsoft.com/sharepoint/v3/fields"/>
+    <ds:schemaRef ds:uri="http://schemas.microsoft.com/sharepoint/v4"/>
+    <ds:schemaRef ds:uri="http://schemas.microsoft.com/sharepoint/v3"/>
+    <ds:schemaRef ds:uri="afee9e21-8e0c-452e-93ec-a70efb6b23ab"/>
+  </ds:schemaRefs>
+</ds:datastoreItem>
+</file>
+
+<file path=customXml/itemProps2.xml><?xml version="1.0" encoding="utf-8"?>
 <ds:datastoreItem xmlns:ds="http://schemas.openxmlformats.org/officeDocument/2006/customXml" ds:itemID="{AF3DCB32-2405-4B27-9ABA-B6FBCC24494E}">
   <ds:schemaRefs>
     <ds:schemaRef ds:uri="http://schemas.microsoft.com/office/2006/metadata/contentType"/>
@@ -24233,28 +24961,23 @@
 </ds:datastoreItem>
 </file>
 
-<file path=customXml/itemProps2.xml><?xml version="1.0" encoding="utf-8"?>
-<ds:datastoreItem xmlns:ds="http://schemas.openxmlformats.org/officeDocument/2006/customXml" ds:itemID="{80DCD561-5D0E-41FB-A5B2-A60CACB93746}">
+<file path=customXml/itemProps3.xml><?xml version="1.0" encoding="utf-8"?>
+<ds:datastoreItem xmlns:ds="http://schemas.openxmlformats.org/officeDocument/2006/customXml" ds:itemID="{5D0AEA6B-E499-4EEF-98A3-AFBB261C493E}">
   <ds:schemaRefs>
-    <ds:schemaRef ds:uri="http://schemas.microsoft.com/office/2006/metadata/properties"/>
-    <ds:schemaRef ds:uri="http://schemas.microsoft.com/office/infopath/2007/PartnerControls"/>
-    <ds:schemaRef ds:uri="http://schemas.microsoft.com/sharepoint/v3/fields"/>
-    <ds:schemaRef ds:uri="http://schemas.microsoft.com/sharepoint/v4"/>
-    <ds:schemaRef ds:uri="http://schemas.microsoft.com/sharepoint/v3"/>
-    <ds:schemaRef ds:uri="afee9e21-8e0c-452e-93ec-a70efb6b23ab"/>
-  </ds:schemaRefs>
-</ds:datastoreItem>
-</file>
-
-<file path=customXml/itemProps3.xml><?xml version="1.0" encoding="utf-8"?>
-<ds:datastoreItem xmlns:ds="http://schemas.openxmlformats.org/officeDocument/2006/customXml" ds:itemID="{76E5CD1D-9176-4FA7-9A9A-698AC52D8E9F}">
-  <ds:schemaRefs>
-    <ds:schemaRef ds:uri="http://schemas.microsoft.com/sharepoint/v3/contenttype/forms"/>
+    <ds:schemaRef ds:uri="http://schemas.openxmlformats.org/wordprocessingml/2006/main"/>
   </ds:schemaRefs>
 </ds:datastoreItem>
 </file>
 
 <file path=customXml/itemProps4.xml><?xml version="1.0" encoding="utf-8"?>
+<ds:datastoreItem xmlns:ds="http://schemas.openxmlformats.org/officeDocument/2006/customXml" ds:itemID="{924007F5-9277-4670-9FE6-06782C7296A1}">
+  <ds:schemaRefs>
+    <ds:schemaRef ds:uri="http://schemas.microsoft.com/sharepoint/events"/>
+  </ds:schemaRefs>
+</ds:datastoreItem>
+</file>
+
+<file path=customXml/itemProps5.xml><?xml version="1.0" encoding="utf-8"?>
 <ds:datastoreItem xmlns:ds="http://schemas.openxmlformats.org/officeDocument/2006/customXml" ds:itemID="{6685E73F-2677-4B89-8508-7813A036A081}">
   <ds:schemaRefs>
     <ds:schemaRef ds:uri="http://schemas.openxmlformats.org/officeDocument/2006/bibliography"/>
@@ -24262,18 +24985,10 @@
 </ds:datastoreItem>
 </file>
 
-<file path=customXml/itemProps5.xml><?xml version="1.0" encoding="utf-8"?>
-<ds:datastoreItem xmlns:ds="http://schemas.openxmlformats.org/officeDocument/2006/customXml" ds:itemID="{924007F5-9277-4670-9FE6-06782C7296A1}">
+<file path=customXml/itemProps6.xml><?xml version="1.0" encoding="utf-8"?>
+<ds:datastoreItem xmlns:ds="http://schemas.openxmlformats.org/officeDocument/2006/customXml" ds:itemID="{76E5CD1D-9176-4FA7-9A9A-698AC52D8E9F}">
   <ds:schemaRefs>
-    <ds:schemaRef ds:uri="http://schemas.microsoft.com/sharepoint/events"/>
-  </ds:schemaRefs>
-</ds:datastoreItem>
-</file>
-
-<file path=customXml/itemProps6.xml><?xml version="1.0" encoding="utf-8"?>
-<ds:datastoreItem xmlns:ds="http://schemas.openxmlformats.org/officeDocument/2006/customXml" ds:itemID="{5D0AEA6B-E499-4EEF-98A3-AFBB261C493E}">
-  <ds:schemaRefs>
-    <ds:schemaRef ds:uri="http://schemas.openxmlformats.org/wordprocessingml/2006/main"/>
+    <ds:schemaRef ds:uri="http://schemas.microsoft.com/sharepoint/v3/contenttype/forms"/>
   </ds:schemaRefs>
 </ds:datastoreItem>
 </file>
</xml_diff>

<commit_message>
Template: Add answer for legal aspects data owner and modify verbiage
</commit_message>
<xml_diff>
--- a/src/main/resources/org/damap/base/template/FWFTemplate.docx
+++ b/src/main/resources/org/damap/base/template/FWFTemplate.docx
@@ -629,7 +629,7 @@
                     </wp:anchor>
                   </w:drawing>
                 </mc:Choice>
-                <mc:Fallback xmlns:a="http://schemas.openxmlformats.org/drawingml/2006/main" xmlns:wp14="http://schemas.microsoft.com/office/word/2010/wordml" xmlns:pic="http://schemas.openxmlformats.org/drawingml/2006/picture">
+                <mc:Fallback xmlns:pic="http://schemas.openxmlformats.org/drawingml/2006/picture" xmlns:wp14="http://schemas.microsoft.com/office/word/2010/wordml" xmlns:a="http://schemas.openxmlformats.org/drawingml/2006/main">
                   <w:pict w14:anchorId="7AAC8864">
                     <v:shapetype coordsize="21600,21600" o:spt="75" o:preferrelative="t" path="m@4@5l@4@11@9@11@9@5xe" type="#_x0000_t75">
                       <v:formulas>
@@ -3297,27 +3297,7 @@
                 <w:lang w:val="en-US"/>
               </w:rPr>
               <w:lastRenderedPageBreak/>
-              <w:t xml:space="preserve">Follow the national and international codes of </w:t>
-            </w:r>
-            <w:proofErr w:type="gramStart"/>
-            <w:r>
-              <w:rPr>
-                <w:rFonts w:ascii="Arial" w:hAnsi="Arial" w:cs="Arial"/>
-                <w:sz w:val="18"/>
-                <w:szCs w:val="18"/>
-                <w:lang w:val="en-US"/>
-              </w:rPr>
-              <w:t>conducts</w:t>
-            </w:r>
-            <w:proofErr w:type="gramEnd"/>
-            <w:r>
-              <w:rPr>
-                <w:rFonts w:ascii="Arial" w:hAnsi="Arial" w:cs="Arial"/>
-                <w:sz w:val="18"/>
-                <w:szCs w:val="18"/>
-                <w:lang w:val="en-US"/>
-              </w:rPr>
-              <w:t xml:space="preserve"> and institutional ethical guidelines, and check if ethical review (for example, by an ethics committee) is required for data collection in the research project.</w:t>
+              <w:t>Follow the national and international codes of conducts and institutional ethical guidelines, and check if ethical review (for example, by an ethics committee) is required for data collection in the research project.</w:t>
             </w:r>
             <w:r>
               <w:rPr>
@@ -9022,7 +9002,6 @@
                 <w:szCs w:val="18"/>
               </w:rPr>
             </w:pPr>
-            <w:bookmarkStart w:id="11" w:name="_Toc66691674"/>
             <w:r>
               <w:rPr>
                 <w:b/>
@@ -9030,10 +9009,10 @@
                 <w:color w:val="auto"/>
                 <w:sz w:val="18"/>
                 <w:szCs w:val="18"/>
-              </w:rPr>
-              <w:t>Intellectual property rights and ownership</w:t>
+                <w:lang w:val="en-US"/>
+              </w:rPr>
+              <w:t>Intellectual property rights and rights of use</w:t>
             </w:r>
-            <w:bookmarkEnd w:id="11"/>
             <w:r>
               <w:rPr>
                 <w:b/>
@@ -9334,7 +9313,7 @@
                 </wp:inline>
               </w:drawing>
             </mc:Choice>
-            <mc:Fallback xmlns:a="http://schemas.openxmlformats.org/drawingml/2006/main" xmlns:wp14="http://schemas.microsoft.com/office/word/2010/wordml" xmlns:pic="http://schemas.openxmlformats.org/drawingml/2006/picture">
+            <mc:Fallback xmlns:pic="http://schemas.openxmlformats.org/drawingml/2006/picture" xmlns:wp14="http://schemas.microsoft.com/office/word/2010/wordml" xmlns:a="http://schemas.openxmlformats.org/drawingml/2006/main">
               <w:pict w14:anchorId="5B1651CD">
                 <v:shapetype coordsize="21600,21600" o:spt="75" o:preferrelative="t" path="m@4@5l@4@11@9@11@9@5xe" type="#_x0000_t75">
                   <v:formulas>
@@ -9518,7 +9497,7 @@
                 </wp:inline>
               </w:drawing>
             </mc:Choice>
-            <mc:Fallback xmlns:a="http://schemas.openxmlformats.org/drawingml/2006/main" xmlns:wp14="http://schemas.microsoft.com/office/word/2010/wordml" xmlns:pic="http://schemas.openxmlformats.org/drawingml/2006/picture">
+            <mc:Fallback xmlns:pic="http://schemas.openxmlformats.org/drawingml/2006/picture" xmlns:wp14="http://schemas.microsoft.com/office/word/2010/wordml" xmlns:a="http://schemas.openxmlformats.org/drawingml/2006/main">
               <w:pict w14:anchorId="1521B567">
                 <v:shapetype coordsize="21600,21600" o:spt="75" o:preferrelative="t" path="m@4@5l@4@11@9@11@9@5xe" type="#_x0000_t75">
                   <v:formulas>
@@ -24659,22 +24638,6 @@
 </file>
 
 <file path=customXml/item1.xml><?xml version="1.0" encoding="utf-8"?>
-<p:properties xmlns:p="http://schemas.microsoft.com/office/2006/metadata/properties" xmlns:xsi="http://www.w3.org/2001/XMLSchema-instance" xmlns:pc="http://schemas.microsoft.com/office/infopath/2007/PartnerControls">
-  <documentManagement>
-    <_DCDateModified xmlns="http://schemas.microsoft.com/sharepoint/v3/fields" xsi:nil="true"/>
-    <IconOverlay xmlns="http://schemas.microsoft.com/sharepoint/v4" xsi:nil="true"/>
-    <PublishingExpirationDate xmlns="http://schemas.microsoft.com/sharepoint/v3" xsi:nil="true"/>
-    <PublishingStartDate xmlns="http://schemas.microsoft.com/sharepoint/v3" xsi:nil="true"/>
-    <_dlc_DocId xmlns="afee9e21-8e0c-452e-93ec-a70efb6b23ab">DAMK26V7PEQZ-1320525258-73877</_dlc_DocId>
-    <_dlc_DocIdUrl xmlns="afee9e21-8e0c-452e-93ec-a70efb6b23ab">
-      <Url>https://portal.fwf.ac.at/workspaces/Strateg-Dok/_layouts/15/DocIdRedir.aspx?ID=DAMK26V7PEQZ-1320525258-73877</Url>
-      <Description>DAMK26V7PEQZ-1320525258-73877</Description>
-    </_dlc_DocIdUrl>
-  </documentManagement>
-</p:properties>
-</file>
-
-<file path=customXml/item2.xml><?xml version="1.0" encoding="utf-8"?>
 <ct:contentTypeSchema xmlns:ct="http://schemas.microsoft.com/office/2006/metadata/contentType" xmlns:ma="http://schemas.microsoft.com/office/2006/metadata/properties/metaAttributes" ct:_="" ma:_="" ma:contentTypeName="Dokument" ma:contentTypeID="0x010100464D6544A015444385B10BEB1E534503" ma:contentTypeVersion="3" ma:contentTypeDescription="Ein neues Dokument erstellen." ma:contentTypeScope="" ma:versionID="97182bbd3e9b32d05dd5555f7c2bd814">
   <xsd:schema xmlns:xsd="http://www.w3.org/2001/XMLSchema" xmlns:xs="http://www.w3.org/2001/XMLSchema" xmlns:p="http://schemas.microsoft.com/office/2006/metadata/properties" xmlns:ns1="http://schemas.microsoft.com/sharepoint/v3" xmlns:ns2="http://schemas.microsoft.com/sharepoint/v3/fields" xmlns:ns3="http://schemas.microsoft.com/sharepoint/v4" xmlns:ns4="afee9e21-8e0c-452e-93ec-a70efb6b23ab" targetNamespace="http://schemas.microsoft.com/office/2006/metadata/properties" ma:root="true" ma:fieldsID="7bd051767b3e235ef3b7c10b4a85711f" ns1:_="" ns2:_="" ns3:_="" ns4:_="">
     <xsd:import namespace="http://schemas.microsoft.com/sharepoint/v3"/>
@@ -24858,13 +24821,36 @@
 </ct:contentTypeSchema>
 </file>
 
+<file path=customXml/item2.xml><?xml version="1.0" encoding="utf-8"?>
+<p:properties xmlns:p="http://schemas.microsoft.com/office/2006/metadata/properties" xmlns:xsi="http://www.w3.org/2001/XMLSchema-instance" xmlns:pc="http://schemas.microsoft.com/office/infopath/2007/PartnerControls">
+  <documentManagement>
+    <_DCDateModified xmlns="http://schemas.microsoft.com/sharepoint/v3/fields" xsi:nil="true"/>
+    <IconOverlay xmlns="http://schemas.microsoft.com/sharepoint/v4" xsi:nil="true"/>
+    <PublishingExpirationDate xmlns="http://schemas.microsoft.com/sharepoint/v3" xsi:nil="true"/>
+    <PublishingStartDate xmlns="http://schemas.microsoft.com/sharepoint/v3" xsi:nil="true"/>
+    <_dlc_DocId xmlns="afee9e21-8e0c-452e-93ec-a70efb6b23ab">DAMK26V7PEQZ-1320525258-73877</_dlc_DocId>
+    <_dlc_DocIdUrl xmlns="afee9e21-8e0c-452e-93ec-a70efb6b23ab">
+      <Url>https://portal.fwf.ac.at/workspaces/Strateg-Dok/_layouts/15/DocIdRedir.aspx?ID=DAMK26V7PEQZ-1320525258-73877</Url>
+      <Description>DAMK26V7PEQZ-1320525258-73877</Description>
+    </_dlc_DocIdUrl>
+  </documentManagement>
+</p:properties>
+</file>
+
 <file path=customXml/item3.xml><?xml version="1.0" encoding="utf-8"?>
-<w:settings xmlns:w="http://schemas.openxmlformats.org/wordprocessingml/2006/main">
-  <w:SpecialFormsHighlight w:val="c9c8ff"/>
-</w:settings>
+<?mso-contentType ?>
+<FormTemplates xmlns="http://schemas.microsoft.com/sharepoint/v3/contenttype/forms">
+  <Display>DocumentLibraryForm</Display>
+  <Edit>DocumentLibraryForm</Edit>
+  <New>DocumentLibraryForm</New>
+</FormTemplates>
 </file>
 
 <file path=customXml/item4.xml><?xml version="1.0" encoding="utf-8"?>
+<b:Sources xmlns:b="http://schemas.openxmlformats.org/officeDocument/2006/bibliography" xmlns="http://schemas.openxmlformats.org/officeDocument/2006/bibliography" SelectedStyle="\APASixthEditionOfficeOnline.xsl" StyleName="APA" Version="6"/>
+</file>
+
+<file path=customXml/item5.xml><?xml version="1.0" encoding="utf-8"?>
 <?mso-contentType ?>
 <spe:Receivers xmlns:spe="http://schemas.microsoft.com/sharepoint/events">
   <Receiver>
@@ -24914,33 +24900,13 @@
 </spe:Receivers>
 </file>
 
-<file path=customXml/item5.xml><?xml version="1.0" encoding="utf-8"?>
-<b:Sources xmlns:b="http://schemas.openxmlformats.org/officeDocument/2006/bibliography" xmlns="http://schemas.openxmlformats.org/officeDocument/2006/bibliography" SelectedStyle="\APASixthEditionOfficeOnline.xsl" StyleName="APA" Version="6"/>
-</file>
-
 <file path=customXml/item6.xml><?xml version="1.0" encoding="utf-8"?>
-<?mso-contentType ?>
-<FormTemplates xmlns="http://schemas.microsoft.com/sharepoint/v3/contenttype/forms">
-  <Display>DocumentLibraryForm</Display>
-  <Edit>DocumentLibraryForm</Edit>
-  <New>DocumentLibraryForm</New>
-</FormTemplates>
+<w:settings xmlns:w="http://schemas.openxmlformats.org/wordprocessingml/2006/main">
+  <w:SpecialFormsHighlight w:val="c9c8ff"/>
+</w:settings>
 </file>
 
 <file path=customXml/itemProps1.xml><?xml version="1.0" encoding="utf-8"?>
-<ds:datastoreItem xmlns:ds="http://schemas.openxmlformats.org/officeDocument/2006/customXml" ds:itemID="{80DCD561-5D0E-41FB-A5B2-A60CACB93746}">
-  <ds:schemaRefs>
-    <ds:schemaRef ds:uri="http://schemas.microsoft.com/office/2006/metadata/properties"/>
-    <ds:schemaRef ds:uri="http://schemas.microsoft.com/office/infopath/2007/PartnerControls"/>
-    <ds:schemaRef ds:uri="http://schemas.microsoft.com/sharepoint/v3/fields"/>
-    <ds:schemaRef ds:uri="http://schemas.microsoft.com/sharepoint/v4"/>
-    <ds:schemaRef ds:uri="http://schemas.microsoft.com/sharepoint/v3"/>
-    <ds:schemaRef ds:uri="afee9e21-8e0c-452e-93ec-a70efb6b23ab"/>
-  </ds:schemaRefs>
-</ds:datastoreItem>
-</file>
-
-<file path=customXml/itemProps2.xml><?xml version="1.0" encoding="utf-8"?>
 <ds:datastoreItem xmlns:ds="http://schemas.openxmlformats.org/officeDocument/2006/customXml" ds:itemID="{AF3DCB32-2405-4B27-9ABA-B6FBCC24494E}">
   <ds:schemaRefs>
     <ds:schemaRef ds:uri="http://schemas.microsoft.com/office/2006/metadata/contentType"/>
@@ -24961,15 +24927,36 @@
 </ds:datastoreItem>
 </file>
 
+<file path=customXml/itemProps2.xml><?xml version="1.0" encoding="utf-8"?>
+<ds:datastoreItem xmlns:ds="http://schemas.openxmlformats.org/officeDocument/2006/customXml" ds:itemID="{80DCD561-5D0E-41FB-A5B2-A60CACB93746}">
+  <ds:schemaRefs>
+    <ds:schemaRef ds:uri="http://schemas.microsoft.com/office/2006/metadata/properties"/>
+    <ds:schemaRef ds:uri="http://schemas.microsoft.com/office/infopath/2007/PartnerControls"/>
+    <ds:schemaRef ds:uri="http://schemas.microsoft.com/sharepoint/v3/fields"/>
+    <ds:schemaRef ds:uri="http://schemas.microsoft.com/sharepoint/v4"/>
+    <ds:schemaRef ds:uri="http://schemas.microsoft.com/sharepoint/v3"/>
+    <ds:schemaRef ds:uri="afee9e21-8e0c-452e-93ec-a70efb6b23ab"/>
+  </ds:schemaRefs>
+</ds:datastoreItem>
+</file>
+
 <file path=customXml/itemProps3.xml><?xml version="1.0" encoding="utf-8"?>
-<ds:datastoreItem xmlns:ds="http://schemas.openxmlformats.org/officeDocument/2006/customXml" ds:itemID="{5D0AEA6B-E499-4EEF-98A3-AFBB261C493E}">
+<ds:datastoreItem xmlns:ds="http://schemas.openxmlformats.org/officeDocument/2006/customXml" ds:itemID="{76E5CD1D-9176-4FA7-9A9A-698AC52D8E9F}">
   <ds:schemaRefs>
-    <ds:schemaRef ds:uri="http://schemas.openxmlformats.org/wordprocessingml/2006/main"/>
+    <ds:schemaRef ds:uri="http://schemas.microsoft.com/sharepoint/v3/contenttype/forms"/>
   </ds:schemaRefs>
 </ds:datastoreItem>
 </file>
 
 <file path=customXml/itemProps4.xml><?xml version="1.0" encoding="utf-8"?>
+<ds:datastoreItem xmlns:ds="http://schemas.openxmlformats.org/officeDocument/2006/customXml" ds:itemID="{6685E73F-2677-4B89-8508-7813A036A081}">
+  <ds:schemaRefs>
+    <ds:schemaRef ds:uri="http://schemas.openxmlformats.org/officeDocument/2006/bibliography"/>
+  </ds:schemaRefs>
+</ds:datastoreItem>
+</file>
+
+<file path=customXml/itemProps5.xml><?xml version="1.0" encoding="utf-8"?>
 <ds:datastoreItem xmlns:ds="http://schemas.openxmlformats.org/officeDocument/2006/customXml" ds:itemID="{924007F5-9277-4670-9FE6-06782C7296A1}">
   <ds:schemaRefs>
     <ds:schemaRef ds:uri="http://schemas.microsoft.com/sharepoint/events"/>
@@ -24977,18 +24964,10 @@
 </ds:datastoreItem>
 </file>
 
-<file path=customXml/itemProps5.xml><?xml version="1.0" encoding="utf-8"?>
-<ds:datastoreItem xmlns:ds="http://schemas.openxmlformats.org/officeDocument/2006/customXml" ds:itemID="{6685E73F-2677-4B89-8508-7813A036A081}">
+<file path=customXml/itemProps6.xml><?xml version="1.0" encoding="utf-8"?>
+<ds:datastoreItem xmlns:ds="http://schemas.openxmlformats.org/officeDocument/2006/customXml" ds:itemID="{5D0AEA6B-E499-4EEF-98A3-AFBB261C493E}">
   <ds:schemaRefs>
-    <ds:schemaRef ds:uri="http://schemas.openxmlformats.org/officeDocument/2006/bibliography"/>
-  </ds:schemaRefs>
-</ds:datastoreItem>
-</file>
-
-<file path=customXml/itemProps6.xml><?xml version="1.0" encoding="utf-8"?>
-<ds:datastoreItem xmlns:ds="http://schemas.openxmlformats.org/officeDocument/2006/customXml" ds:itemID="{76E5CD1D-9176-4FA7-9A9A-698AC52D8E9F}">
-  <ds:schemaRefs>
-    <ds:schemaRef ds:uri="http://schemas.microsoft.com/sharepoint/v3/contenttype/forms"/>
+    <ds:schemaRef ds:uri="http://schemas.openxmlformats.org/wordprocessingml/2006/main"/>
   </ds:schemaRefs>
 </ds:datastoreItem>
 </file>
</xml_diff>

<commit_message>
Export template: Fixed export typo in FWF
</commit_message>
<xml_diff>
--- a/src/main/resources/org/damap/base/template/FWFTemplate.docx
+++ b/src/main/resources/org/damap/base/template/FWFTemplate.docx
@@ -680,39 +680,17 @@
               </w:rPr>
               <w:t xml:space="preserve">This DMP is licensed under a </w:t>
             </w:r>
-            <w:r>
-              <w:fldChar w:fldCharType="begin"/>
-            </w:r>
-            <w:r>
-              <w:rPr>
-                <w:lang w:val="en-US"/>
-                <w:rPrChange w:id="0" w:author="Karnbach, Geoffrey" w:date="2024-09-11T10:10:00Z" w16du:dateUtc="2024-09-11T08:10:00Z">
-                  <w:rPr/>
-                </w:rPrChange>
-              </w:rPr>
-              <w:instrText>HYPERLINK "https://creativecommons.org/licenses/by/4.0/legalcode" \o "https://creativecommons.org/licenses/by/4.0/legalcode"</w:instrText>
-            </w:r>
-            <w:r>
-              <w:fldChar w:fldCharType="separate"/>
-            </w:r>
-            <w:r>
-              <w:rPr>
-                <w:sz w:val="20"/>
-                <w:szCs w:val="20"/>
-                <w:u w:val="single"/>
-                <w:lang w:val="en-GB"/>
-              </w:rPr>
-              <w:t>Creative Commons Attribution 4.0 International License</w:t>
-            </w:r>
-            <w:r>
-              <w:rPr>
-                <w:sz w:val="20"/>
-                <w:szCs w:val="20"/>
-                <w:u w:val="single"/>
-                <w:lang w:val="en-GB"/>
-              </w:rPr>
-              <w:fldChar w:fldCharType="end"/>
-            </w:r>
+            <w:hyperlink r:id="rId18" w:tooltip="https://creativecommons.org/licenses/by/4.0/legalcode" w:history="1">
+              <w:r>
+                <w:rPr>
+                  <w:sz w:val="20"/>
+                  <w:szCs w:val="20"/>
+                  <w:u w:val="single"/>
+                  <w:lang w:val="en-GB"/>
+                </w:rPr>
+                <w:t>Creative Commons Attribution 4.0 International License</w:t>
+              </w:r>
+            </w:hyperlink>
             <w:r>
               <w:rPr>
                 <w:sz w:val="20"/>
@@ -806,7 +784,7 @@
           <w:lang w:val="en-GB"/>
         </w:rPr>
         <w:sectPr>
-          <w:footerReference w:type="default" r:id="rId18"/>
+          <w:footerReference w:type="default" r:id="rId19"/>
           <w:pgSz w:w="16838" w:h="11906" w:orient="landscape"/>
           <w:pgMar w:top="851" w:right="820" w:bottom="1417" w:left="1134" w:header="708" w:footer="708" w:gutter="0"/>
           <w:cols w:space="708"/>
@@ -858,7 +836,7 @@
           <w:lang w:val="en-GB"/>
         </w:rPr>
       </w:pPr>
-      <w:bookmarkStart w:id="1" w:name="_Hlk90560798"/>
+      <w:bookmarkStart w:id="0" w:name="_Hlk90560798"/>
       <w:r>
         <w:rPr>
           <w:rFonts w:ascii="Arial" w:hAnsi="Arial" w:cs="Arial"/>
@@ -866,37 +844,16 @@
         </w:rPr>
         <w:t xml:space="preserve">These guidelines are intended to be used as a guidance in the creation of a data management plan for an approved FWF project. This document is based, with minor changes, on the </w:t>
       </w:r>
-      <w:r>
-        <w:fldChar w:fldCharType="begin"/>
-      </w:r>
-      <w:r>
-        <w:rPr>
-          <w:lang w:val="en-US"/>
-          <w:rPrChange w:id="2" w:author="Karnbach, Geoffrey" w:date="2024-09-11T10:10:00Z" w16du:dateUtc="2024-09-11T08:10:00Z">
-            <w:rPr/>
-          </w:rPrChange>
-        </w:rPr>
-        <w:instrText>HYPERLINK "https://www.scienceeurope.org/our-priorities/research-data/research-data-management/" \o "https://www.scienceeurope.org/our-priorities/research-data/research-data-management/"</w:instrText>
-      </w:r>
-      <w:r>
-        <w:fldChar w:fldCharType="separate"/>
-      </w:r>
-      <w:r>
-        <w:rPr>
-          <w:rStyle w:val="Hyperlink"/>
-          <w:rFonts w:ascii="Arial" w:hAnsi="Arial" w:cs="Arial"/>
-          <w:lang w:val="en-GB"/>
-        </w:rPr>
-        <w:t>RDM Guidance for Researchers</w:t>
-      </w:r>
-      <w:r>
-        <w:rPr>
-          <w:rStyle w:val="Hyperlink"/>
-          <w:rFonts w:ascii="Arial" w:hAnsi="Arial" w:cs="Arial"/>
-          <w:lang w:val="en-GB"/>
-        </w:rPr>
-        <w:fldChar w:fldCharType="end"/>
-      </w:r>
+      <w:hyperlink r:id="rId20" w:tooltip="https://www.scienceeurope.org/our-priorities/research-data/research-data-management/" w:history="1">
+        <w:r>
+          <w:rPr>
+            <w:rStyle w:val="Hyperlink"/>
+            <w:rFonts w:ascii="Arial" w:hAnsi="Arial" w:cs="Arial"/>
+            <w:lang w:val="en-GB"/>
+          </w:rPr>
+          <w:t>RDM Guidance for Researchers</w:t>
+        </w:r>
+      </w:hyperlink>
       <w:r>
         <w:rPr>
           <w:rFonts w:ascii="Arial" w:hAnsi="Arial" w:cs="Arial"/>
@@ -920,37 +877,16 @@
         </w:rPr>
         <w:t xml:space="preserve">Please answer all the questions in the second column and address the items in the third column. The DMP template can be found at the end of these guidelines, and further information is available in the </w:t>
       </w:r>
-      <w:r>
-        <w:fldChar w:fldCharType="begin"/>
-      </w:r>
-      <w:r>
-        <w:rPr>
-          <w:lang w:val="en-US"/>
-          <w:rPrChange w:id="3" w:author="Karnbach, Geoffrey" w:date="2024-09-11T10:10:00Z" w16du:dateUtc="2024-09-11T08:10:00Z">
-            <w:rPr/>
-          </w:rPrChange>
-        </w:rPr>
-        <w:instrText>HYPERLINK "https://www.fwf.ac.at/fileadmin/files/Dokumente/Open_Access/FWF_DMPMatrix_e.pdf" \o "https://www.fwf.ac.at/fileadmin/files/Dokumente/Open_Access/FWF_DMPMatrix_e.pdf"</w:instrText>
-      </w:r>
-      <w:r>
-        <w:fldChar w:fldCharType="separate"/>
-      </w:r>
-      <w:r>
-        <w:rPr>
-          <w:rStyle w:val="Hyperlink"/>
-          <w:rFonts w:ascii="Arial" w:hAnsi="Arial" w:cs="Arial"/>
-          <w:lang w:val="en-GB"/>
-        </w:rPr>
-        <w:t>DMP Evaluation Rubric</w:t>
-      </w:r>
-      <w:r>
-        <w:rPr>
-          <w:rStyle w:val="Hyperlink"/>
-          <w:rFonts w:ascii="Arial" w:hAnsi="Arial" w:cs="Arial"/>
-          <w:lang w:val="en-GB"/>
-        </w:rPr>
-        <w:fldChar w:fldCharType="end"/>
-      </w:r>
+      <w:hyperlink r:id="rId21" w:tooltip="https://www.fwf.ac.at/fileadmin/files/Dokumente/Open_Access/FWF_DMPMatrix_e.pdf" w:history="1">
+        <w:r>
+          <w:rPr>
+            <w:rStyle w:val="Hyperlink"/>
+            <w:rFonts w:ascii="Arial" w:hAnsi="Arial" w:cs="Arial"/>
+            <w:lang w:val="en-GB"/>
+          </w:rPr>
+          <w:t>DMP Evaluation Rubric</w:t>
+        </w:r>
+      </w:hyperlink>
       <w:r>
         <w:rPr>
           <w:rFonts w:ascii="Arial" w:hAnsi="Arial" w:cs="Arial"/>
@@ -976,7 +912,7 @@
         <w:br/>
         <w:t>Guidance</w:t>
       </w:r>
-      <w:bookmarkEnd w:id="1"/>
+      <w:bookmarkEnd w:id="0"/>
     </w:p>
     <w:tbl>
       <w:tblPr>
@@ -1213,7 +1149,7 @@
                 <w:lang w:val="en-GB"/>
               </w:rPr>
             </w:pPr>
-            <w:bookmarkStart w:id="4" w:name="_Hlk102035349"/>
+            <w:bookmarkStart w:id="1" w:name="_Hlk102035349"/>
             <w:r>
               <w:rPr>
                 <w:rFonts w:ascii="Arial" w:hAnsi="Arial" w:cs="Arial"/>
@@ -1368,7 +1304,7 @@
               </w:rPr>
               <w:t>Explain how the necessary resources (for example, time) to prepare the data for sharing/preservation have been costed in. Carefully consider and justify any resources needed to deliver the data. These may include storage costs, hardware, staff time, and repository charges.</w:t>
             </w:r>
-            <w:bookmarkEnd w:id="4"/>
+            <w:bookmarkEnd w:id="1"/>
           </w:p>
         </w:tc>
       </w:tr>
@@ -1614,6 +1550,7 @@
                 <w:sz w:val="18"/>
                 <w:szCs w:val="18"/>
               </w:rPr>
+              <w:lastRenderedPageBreak/>
               <w:t xml:space="preserve">Give details on the data format: the way in which the data is encoded for storage, often reflected by the filename extension (for example, pdf, </w:t>
             </w:r>
             <w:proofErr w:type="spellStart"/>
@@ -1674,7 +1611,6 @@
                 <w:sz w:val="18"/>
                 <w:szCs w:val="18"/>
               </w:rPr>
-              <w:lastRenderedPageBreak/>
               <w:t>Justify the use of certain formats. For example, decisions may be based on a preference for open formats, standards accepted by data repositories, widespread usage within the research community, or on the software or equipment that will be used.</w:t>
             </w:r>
           </w:p>
@@ -1885,7 +1821,7 @@
               </w:rPr>
               <w:t xml:space="preserve">Use community metadata standards where these are in place (see </w:t>
             </w:r>
-            <w:hyperlink r:id="rId19" w:tooltip="http://www.dcc.ac.uk/resources/metadata-standards/list" w:history="1">
+            <w:hyperlink r:id="rId22" w:tooltip="http://www.dcc.ac.uk/resources/metadata-standards/list" w:history="1">
               <w:r>
                 <w:rPr>
                   <w:rStyle w:val="Hyperlink"/>
@@ -1915,7 +1851,7 @@
               </w:rPr>
               <w:t xml:space="preserve"> or </w:t>
             </w:r>
-            <w:hyperlink r:id="rId20" w:tooltip="http://rd-alliance.github.io/metadata-directory/standards/" w:history="1">
+            <w:hyperlink r:id="rId23" w:tooltip="http://rd-alliance.github.io/metadata-directory/standards/" w:history="1">
               <w:r>
                 <w:rPr>
                   <w:rStyle w:val="Hyperlink"/>
@@ -2363,6 +2299,7 @@
                 <w:sz w:val="18"/>
                 <w:szCs w:val="18"/>
               </w:rPr>
+              <w:lastRenderedPageBreak/>
               <w:t>Explain which institutional data protection policies are in place.</w:t>
             </w:r>
           </w:p>
@@ -2387,7 +2324,6 @@
                 <w:sz w:val="18"/>
                 <w:szCs w:val="18"/>
               </w:rPr>
-              <w:lastRenderedPageBreak/>
               <w:t>Consider data protection (e.g., default technical security measures of the home institution), particularly if your data is sensitive (for example, containing personal data or politically sensitive information). Describe the main risks and how these will be managed during the project.</w:t>
             </w:r>
           </w:p>
@@ -2595,7 +2531,7 @@
               </w:rPr>
               <w:t xml:space="preserve">Explain how and when the data will be shared. Consider the </w:t>
             </w:r>
-            <w:hyperlink r:id="rId21" w:tooltip="https://www.fwf.ac.at/en/research-funding/open-access-policy/open-access-to-research-data" w:history="1">
+            <w:hyperlink r:id="rId24" w:tooltip="https://www.fwf.ac.at/en/research-funding/open-access-policy/open-access-to-research-data" w:history="1">
               <w:r>
                 <w:rPr>
                   <w:rStyle w:val="Hyperlink"/>
@@ -2671,7 +2607,7 @@
               </w:rPr>
               <w:t>Explain how the data will be discoverable and made available for re-use, addressing the choice of repository, the persistent identifier (e.g., DOI), and the licence to use (see "</w:t>
             </w:r>
-            <w:hyperlink r:id="rId22" w:tooltip="https://www.dcc.ac.uk/sites/default/files/documents/publications/reports/guides/How_To_License_Research_Data.pdf" w:history="1">
+            <w:hyperlink r:id="rId25" w:tooltip="https://www.dcc.ac.uk/sites/default/files/documents/publications/reports/guides/How_To_License_Research_Data.pdf" w:history="1">
               <w:r>
                 <w:rPr>
                   <w:rStyle w:val="Hyperlink"/>
@@ -2690,7 +2626,7 @@
               </w:rPr>
               <w:t xml:space="preserve">"). When choosing a repository, follow the </w:t>
             </w:r>
-            <w:hyperlink r:id="rId23" w:tooltip="https://portal.fwf.ac.at/workspaces/Strateg-Dok/Dokumente/OpenAccess/05_Open_Data/Data_Policy/Update-DMP-2021/Science%20Europe%20Criteria%20for%20the%20selection%20of%20trustworthy%20repositories" w:history="1">
+            <w:hyperlink r:id="rId26" w:tooltip="https://portal.fwf.ac.at/workspaces/Strateg-Dok/Dokumente/OpenAccess/05_Open_Data/Data_Policy/Update-DMP-2021/Science%20Europe%20Criteria%20for%20the%20selection%20of%20trustworthy%20repositories" w:history="1">
               <w:r>
                 <w:rPr>
                   <w:rStyle w:val="Hyperlink"/>
@@ -2709,7 +2645,7 @@
               </w:rPr>
               <w:t xml:space="preserve"> and use </w:t>
             </w:r>
-            <w:hyperlink r:id="rId24" w:tooltip="http://www.re3data.org/" w:history="1">
+            <w:hyperlink r:id="rId27" w:tooltip="http://www.re3data.org/" w:history="1">
               <w:r>
                 <w:rPr>
                   <w:rStyle w:val="Hyperlink"/>
@@ -3182,6 +3118,7 @@
                 <w:szCs w:val="18"/>
                 <w:lang w:val="en-GB"/>
               </w:rPr>
+              <w:lastRenderedPageBreak/>
               <w:t>V.2 Ethical aspects</w:t>
             </w:r>
           </w:p>
@@ -3296,7 +3233,6 @@
                 <w:szCs w:val="18"/>
                 <w:lang w:val="en-US"/>
               </w:rPr>
-              <w:lastRenderedPageBreak/>
               <w:t>Follow the national and international codes of conducts and institutional ethical guidelines, and check if ethical review (for example, by an ethics committee) is required for data collection in the research project.</w:t>
             </w:r>
             <w:r>
@@ -3331,7 +3267,7 @@
               </w:rPr>
               <w:t>Consider “</w:t>
             </w:r>
-            <w:hyperlink r:id="rId25" w:tooltip="http://ec.europa.eu/research/participants/data/ref/fp7/89888/ethics-for-researchers_en.pdf" w:history="1">
+            <w:hyperlink r:id="rId28" w:tooltip="http://ec.europa.eu/research/participants/data/ref/fp7/89888/ethics-for-researchers_en.pdf" w:history="1">
               <w:r>
                 <w:rPr>
                   <w:rStyle w:val="Hyperlink"/>
@@ -3350,7 +3286,7 @@
               </w:rPr>
               <w:t>” published by the European Commission or “</w:t>
             </w:r>
-            <w:hyperlink r:id="rId26" w:tooltip="https://ec.europa.eu/info/funding-tenders/opportunities/docs/2021-2027/horizon/guidance/european-code-of-conduct-for-research-integrity_horizon_en.pdf" w:history="1">
+            <w:hyperlink r:id="rId29" w:tooltip="https://ec.europa.eu/info/funding-tenders/opportunities/docs/2021-2027/horizon/guidance/european-code-of-conduct-for-research-integrity_horizon_en.pdf" w:history="1">
               <w:r>
                 <w:rPr>
                   <w:rStyle w:val="Hyperlink"/>
@@ -4824,7 +4760,7 @@
                 <w:lang w:val="en-GB"/>
               </w:rPr>
             </w:pPr>
-            <w:bookmarkStart w:id="5" w:name="_Hlk65667802"/>
+            <w:bookmarkStart w:id="2" w:name="_Hlk65667802"/>
             <w:r>
               <w:rPr>
                 <w:rFonts w:ascii="Arial" w:hAnsi="Arial" w:cs="Arial"/>
@@ -4895,8 +4831,8 @@
                       <w:szCs w:val="18"/>
                     </w:rPr>
                   </w:pPr>
-                  <w:bookmarkStart w:id="6" w:name="_Hlk66278334"/>
-                  <w:bookmarkEnd w:id="5"/>
+                  <w:bookmarkStart w:id="3" w:name="_Hlk66278334"/>
+                  <w:bookmarkEnd w:id="2"/>
                   <w:r>
                     <w:rPr>
                       <w:rFonts w:cs="Arial"/>
@@ -5431,7 +5367,7 @@
                     </w:rPr>
                     <w:t>[dataset1sensitive]</w:t>
                   </w:r>
-                  <w:bookmarkEnd w:id="6"/>
+                  <w:bookmarkEnd w:id="3"/>
                 </w:p>
               </w:tc>
               <w:tc>
@@ -6332,7 +6268,25 @@
                 <w:szCs w:val="18"/>
                 <w:lang w:val="en-GB"/>
               </w:rPr>
-              <w:t>A far as possible, we will use controlled vocabularies for our data to allow inter-disciplinary interoperability and machine-actionability.</w:t>
+              <w:t>A</w:t>
+            </w:r>
+            <w:r>
+              <w:rPr>
+                <w:rFonts w:ascii="Arial" w:hAnsi="Arial" w:cs="Arial"/>
+                <w:sz w:val="18"/>
+                <w:szCs w:val="18"/>
+                <w:lang w:val="en-GB"/>
+              </w:rPr>
+              <w:t>s</w:t>
+            </w:r>
+            <w:r>
+              <w:rPr>
+                <w:rFonts w:ascii="Arial" w:hAnsi="Arial" w:cs="Arial"/>
+                <w:sz w:val="18"/>
+                <w:szCs w:val="18"/>
+                <w:lang w:val="en-GB"/>
+              </w:rPr>
+              <w:t xml:space="preserve"> far as possible, we will use controlled vocabularies for our data to allow inter-disciplinary interoperability and machine-actionability.</w:t>
             </w:r>
           </w:p>
           <w:p>
@@ -6752,7 +6706,7 @@
                 <w:lang w:val="en-GB"/>
               </w:rPr>
             </w:pPr>
-            <w:bookmarkStart w:id="7" w:name="_Hlk81476248"/>
+            <w:bookmarkStart w:id="4" w:name="_Hlk81476248"/>
             <w:r>
               <w:rPr>
                 <w:rFonts w:ascii="Arial" w:hAnsi="Arial" w:cs="Arial"/>
@@ -6913,7 +6867,7 @@
                 </w:p>
               </w:tc>
             </w:tr>
-            <w:bookmarkEnd w:id="7"/>
+            <w:bookmarkEnd w:id="4"/>
             <w:tr>
               <w:tc>
                 <w:tcPr>
@@ -7932,7 +7886,7 @@
               </w:rPr>
               <w:t>]</w:t>
             </w:r>
-            <w:bookmarkStart w:id="8" w:name="_Toc66691678"/>
+            <w:bookmarkStart w:id="5" w:name="_Toc66691678"/>
           </w:p>
           <w:p>
             <w:pPr>
@@ -7956,7 +7910,7 @@
               </w:rPr>
               <w:t xml:space="preserve">Long-term preservation and </w:t>
             </w:r>
-            <w:bookmarkEnd w:id="8"/>
+            <w:bookmarkEnd w:id="5"/>
             <w:r>
               <w:rPr>
                 <w:b/>
@@ -8925,8 +8879,8 @@
                 <w:szCs w:val="18"/>
               </w:rPr>
             </w:pPr>
-            <w:bookmarkStart w:id="9" w:name="_Toc66691673"/>
-            <w:bookmarkStart w:id="10" w:name="_Hlk40269153"/>
+            <w:bookmarkStart w:id="6" w:name="_Toc66691673"/>
+            <w:bookmarkStart w:id="7" w:name="_Hlk40269153"/>
             <w:r>
               <w:rPr>
                 <w:b/>
@@ -8937,7 +8891,7 @@
               </w:rPr>
               <w:t>Personal data</w:t>
             </w:r>
-            <w:bookmarkEnd w:id="9"/>
+            <w:bookmarkEnd w:id="6"/>
             <w:r>
               <w:rPr>
                 <w:b/>
@@ -8949,7 +8903,7 @@
               <w:t>:</w:t>
             </w:r>
           </w:p>
-          <w:bookmarkEnd w:id="10"/>
+          <w:bookmarkEnd w:id="7"/>
           <w:p>
             <w:pPr>
               <w:spacing w:before="120" w:after="120"/>
@@ -9196,7 +9150,7 @@
       </w:pPr>
     </w:p>
     <w:sectPr>
-      <w:footerReference w:type="default" r:id="rId27"/>
+      <w:footerReference w:type="default" r:id="rId30"/>
       <w:pgSz w:w="16838" w:h="11906" w:orient="landscape"/>
       <w:pgMar w:top="1134" w:right="1417" w:bottom="1417" w:left="1134" w:header="708" w:footer="708" w:gutter="0"/>
       <w:cols w:space="708"/>
@@ -12171,14 +12125,6 @@
     <w:abstractNumId w:val="15"/>
   </w:num>
 </w:numbering>
-</file>
-
-<file path=word/people.xml><?xml version="1.0" encoding="utf-8"?>
-<w15:people xmlns:wpc="http://schemas.microsoft.com/office/word/2010/wordprocessingCanvas" xmlns:cx="http://schemas.microsoft.com/office/drawing/2014/chartex" xmlns:cx1="http://schemas.microsoft.com/office/drawing/2015/9/8/chartex" xmlns:cx2="http://schemas.microsoft.com/office/drawing/2015/10/21/chartex" xmlns:cx3="http://schemas.microsoft.com/office/drawing/2016/5/9/chartex" xmlns:cx4="http://schemas.microsoft.com/office/drawing/2016/5/10/chartex" xmlns:cx5="http://schemas.microsoft.com/office/drawing/2016/5/11/chartex" xmlns:cx6="http://schemas.microsoft.com/office/drawing/2016/5/12/chartex" xmlns:cx7="http://schemas.microsoft.com/office/drawing/2016/5/13/chartex" xmlns:cx8="http://schemas.microsoft.com/office/drawing/2016/5/14/chartex" xmlns:mc="http://schemas.openxmlformats.org/markup-compatibility/2006" xmlns:aink="http://schemas.microsoft.com/office/drawing/2016/ink" xmlns:am3d="http://schemas.microsoft.com/office/drawing/2017/model3d" xmlns:o="urn:schemas-microsoft-com:office:office" xmlns:oel="http://schemas.microsoft.com/office/2019/extlst" xmlns:r="http://schemas.openxmlformats.org/officeDocument/2006/relationships" xmlns:m="http://schemas.openxmlformats.org/officeDocument/2006/math" xmlns:v="urn:schemas-microsoft-com:vml" xmlns:wp14="http://schemas.microsoft.com/office/word/2010/wordprocessingDrawing" xmlns:wp="http://schemas.openxmlformats.org/drawingml/2006/wordprocessingDrawing" xmlns:w10="urn:schemas-microsoft-com:office:word" xmlns:w="http://schemas.openxmlformats.org/wordprocessingml/2006/main" xmlns:w14="http://schemas.microsoft.com/office/word/2010/wordml" xmlns:w15="http://schemas.microsoft.com/office/word/2012/wordml" xmlns:w16cex="http://schemas.microsoft.com/office/word/2018/wordml/cex" xmlns:w16cid="http://schemas.microsoft.com/office/word/2016/wordml/cid" xmlns:w16="http://schemas.microsoft.com/office/word/2018/wordml" xmlns:w16du="http://schemas.microsoft.com/office/word/2023/wordml/word16du" xmlns:w16sdtdh="http://schemas.microsoft.com/office/word/2020/wordml/sdtdatahash" xmlns:w16se="http://schemas.microsoft.com/office/word/2015/wordml/symex" xmlns:wpg="http://schemas.microsoft.com/office/word/2010/wordprocessingGroup" xmlns:wpi="http://schemas.microsoft.com/office/word/2010/wordprocessingInk" xmlns:wne="http://schemas.microsoft.com/office/word/2006/wordml" xmlns:wps="http://schemas.microsoft.com/office/word/2010/wordprocessingShape" mc:Ignorable="w14 w15 w16se w16cid w16 w16cex w16sdtdh w16du wp14">
-  <w15:person w15:author="Karnbach, Geoffrey">
-    <w15:presenceInfo w15:providerId="AD" w15:userId="S::geoffrey.karnbach@tuwien.ac.at::9112d0e3-9bd5-4730-8639-926191dc25ce"/>
-  </w15:person>
-</w15:people>
 </file>
 
 <file path=word/styles.xml><?xml version="1.0" encoding="utf-8"?>

</xml_diff>

<commit_message>
Template: Add reasons for closed and restricted dataset from frontend into templates
</commit_message>
<xml_diff>
--- a/src/main/resources/org/damap/base/template/FWFTemplate.docx
+++ b/src/main/resources/org/damap/base/template/FWFTemplate.docx
@@ -629,7 +629,7 @@
                     </wp:anchor>
                   </w:drawing>
                 </mc:Choice>
-                <mc:Fallback xmlns:pic="http://schemas.openxmlformats.org/drawingml/2006/picture" xmlns:wp14="http://schemas.microsoft.com/office/word/2010/wordml" xmlns:a="http://schemas.openxmlformats.org/drawingml/2006/main">
+                <mc:Fallback xmlns:a="http://schemas.openxmlformats.org/drawingml/2006/main" xmlns:wp14="http://schemas.microsoft.com/office/word/2010/wordml" xmlns:pic="http://schemas.openxmlformats.org/drawingml/2006/picture">
                   <w:pict w14:anchorId="7AAC8864">
                     <v:shapetype coordsize="21600,21600" o:spt="75" o:preferrelative="t" path="m@4@5l@4@11@9@11@9@5xe" type="#_x0000_t75">
                       <v:formulas>
@@ -1550,7 +1550,6 @@
                 <w:sz w:val="18"/>
                 <w:szCs w:val="18"/>
               </w:rPr>
-              <w:lastRenderedPageBreak/>
               <w:t xml:space="preserve">Give details on the data format: the way in which the data is encoded for storage, often reflected by the filename extension (for example, pdf, </w:t>
             </w:r>
             <w:proofErr w:type="spellStart"/>
@@ -1611,6 +1610,7 @@
                 <w:sz w:val="18"/>
                 <w:szCs w:val="18"/>
               </w:rPr>
+              <w:lastRenderedPageBreak/>
               <w:t>Justify the use of certain formats. For example, decisions may be based on a preference for open formats, standards accepted by data repositories, widespread usage within the research community, or on the software or equipment that will be used.</w:t>
             </w:r>
           </w:p>
@@ -2299,7 +2299,6 @@
                 <w:sz w:val="18"/>
                 <w:szCs w:val="18"/>
               </w:rPr>
-              <w:lastRenderedPageBreak/>
               <w:t>Explain which institutional data protection policies are in place.</w:t>
             </w:r>
           </w:p>
@@ -2324,6 +2323,7 @@
                 <w:sz w:val="18"/>
                 <w:szCs w:val="18"/>
               </w:rPr>
+              <w:lastRenderedPageBreak/>
               <w:t>Consider data protection (e.g., default technical security measures of the home institution), particularly if your data is sensitive (for example, containing personal data or politically sensitive information). Describe the main risks and how these will be managed during the project.</w:t>
             </w:r>
           </w:p>
@@ -3118,7 +3118,6 @@
                 <w:szCs w:val="18"/>
                 <w:lang w:val="en-GB"/>
               </w:rPr>
-              <w:lastRenderedPageBreak/>
               <w:t>V.2 Ethical aspects</w:t>
             </w:r>
           </w:p>
@@ -3233,7 +3232,28 @@
                 <w:szCs w:val="18"/>
                 <w:lang w:val="en-US"/>
               </w:rPr>
-              <w:t>Follow the national and international codes of conducts and institutional ethical guidelines, and check if ethical review (for example, by an ethics committee) is required for data collection in the research project.</w:t>
+              <w:lastRenderedPageBreak/>
+              <w:t xml:space="preserve">Follow the national and international codes of </w:t>
+            </w:r>
+            <w:proofErr w:type="gramStart"/>
+            <w:r>
+              <w:rPr>
+                <w:rFonts w:ascii="Arial" w:hAnsi="Arial" w:cs="Arial"/>
+                <w:sz w:val="18"/>
+                <w:szCs w:val="18"/>
+                <w:lang w:val="en-US"/>
+              </w:rPr>
+              <w:t>conducts</w:t>
+            </w:r>
+            <w:proofErr w:type="gramEnd"/>
+            <w:r>
+              <w:rPr>
+                <w:rFonts w:ascii="Arial" w:hAnsi="Arial" w:cs="Arial"/>
+                <w:sz w:val="18"/>
+                <w:szCs w:val="18"/>
+                <w:lang w:val="en-US"/>
+              </w:rPr>
+              <w:t xml:space="preserve"> and institutional ethical guidelines, and check if ethical review (for example, by an ethics committee) is required for data collection in the research project.</w:t>
             </w:r>
             <w:r>
               <w:rPr>
@@ -3635,7 +3655,33 @@
                 <w:szCs w:val="18"/>
                 <w:lang w:val="de-AT"/>
               </w:rPr>
-              <w:t>DMP version:</w:t>
+              <w:t xml:space="preserve">DMP </w:t>
+            </w:r>
+            <w:proofErr w:type="spellStart"/>
+            <w:r>
+              <w:rPr>
+                <w:rFonts w:ascii="Arial" w:hAnsi="Arial" w:cs="Arial"/>
+                <w:b/>
+                <w:bCs/>
+                <w:iCs/>
+                <w:sz w:val="18"/>
+                <w:szCs w:val="18"/>
+                <w:lang w:val="de-AT"/>
+              </w:rPr>
+              <w:t>version</w:t>
+            </w:r>
+            <w:proofErr w:type="spellEnd"/>
+            <w:r>
+              <w:rPr>
+                <w:rFonts w:ascii="Arial" w:hAnsi="Arial" w:cs="Arial"/>
+                <w:b/>
+                <w:bCs/>
+                <w:iCs/>
+                <w:sz w:val="18"/>
+                <w:szCs w:val="18"/>
+                <w:lang w:val="de-AT"/>
+              </w:rPr>
+              <w:t>:</w:t>
             </w:r>
             <w:r>
               <w:rPr>
@@ -3656,7 +3702,33 @@
                 <w:szCs w:val="18"/>
                 <w:lang w:val="de-AT"/>
               </w:rPr>
-              <w:t>[Nr.], [dd.mm.yyyy]</w:t>
+              <w:t>[Nr.], [</w:t>
+            </w:r>
+            <w:proofErr w:type="spellStart"/>
+            <w:proofErr w:type="gramStart"/>
+            <w:r>
+              <w:rPr>
+                <w:rFonts w:ascii="Arial" w:hAnsi="Arial" w:cs="Arial"/>
+                <w:iCs/>
+                <w:color w:val="92D050"/>
+                <w:sz w:val="18"/>
+                <w:szCs w:val="18"/>
+                <w:lang w:val="de-AT"/>
+              </w:rPr>
+              <w:t>dd.mm.yyyy</w:t>
+            </w:r>
+            <w:proofErr w:type="spellEnd"/>
+            <w:proofErr w:type="gramEnd"/>
+            <w:r>
+              <w:rPr>
+                <w:rFonts w:ascii="Arial" w:hAnsi="Arial" w:cs="Arial"/>
+                <w:iCs/>
+                <w:color w:val="92D050"/>
+                <w:sz w:val="18"/>
+                <w:szCs w:val="18"/>
+                <w:lang w:val="de-AT"/>
+              </w:rPr>
+              <w:t>]</w:t>
             </w:r>
           </w:p>
           <w:p>
@@ -7229,11 +7301,10 @@
             <w:tblGrid>
               <w:gridCol w:w="848"/>
               <w:gridCol w:w="2238"/>
-              <w:gridCol w:w="2367"/>
-              <w:gridCol w:w="1773"/>
-              <w:gridCol w:w="2016"/>
-              <w:gridCol w:w="1617"/>
-              <w:gridCol w:w="1567"/>
+              <w:gridCol w:w="1969"/>
+              <w:gridCol w:w="2268"/>
+              <w:gridCol w:w="2268"/>
+              <w:gridCol w:w="2835"/>
             </w:tblGrid>
             <w:tr>
               <w:trPr>
@@ -7302,7 +7373,7 @@
               </w:tc>
               <w:tc>
                 <w:tcPr>
-                  <w:tcW w:w="2367" w:type="dxa"/>
+                  <w:tcW w:w="1969" w:type="dxa"/>
                   <w:tcBorders>
                     <w:bottom w:val="single" w:sz="12" w:space="0" w:color="006AAB"/>
                   </w:tcBorders>
@@ -7325,13 +7396,13 @@
                       <w:sz w:val="18"/>
                       <w:szCs w:val="18"/>
                     </w:rPr>
-                    <w:t>restrictions / embargo reasons</w:t>
+                    <w:t>estimated publication date</w:t>
                   </w:r>
                 </w:p>
               </w:tc>
               <w:tc>
                 <w:tcPr>
-                  <w:tcW w:w="1773" w:type="dxa"/>
+                  <w:tcW w:w="2268" w:type="dxa"/>
                   <w:tcBorders>
                     <w:bottom w:val="single" w:sz="12" w:space="0" w:color="006AAB"/>
                   </w:tcBorders>
@@ -7354,13 +7425,13 @@
                       <w:sz w:val="18"/>
                       <w:szCs w:val="18"/>
                     </w:rPr>
-                    <w:t>estimated publication date</w:t>
+                    <w:t>location for publication (repository)</w:t>
                   </w:r>
                 </w:p>
               </w:tc>
               <w:tc>
                 <w:tcPr>
-                  <w:tcW w:w="2016" w:type="dxa"/>
+                  <w:tcW w:w="2268" w:type="dxa"/>
                   <w:tcBorders>
                     <w:bottom w:val="single" w:sz="12" w:space="0" w:color="006AAB"/>
                   </w:tcBorders>
@@ -7371,6 +7442,8 @@
                     <w:jc w:val="center"/>
                     <w:rPr>
                       <w:rFonts w:cs="Arial"/>
+                      <w:b/>
+                      <w:bCs/>
                       <w:color w:val="006AAB"/>
                       <w:sz w:val="18"/>
                       <w:szCs w:val="18"/>
@@ -7383,13 +7456,13 @@
                       <w:sz w:val="18"/>
                       <w:szCs w:val="18"/>
                     </w:rPr>
-                    <w:t>location for publication (repository)</w:t>
+                    <w:t>PID</w:t>
                   </w:r>
                 </w:p>
               </w:tc>
               <w:tc>
                 <w:tcPr>
-                  <w:tcW w:w="1617" w:type="dxa"/>
+                  <w:tcW w:w="2835" w:type="dxa"/>
                   <w:tcBorders>
                     <w:bottom w:val="single" w:sz="12" w:space="0" w:color="006AAB"/>
                   </w:tcBorders>
@@ -7400,8 +7473,6 @@
                     <w:jc w:val="center"/>
                     <w:rPr>
                       <w:rFonts w:cs="Arial"/>
-                      <w:b/>
-                      <w:bCs/>
                       <w:color w:val="006AAB"/>
                       <w:sz w:val="18"/>
                       <w:szCs w:val="18"/>
@@ -7414,45 +7485,7 @@
                       <w:sz w:val="18"/>
                       <w:szCs w:val="18"/>
                     </w:rPr>
-                    <w:t>PID</w:t>
-                  </w:r>
-                </w:p>
-              </w:tc>
-              <w:tc>
-                <w:tcPr>
-                  <w:tcW w:w="1567" w:type="dxa"/>
-                  <w:tcBorders>
-                    <w:bottom w:val="single" w:sz="12" w:space="0" w:color="006AAB"/>
-                  </w:tcBorders>
-                  <w:vAlign w:val="center"/>
-                </w:tcPr>
-                <w:p>
-                  <w:pPr>
-                    <w:jc w:val="center"/>
-                    <w:rPr>
-                      <w:rFonts w:cs="Arial"/>
-                      <w:color w:val="006AAB"/>
-                      <w:sz w:val="18"/>
-                      <w:szCs w:val="18"/>
-                    </w:rPr>
-                  </w:pPr>
-                  <w:r>
-                    <w:rPr>
-                      <w:rFonts w:cs="Arial"/>
-                      <w:color w:val="006AAB"/>
-                      <w:sz w:val="18"/>
-                      <w:szCs w:val="18"/>
-                    </w:rPr>
-                    <w:t>l</w:t>
-                  </w:r>
-                  <w:r>
-                    <w:rPr>
-                      <w:rFonts w:cs="Arial"/>
-                      <w:color w:val="006AAB"/>
-                      <w:sz w:val="18"/>
-                      <w:szCs w:val="18"/>
-                    </w:rPr>
-                    <w:t>icense</w:t>
+                    <w:t>license</w:t>
                   </w:r>
                 </w:p>
               </w:tc>
@@ -7529,7 +7562,7 @@
               </w:tc>
               <w:tc>
                 <w:tcPr>
-                  <w:tcW w:w="2367" w:type="dxa"/>
+                  <w:tcW w:w="1969" w:type="dxa"/>
                   <w:tcBorders>
                     <w:top w:val="single" w:sz="12" w:space="0" w:color="006AAB"/>
                   </w:tcBorders>
@@ -7548,7 +7581,7 @@
               </w:tc>
               <w:tc>
                 <w:tcPr>
-                  <w:tcW w:w="1773" w:type="dxa"/>
+                  <w:tcW w:w="2268" w:type="dxa"/>
                   <w:tcBorders>
                     <w:top w:val="single" w:sz="12" w:space="0" w:color="006AAB"/>
                   </w:tcBorders>
@@ -7567,7 +7600,7 @@
               </w:tc>
               <w:tc>
                 <w:tcPr>
-                  <w:tcW w:w="2016" w:type="dxa"/>
+                  <w:tcW w:w="2268" w:type="dxa"/>
                   <w:tcBorders>
                     <w:top w:val="single" w:sz="12" w:space="0" w:color="006AAB"/>
                   </w:tcBorders>
@@ -7586,26 +7619,7 @@
               </w:tc>
               <w:tc>
                 <w:tcPr>
-                  <w:tcW w:w="1617" w:type="dxa"/>
-                  <w:tcBorders>
-                    <w:top w:val="single" w:sz="12" w:space="0" w:color="006AAB"/>
-                  </w:tcBorders>
-                </w:tcPr>
-                <w:p>
-                  <w:pPr>
-                    <w:jc w:val="left"/>
-                    <w:rPr>
-                      <w:rFonts w:cs="Arial"/>
-                      <w:color w:val="000000" w:themeColor="text1"/>
-                      <w:sz w:val="18"/>
-                      <w:szCs w:val="18"/>
-                    </w:rPr>
-                  </w:pPr>
-                </w:p>
-              </w:tc>
-              <w:tc>
-                <w:tcPr>
-                  <w:tcW w:w="1567" w:type="dxa"/>
+                  <w:tcW w:w="2835" w:type="dxa"/>
                   <w:tcBorders>
                     <w:top w:val="single" w:sz="12" w:space="0" w:color="006AAB"/>
                   </w:tcBorders>
@@ -7672,30 +7686,7 @@
               </w:tc>
               <w:tc>
                 <w:tcPr>
-                  <w:tcW w:w="2367" w:type="dxa"/>
-                </w:tcPr>
-                <w:p>
-                  <w:pPr>
-                    <w:jc w:val="left"/>
-                    <w:rPr>
-                      <w:rFonts w:cs="Arial"/>
-                      <w:color w:val="000000" w:themeColor="text1"/>
-                      <w:sz w:val="18"/>
-                      <w:szCs w:val="18"/>
-                    </w:rPr>
-                  </w:pPr>
-                  <w:r>
-                    <w:rPr>
-                      <w:sz w:val="18"/>
-                      <w:szCs w:val="18"/>
-                    </w:rPr>
-                    <w:t>[dataset1restriction]</w:t>
-                  </w:r>
-                </w:p>
-              </w:tc>
-              <w:tc>
-                <w:tcPr>
-                  <w:tcW w:w="1773" w:type="dxa"/>
+                  <w:tcW w:w="1969" w:type="dxa"/>
                 </w:tcPr>
                 <w:p>
                   <w:pPr>
@@ -7718,7 +7709,7 @@
               </w:tc>
               <w:tc>
                 <w:tcPr>
-                  <w:tcW w:w="2016" w:type="dxa"/>
+                  <w:tcW w:w="2268" w:type="dxa"/>
                 </w:tcPr>
                 <w:p>
                   <w:pPr>
@@ -7741,7 +7732,7 @@
               </w:tc>
               <w:tc>
                 <w:tcPr>
-                  <w:tcW w:w="1617" w:type="dxa"/>
+                  <w:tcW w:w="2268" w:type="dxa"/>
                 </w:tcPr>
                 <w:p>
                   <w:pPr>
@@ -7764,7 +7755,7 @@
               </w:tc>
               <w:tc>
                 <w:tcPr>
-                  <w:tcW w:w="1567" w:type="dxa"/>
+                  <w:tcW w:w="2835" w:type="dxa"/>
                 </w:tcPr>
                 <w:p>
                   <w:pPr>
@@ -7787,6 +7778,64 @@
               </w:tc>
             </w:tr>
           </w:tbl>
+          <w:p>
+            <w:pPr>
+              <w:spacing w:before="120" w:after="120"/>
+              <w:rPr>
+                <w:rFonts w:ascii="Arial" w:hAnsi="Arial" w:cs="Arial"/>
+                <w:sz w:val="18"/>
+                <w:szCs w:val="18"/>
+                <w:lang w:val="en-GB"/>
+              </w:rPr>
+            </w:pPr>
+            <w:r>
+              <w:rPr>
+                <w:rFonts w:ascii="Arial" w:hAnsi="Arial" w:cs="Arial"/>
+                <w:sz w:val="18"/>
+                <w:szCs w:val="18"/>
+                <w:lang w:val="en-GB"/>
+              </w:rPr>
+              <w:t>[</w:t>
+            </w:r>
+            <w:proofErr w:type="spellStart"/>
+            <w:r>
+              <w:rPr>
+                <w:rFonts w:ascii="Arial" w:hAnsi="Arial" w:cs="Arial"/>
+                <w:sz w:val="18"/>
+                <w:szCs w:val="18"/>
+                <w:lang w:val="en-GB"/>
+              </w:rPr>
+              <w:t>closed</w:t>
+            </w:r>
+            <w:r>
+              <w:rPr>
+                <w:rFonts w:ascii="Arial" w:hAnsi="Arial" w:cs="Arial"/>
+                <w:sz w:val="18"/>
+                <w:szCs w:val="18"/>
+                <w:lang w:val="en-GB"/>
+              </w:rPr>
+              <w:t>restricted</w:t>
+            </w:r>
+            <w:r>
+              <w:rPr>
+                <w:rFonts w:ascii="Arial" w:hAnsi="Arial" w:cs="Arial"/>
+                <w:sz w:val="18"/>
+                <w:szCs w:val="18"/>
+                <w:lang w:val="en-GB"/>
+              </w:rPr>
+              <w:t>datasetreasons</w:t>
+            </w:r>
+            <w:proofErr w:type="spellEnd"/>
+            <w:r>
+              <w:rPr>
+                <w:rFonts w:ascii="Arial" w:hAnsi="Arial" w:cs="Arial"/>
+                <w:sz w:val="18"/>
+                <w:szCs w:val="18"/>
+                <w:lang w:val="en-GB"/>
+              </w:rPr>
+              <w:t>]</w:t>
+            </w:r>
+          </w:p>
           <w:p>
             <w:pPr>
               <w:spacing w:before="120" w:after="120"/>
@@ -8206,6 +8255,7 @@
                       <w:sz w:val="18"/>
                       <w:szCs w:val="18"/>
                     </w:rPr>
+                    <w:lastRenderedPageBreak/>
                     <w:t>ID</w:t>
                   </w:r>
                 </w:p>
@@ -8318,7 +8368,6 @@
                 <w:szCs w:val="18"/>
                 <w:lang w:val="en-GB"/>
               </w:rPr>
-              <w:lastRenderedPageBreak/>
               <w:t xml:space="preserve">Overview of (unpublished) data that will be deleted: </w:t>
             </w:r>
           </w:p>
@@ -9267,7 +9316,7 @@
                 </wp:inline>
               </w:drawing>
             </mc:Choice>
-            <mc:Fallback xmlns:pic="http://schemas.openxmlformats.org/drawingml/2006/picture" xmlns:wp14="http://schemas.microsoft.com/office/word/2010/wordml" xmlns:a="http://schemas.openxmlformats.org/drawingml/2006/main">
+            <mc:Fallback xmlns:a="http://schemas.openxmlformats.org/drawingml/2006/main" xmlns:wp14="http://schemas.microsoft.com/office/word/2010/wordml" xmlns:pic="http://schemas.openxmlformats.org/drawingml/2006/picture">
               <w:pict w14:anchorId="5B1651CD">
                 <v:shapetype coordsize="21600,21600" o:spt="75" o:preferrelative="t" path="m@4@5l@4@11@9@11@9@5xe" type="#_x0000_t75">
                   <v:formulas>
@@ -9451,7 +9500,7 @@
                 </wp:inline>
               </w:drawing>
             </mc:Choice>
-            <mc:Fallback xmlns:pic="http://schemas.openxmlformats.org/drawingml/2006/picture" xmlns:wp14="http://schemas.microsoft.com/office/word/2010/wordml" xmlns:a="http://schemas.openxmlformats.org/drawingml/2006/main">
+            <mc:Fallback xmlns:a="http://schemas.openxmlformats.org/drawingml/2006/main" xmlns:wp14="http://schemas.microsoft.com/office/word/2010/wordml" xmlns:pic="http://schemas.openxmlformats.org/drawingml/2006/picture">
               <w:pict w14:anchorId="1521B567">
                 <v:shapetype coordsize="21600,21600" o:spt="75" o:preferrelative="t" path="m@4@5l@4@11@9@11@9@5xe" type="#_x0000_t75">
                   <v:formulas>
@@ -24370,6 +24419,36 @@
       <w:szCs w:val="32"/>
     </w:rPr>
   </w:style>
+  <w:style w:type="paragraph" w:styleId="HTMLPreformatted">
+    <w:name w:val="HTML Preformatted"/>
+    <w:basedOn w:val="Normal"/>
+    <w:link w:val="HTMLPreformattedChar"/>
+    <w:uiPriority w:val="99"/>
+    <w:semiHidden/>
+    <w:unhideWhenUsed/>
+    <w:rsid w:val="00DC03C7"/>
+    <w:pPr>
+      <w:spacing w:after="0" w:line="240" w:lineRule="auto"/>
+    </w:pPr>
+    <w:rPr>
+      <w:rFonts w:ascii="Consolas" w:hAnsi="Consolas"/>
+      <w:sz w:val="20"/>
+      <w:szCs w:val="20"/>
+    </w:rPr>
+  </w:style>
+  <w:style w:type="character" w:customStyle="1" w:styleId="HTMLPreformattedChar">
+    <w:name w:val="HTML Preformatted Char"/>
+    <w:basedOn w:val="DefaultParagraphFont"/>
+    <w:link w:val="HTMLPreformatted"/>
+    <w:uiPriority w:val="99"/>
+    <w:semiHidden/>
+    <w:rsid w:val="00DC03C7"/>
+    <w:rPr>
+      <w:rFonts w:ascii="Consolas" w:hAnsi="Consolas"/>
+      <w:sz w:val="20"/>
+      <w:szCs w:val="20"/>
+    </w:rPr>
+  </w:style>
 </w:styles>
 </file>
 
@@ -24584,6 +24663,22 @@
 </file>
 
 <file path=customXml/item1.xml><?xml version="1.0" encoding="utf-8"?>
+<p:properties xmlns:p="http://schemas.microsoft.com/office/2006/metadata/properties" xmlns:xsi="http://www.w3.org/2001/XMLSchema-instance" xmlns:pc="http://schemas.microsoft.com/office/infopath/2007/PartnerControls">
+  <documentManagement>
+    <_DCDateModified xmlns="http://schemas.microsoft.com/sharepoint/v3/fields" xsi:nil="true"/>
+    <IconOverlay xmlns="http://schemas.microsoft.com/sharepoint/v4" xsi:nil="true"/>
+    <PublishingExpirationDate xmlns="http://schemas.microsoft.com/sharepoint/v3" xsi:nil="true"/>
+    <PublishingStartDate xmlns="http://schemas.microsoft.com/sharepoint/v3" xsi:nil="true"/>
+    <_dlc_DocId xmlns="afee9e21-8e0c-452e-93ec-a70efb6b23ab">DAMK26V7PEQZ-1320525258-73877</_dlc_DocId>
+    <_dlc_DocIdUrl xmlns="afee9e21-8e0c-452e-93ec-a70efb6b23ab">
+      <Url>https://portal.fwf.ac.at/workspaces/Strateg-Dok/_layouts/15/DocIdRedir.aspx?ID=DAMK26V7PEQZ-1320525258-73877</Url>
+      <Description>DAMK26V7PEQZ-1320525258-73877</Description>
+    </_dlc_DocIdUrl>
+  </documentManagement>
+</p:properties>
+</file>
+
+<file path=customXml/item2.xml><?xml version="1.0" encoding="utf-8"?>
 <ct:contentTypeSchema xmlns:ct="http://schemas.microsoft.com/office/2006/metadata/contentType" xmlns:ma="http://schemas.microsoft.com/office/2006/metadata/properties/metaAttributes" ct:_="" ma:_="" ma:contentTypeName="Dokument" ma:contentTypeID="0x010100464D6544A015444385B10BEB1E534503" ma:contentTypeVersion="3" ma:contentTypeDescription="Ein neues Dokument erstellen." ma:contentTypeScope="" ma:versionID="97182bbd3e9b32d05dd5555f7c2bd814">
   <xsd:schema xmlns:xsd="http://www.w3.org/2001/XMLSchema" xmlns:xs="http://www.w3.org/2001/XMLSchema" xmlns:p="http://schemas.microsoft.com/office/2006/metadata/properties" xmlns:ns1="http://schemas.microsoft.com/sharepoint/v3" xmlns:ns2="http://schemas.microsoft.com/sharepoint/v3/fields" xmlns:ns3="http://schemas.microsoft.com/sharepoint/v4" xmlns:ns4="afee9e21-8e0c-452e-93ec-a70efb6b23ab" targetNamespace="http://schemas.microsoft.com/office/2006/metadata/properties" ma:root="true" ma:fieldsID="7bd051767b3e235ef3b7c10b4a85711f" ns1:_="" ns2:_="" ns3:_="" ns4:_="">
     <xsd:import namespace="http://schemas.microsoft.com/sharepoint/v3"/>
@@ -24767,36 +24862,13 @@
 </ct:contentTypeSchema>
 </file>
 
-<file path=customXml/item2.xml><?xml version="1.0" encoding="utf-8"?>
-<p:properties xmlns:p="http://schemas.microsoft.com/office/2006/metadata/properties" xmlns:xsi="http://www.w3.org/2001/XMLSchema-instance" xmlns:pc="http://schemas.microsoft.com/office/infopath/2007/PartnerControls">
-  <documentManagement>
-    <_DCDateModified xmlns="http://schemas.microsoft.com/sharepoint/v3/fields" xsi:nil="true"/>
-    <IconOverlay xmlns="http://schemas.microsoft.com/sharepoint/v4" xsi:nil="true"/>
-    <PublishingExpirationDate xmlns="http://schemas.microsoft.com/sharepoint/v3" xsi:nil="true"/>
-    <PublishingStartDate xmlns="http://schemas.microsoft.com/sharepoint/v3" xsi:nil="true"/>
-    <_dlc_DocId xmlns="afee9e21-8e0c-452e-93ec-a70efb6b23ab">DAMK26V7PEQZ-1320525258-73877</_dlc_DocId>
-    <_dlc_DocIdUrl xmlns="afee9e21-8e0c-452e-93ec-a70efb6b23ab">
-      <Url>https://portal.fwf.ac.at/workspaces/Strateg-Dok/_layouts/15/DocIdRedir.aspx?ID=DAMK26V7PEQZ-1320525258-73877</Url>
-      <Description>DAMK26V7PEQZ-1320525258-73877</Description>
-    </_dlc_DocIdUrl>
-  </documentManagement>
-</p:properties>
-</file>
-
 <file path=customXml/item3.xml><?xml version="1.0" encoding="utf-8"?>
-<?mso-contentType ?>
-<FormTemplates xmlns="http://schemas.microsoft.com/sharepoint/v3/contenttype/forms">
-  <Display>DocumentLibraryForm</Display>
-  <Edit>DocumentLibraryForm</Edit>
-  <New>DocumentLibraryForm</New>
-</FormTemplates>
+<w:settings xmlns:w="http://schemas.openxmlformats.org/wordprocessingml/2006/main">
+  <w:SpecialFormsHighlight w:val="c9c8ff"/>
+</w:settings>
 </file>
 
 <file path=customXml/item4.xml><?xml version="1.0" encoding="utf-8"?>
-<b:Sources xmlns:b="http://schemas.openxmlformats.org/officeDocument/2006/bibliography" xmlns="http://schemas.openxmlformats.org/officeDocument/2006/bibliography" SelectedStyle="\APASixthEditionOfficeOnline.xsl" StyleName="APA" Version="6"/>
-</file>
-
-<file path=customXml/item5.xml><?xml version="1.0" encoding="utf-8"?>
 <?mso-contentType ?>
 <spe:Receivers xmlns:spe="http://schemas.microsoft.com/sharepoint/events">
   <Receiver>
@@ -24846,13 +24918,33 @@
 </spe:Receivers>
 </file>
 
+<file path=customXml/item5.xml><?xml version="1.0" encoding="utf-8"?>
+<b:Sources xmlns:b="http://schemas.openxmlformats.org/officeDocument/2006/bibliography" xmlns="http://schemas.openxmlformats.org/officeDocument/2006/bibliography" SelectedStyle="\APASixthEditionOfficeOnline.xsl" StyleName="APA" Version="6"/>
+</file>
+
 <file path=customXml/item6.xml><?xml version="1.0" encoding="utf-8"?>
-<w:settings xmlns:w="http://schemas.openxmlformats.org/wordprocessingml/2006/main">
-  <w:SpecialFormsHighlight w:val="c9c8ff"/>
-</w:settings>
+<?mso-contentType ?>
+<FormTemplates xmlns="http://schemas.microsoft.com/sharepoint/v3/contenttype/forms">
+  <Display>DocumentLibraryForm</Display>
+  <Edit>DocumentLibraryForm</Edit>
+  <New>DocumentLibraryForm</New>
+</FormTemplates>
 </file>
 
 <file path=customXml/itemProps1.xml><?xml version="1.0" encoding="utf-8"?>
+<ds:datastoreItem xmlns:ds="http://schemas.openxmlformats.org/officeDocument/2006/customXml" ds:itemID="{80DCD561-5D0E-41FB-A5B2-A60CACB93746}">
+  <ds:schemaRefs>
+    <ds:schemaRef ds:uri="http://schemas.microsoft.com/office/2006/metadata/properties"/>
+    <ds:schemaRef ds:uri="http://schemas.microsoft.com/office/infopath/2007/PartnerControls"/>
+    <ds:schemaRef ds:uri="http://schemas.microsoft.com/sharepoint/v3/fields"/>
+    <ds:schemaRef ds:uri="http://schemas.microsoft.com/sharepoint/v4"/>
+    <ds:schemaRef ds:uri="http://schemas.microsoft.com/sharepoint/v3"/>
+    <ds:schemaRef ds:uri="afee9e21-8e0c-452e-93ec-a70efb6b23ab"/>
+  </ds:schemaRefs>
+</ds:datastoreItem>
+</file>
+
+<file path=customXml/itemProps2.xml><?xml version="1.0" encoding="utf-8"?>
 <ds:datastoreItem xmlns:ds="http://schemas.openxmlformats.org/officeDocument/2006/customXml" ds:itemID="{AF3DCB32-2405-4B27-9ABA-B6FBCC24494E}">
   <ds:schemaRefs>
     <ds:schemaRef ds:uri="http://schemas.microsoft.com/office/2006/metadata/contentType"/>
@@ -24873,28 +24965,23 @@
 </ds:datastoreItem>
 </file>
 
-<file path=customXml/itemProps2.xml><?xml version="1.0" encoding="utf-8"?>
-<ds:datastoreItem xmlns:ds="http://schemas.openxmlformats.org/officeDocument/2006/customXml" ds:itemID="{80DCD561-5D0E-41FB-A5B2-A60CACB93746}">
+<file path=customXml/itemProps3.xml><?xml version="1.0" encoding="utf-8"?>
+<ds:datastoreItem xmlns:ds="http://schemas.openxmlformats.org/officeDocument/2006/customXml" ds:itemID="{5D0AEA6B-E499-4EEF-98A3-AFBB261C493E}">
   <ds:schemaRefs>
-    <ds:schemaRef ds:uri="http://schemas.microsoft.com/office/2006/metadata/properties"/>
-    <ds:schemaRef ds:uri="http://schemas.microsoft.com/office/infopath/2007/PartnerControls"/>
-    <ds:schemaRef ds:uri="http://schemas.microsoft.com/sharepoint/v3/fields"/>
-    <ds:schemaRef ds:uri="http://schemas.microsoft.com/sharepoint/v4"/>
-    <ds:schemaRef ds:uri="http://schemas.microsoft.com/sharepoint/v3"/>
-    <ds:schemaRef ds:uri="afee9e21-8e0c-452e-93ec-a70efb6b23ab"/>
-  </ds:schemaRefs>
-</ds:datastoreItem>
-</file>
-
-<file path=customXml/itemProps3.xml><?xml version="1.0" encoding="utf-8"?>
-<ds:datastoreItem xmlns:ds="http://schemas.openxmlformats.org/officeDocument/2006/customXml" ds:itemID="{76E5CD1D-9176-4FA7-9A9A-698AC52D8E9F}">
-  <ds:schemaRefs>
-    <ds:schemaRef ds:uri="http://schemas.microsoft.com/sharepoint/v3/contenttype/forms"/>
+    <ds:schemaRef ds:uri="http://schemas.openxmlformats.org/wordprocessingml/2006/main"/>
   </ds:schemaRefs>
 </ds:datastoreItem>
 </file>
 
 <file path=customXml/itemProps4.xml><?xml version="1.0" encoding="utf-8"?>
+<ds:datastoreItem xmlns:ds="http://schemas.openxmlformats.org/officeDocument/2006/customXml" ds:itemID="{924007F5-9277-4670-9FE6-06782C7296A1}">
+  <ds:schemaRefs>
+    <ds:schemaRef ds:uri="http://schemas.microsoft.com/sharepoint/events"/>
+  </ds:schemaRefs>
+</ds:datastoreItem>
+</file>
+
+<file path=customXml/itemProps5.xml><?xml version="1.0" encoding="utf-8"?>
 <ds:datastoreItem xmlns:ds="http://schemas.openxmlformats.org/officeDocument/2006/customXml" ds:itemID="{6685E73F-2677-4B89-8508-7813A036A081}">
   <ds:schemaRefs>
     <ds:schemaRef ds:uri="http://schemas.openxmlformats.org/officeDocument/2006/bibliography"/>
@@ -24902,18 +24989,10 @@
 </ds:datastoreItem>
 </file>
 
-<file path=customXml/itemProps5.xml><?xml version="1.0" encoding="utf-8"?>
-<ds:datastoreItem xmlns:ds="http://schemas.openxmlformats.org/officeDocument/2006/customXml" ds:itemID="{924007F5-9277-4670-9FE6-06782C7296A1}">
+<file path=customXml/itemProps6.xml><?xml version="1.0" encoding="utf-8"?>
+<ds:datastoreItem xmlns:ds="http://schemas.openxmlformats.org/officeDocument/2006/customXml" ds:itemID="{76E5CD1D-9176-4FA7-9A9A-698AC52D8E9F}">
   <ds:schemaRefs>
-    <ds:schemaRef ds:uri="http://schemas.microsoft.com/sharepoint/events"/>
-  </ds:schemaRefs>
-</ds:datastoreItem>
-</file>
-
-<file path=customXml/itemProps6.xml><?xml version="1.0" encoding="utf-8"?>
-<ds:datastoreItem xmlns:ds="http://schemas.openxmlformats.org/officeDocument/2006/customXml" ds:itemID="{5D0AEA6B-E499-4EEF-98A3-AFBB261C493E}">
-  <ds:schemaRefs>
-    <ds:schemaRef ds:uri="http://schemas.openxmlformats.org/wordprocessingml/2006/main"/>
+    <ds:schemaRef ds:uri="http://schemas.microsoft.com/sharepoint/v3/contenttype/forms"/>
   </ds:schemaRefs>
 </ds:datastoreItem>
 </file>
</xml_diff>

<commit_message>
CostsDescriptions: Add the description for a cost below the table when it is too long
</commit_message>
<xml_diff>
--- a/src/main/resources/org/damap/base/template/FWFTemplate.docx
+++ b/src/main/resources/org/damap/base/template/FWFTemplate.docx
@@ -629,7 +629,7 @@
                     </wp:anchor>
                   </w:drawing>
                 </mc:Choice>
-                <mc:Fallback xmlns:a="http://schemas.openxmlformats.org/drawingml/2006/main" xmlns:wp14="http://schemas.microsoft.com/office/word/2010/wordml" xmlns:pic="http://schemas.openxmlformats.org/drawingml/2006/picture">
+                <mc:Fallback xmlns:pic="http://schemas.openxmlformats.org/drawingml/2006/picture" xmlns:wp14="http://schemas.microsoft.com/office/word/2010/wordml" xmlns:a="http://schemas.openxmlformats.org/drawingml/2006/main">
                   <w:pict w14:anchorId="7AAC8864">
                     <v:shapetype coordsize="21600,21600" o:spt="75" o:preferrelative="t" path="m@4@5l@4@11@9@11@9@5xe" type="#_x0000_t75">
                       <v:formulas>
@@ -3152,27 +3152,7 @@
                 <w:szCs w:val="18"/>
                 <w:lang w:val="en-US"/>
               </w:rPr>
-              <w:t xml:space="preserve">What ethical issues and codes of conduct are there, and how will they be </w:t>
-            </w:r>
-            <w:proofErr w:type="gramStart"/>
-            <w:r>
-              <w:rPr>
-                <w:rFonts w:ascii="Arial" w:hAnsi="Arial" w:cs="Arial"/>
-                <w:sz w:val="18"/>
-                <w:szCs w:val="18"/>
-                <w:lang w:val="en-US"/>
-              </w:rPr>
-              <w:t>taken into account</w:t>
-            </w:r>
-            <w:proofErr w:type="gramEnd"/>
-            <w:r>
-              <w:rPr>
-                <w:rFonts w:ascii="Arial" w:hAnsi="Arial" w:cs="Arial"/>
-                <w:sz w:val="18"/>
-                <w:szCs w:val="18"/>
-                <w:lang w:val="en-US"/>
-              </w:rPr>
-              <w:t>?</w:t>
+              <w:t>What ethical issues and codes of conduct are there, and how will they be taken into account?</w:t>
             </w:r>
           </w:p>
         </w:tc>
@@ -3233,27 +3213,7 @@
                 <w:lang w:val="en-US"/>
               </w:rPr>
               <w:lastRenderedPageBreak/>
-              <w:t xml:space="preserve">Follow the national and international codes of </w:t>
-            </w:r>
-            <w:proofErr w:type="gramStart"/>
-            <w:r>
-              <w:rPr>
-                <w:rFonts w:ascii="Arial" w:hAnsi="Arial" w:cs="Arial"/>
-                <w:sz w:val="18"/>
-                <w:szCs w:val="18"/>
-                <w:lang w:val="en-US"/>
-              </w:rPr>
-              <w:t>conducts</w:t>
-            </w:r>
-            <w:proofErr w:type="gramEnd"/>
-            <w:r>
-              <w:rPr>
-                <w:rFonts w:ascii="Arial" w:hAnsi="Arial" w:cs="Arial"/>
-                <w:sz w:val="18"/>
-                <w:szCs w:val="18"/>
-                <w:lang w:val="en-US"/>
-              </w:rPr>
-              <w:t xml:space="preserve"> and institutional ethical guidelines, and check if ethical review (for example, by an ethics committee) is required for data collection in the research project.</w:t>
+              <w:t>Follow the national and international codes of conducts and institutional ethical guidelines, and check if ethical review (for example, by an ethics committee) is required for data collection in the research project.</w:t>
             </w:r>
             <w:r>
               <w:rPr>
@@ -3705,7 +3665,6 @@
               <w:t>[Nr.], [</w:t>
             </w:r>
             <w:proofErr w:type="spellStart"/>
-            <w:proofErr w:type="gramStart"/>
             <w:r>
               <w:rPr>
                 <w:rFonts w:ascii="Arial" w:hAnsi="Arial" w:cs="Arial"/>
@@ -3718,7 +3677,6 @@
               <w:t>dd.mm.yyyy</w:t>
             </w:r>
             <w:proofErr w:type="spellEnd"/>
-            <w:proofErr w:type="gramEnd"/>
             <w:r>
               <w:rPr>
                 <w:rFonts w:ascii="Arial" w:hAnsi="Arial" w:cs="Arial"/>
@@ -4699,6 +4657,64 @@
               </w:tc>
             </w:tr>
           </w:tbl>
+          <w:p>
+            <w:pPr>
+              <w:spacing w:before="120" w:after="120"/>
+              <w:rPr>
+                <w:rFonts w:ascii="Arial" w:hAnsi="Arial" w:cs="Arial"/>
+                <w:sz w:val="18"/>
+                <w:szCs w:val="18"/>
+                <w:lang w:val="en-GB"/>
+              </w:rPr>
+            </w:pPr>
+            <w:r>
+              <w:rPr>
+                <w:rFonts w:ascii="Arial" w:hAnsi="Arial" w:cs="Arial"/>
+                <w:sz w:val="18"/>
+                <w:szCs w:val="18"/>
+                <w:lang w:val="en-GB"/>
+              </w:rPr>
+              <w:t>[</w:t>
+            </w:r>
+            <w:proofErr w:type="spellStart"/>
+            <w:r>
+              <w:rPr>
+                <w:rFonts w:ascii="Arial" w:hAnsi="Arial" w:cs="Arial"/>
+                <w:sz w:val="18"/>
+                <w:szCs w:val="18"/>
+                <w:lang w:val="en-GB"/>
+              </w:rPr>
+              <w:t>costsDescription</w:t>
+            </w:r>
+            <w:r>
+              <w:rPr>
+                <w:rFonts w:ascii="Arial" w:hAnsi="Arial" w:cs="Arial"/>
+                <w:sz w:val="18"/>
+                <w:szCs w:val="18"/>
+                <w:lang w:val="en-GB"/>
+              </w:rPr>
+              <w:t>s</w:t>
+            </w:r>
+            <w:proofErr w:type="spellEnd"/>
+            <w:r>
+              <w:rPr>
+                <w:rFonts w:ascii="Arial" w:hAnsi="Arial" w:cs="Arial"/>
+                <w:sz w:val="18"/>
+                <w:szCs w:val="18"/>
+                <w:lang w:val="en-GB"/>
+              </w:rPr>
+              <w:t>]</w:t>
+            </w:r>
+            <w:r>
+              <w:rPr>
+                <w:rFonts w:ascii="Arial" w:hAnsi="Arial" w:cs="Arial"/>
+                <w:sz w:val="18"/>
+                <w:szCs w:val="18"/>
+                <w:lang w:val="en-GB"/>
+              </w:rPr>
+              <w:t xml:space="preserve"> </w:t>
+            </w:r>
+          </w:p>
           <w:p>
             <w:pPr>
               <w:spacing w:before="120" w:after="120"/>
@@ -9316,7 +9332,7 @@
                 </wp:inline>
               </w:drawing>
             </mc:Choice>
-            <mc:Fallback xmlns:a="http://schemas.openxmlformats.org/drawingml/2006/main" xmlns:wp14="http://schemas.microsoft.com/office/word/2010/wordml" xmlns:pic="http://schemas.openxmlformats.org/drawingml/2006/picture">
+            <mc:Fallback xmlns:pic="http://schemas.openxmlformats.org/drawingml/2006/picture" xmlns:wp14="http://schemas.microsoft.com/office/word/2010/wordml" xmlns:a="http://schemas.openxmlformats.org/drawingml/2006/main">
               <w:pict w14:anchorId="5B1651CD">
                 <v:shapetype coordsize="21600,21600" o:spt="75" o:preferrelative="t" path="m@4@5l@4@11@9@11@9@5xe" type="#_x0000_t75">
                   <v:formulas>
@@ -9500,7 +9516,7 @@
                 </wp:inline>
               </w:drawing>
             </mc:Choice>
-            <mc:Fallback xmlns:a="http://schemas.openxmlformats.org/drawingml/2006/main" xmlns:wp14="http://schemas.microsoft.com/office/word/2010/wordml" xmlns:pic="http://schemas.openxmlformats.org/drawingml/2006/picture">
+            <mc:Fallback xmlns:pic="http://schemas.openxmlformats.org/drawingml/2006/picture" xmlns:wp14="http://schemas.microsoft.com/office/word/2010/wordml" xmlns:a="http://schemas.openxmlformats.org/drawingml/2006/main">
               <w:pict w14:anchorId="1521B567">
                 <v:shapetype coordsize="21600,21600" o:spt="75" o:preferrelative="t" path="m@4@5l@4@11@9@11@9@5xe" type="#_x0000_t75">
                   <v:formulas>
@@ -9532,7 +9548,6 @@
           </w:rPr>
           <w:t xml:space="preserve"> </w:t>
         </w:r>
-        <w:proofErr w:type="gramStart"/>
         <w:r>
           <w:rPr>
             <w:rFonts w:ascii="Arial" w:hAnsi="Arial" w:cs="Arial"/>
@@ -9540,17 +9555,7 @@
             <w:szCs w:val="16"/>
             <w:lang w:val="de-AT"/>
           </w:rPr>
-          <w:t>DMP Template</w:t>
-        </w:r>
-        <w:proofErr w:type="gramEnd"/>
-        <w:r>
-          <w:rPr>
-            <w:rFonts w:ascii="Arial" w:hAnsi="Arial" w:cs="Arial"/>
-            <w:sz w:val="16"/>
-            <w:szCs w:val="16"/>
-            <w:lang w:val="de-AT"/>
-          </w:rPr>
-          <w:t xml:space="preserve"> (01/2022)</w:t>
+          <w:t>DMP Template (01/2022)</w:t>
         </w:r>
         <w:r>
           <w:tab/>
@@ -12771,7 +12776,6 @@
   <w:style w:type="character" w:default="1" w:styleId="DefaultParagraphFont">
     <w:name w:val="Default Paragraph Font"/>
     <w:uiPriority w:val="1"/>
-    <w:semiHidden/>
     <w:unhideWhenUsed/>
   </w:style>
   <w:style w:type="table" w:default="1" w:styleId="TableNormal">
@@ -24663,22 +24667,6 @@
 </file>
 
 <file path=customXml/item1.xml><?xml version="1.0" encoding="utf-8"?>
-<p:properties xmlns:p="http://schemas.microsoft.com/office/2006/metadata/properties" xmlns:xsi="http://www.w3.org/2001/XMLSchema-instance" xmlns:pc="http://schemas.microsoft.com/office/infopath/2007/PartnerControls">
-  <documentManagement>
-    <_DCDateModified xmlns="http://schemas.microsoft.com/sharepoint/v3/fields" xsi:nil="true"/>
-    <IconOverlay xmlns="http://schemas.microsoft.com/sharepoint/v4" xsi:nil="true"/>
-    <PublishingExpirationDate xmlns="http://schemas.microsoft.com/sharepoint/v3" xsi:nil="true"/>
-    <PublishingStartDate xmlns="http://schemas.microsoft.com/sharepoint/v3" xsi:nil="true"/>
-    <_dlc_DocId xmlns="afee9e21-8e0c-452e-93ec-a70efb6b23ab">DAMK26V7PEQZ-1320525258-73877</_dlc_DocId>
-    <_dlc_DocIdUrl xmlns="afee9e21-8e0c-452e-93ec-a70efb6b23ab">
-      <Url>https://portal.fwf.ac.at/workspaces/Strateg-Dok/_layouts/15/DocIdRedir.aspx?ID=DAMK26V7PEQZ-1320525258-73877</Url>
-      <Description>DAMK26V7PEQZ-1320525258-73877</Description>
-    </_dlc_DocIdUrl>
-  </documentManagement>
-</p:properties>
-</file>
-
-<file path=customXml/item2.xml><?xml version="1.0" encoding="utf-8"?>
 <ct:contentTypeSchema xmlns:ct="http://schemas.microsoft.com/office/2006/metadata/contentType" xmlns:ma="http://schemas.microsoft.com/office/2006/metadata/properties/metaAttributes" ct:_="" ma:_="" ma:contentTypeName="Dokument" ma:contentTypeID="0x010100464D6544A015444385B10BEB1E534503" ma:contentTypeVersion="3" ma:contentTypeDescription="Ein neues Dokument erstellen." ma:contentTypeScope="" ma:versionID="97182bbd3e9b32d05dd5555f7c2bd814">
   <xsd:schema xmlns:xsd="http://www.w3.org/2001/XMLSchema" xmlns:xs="http://www.w3.org/2001/XMLSchema" xmlns:p="http://schemas.microsoft.com/office/2006/metadata/properties" xmlns:ns1="http://schemas.microsoft.com/sharepoint/v3" xmlns:ns2="http://schemas.microsoft.com/sharepoint/v3/fields" xmlns:ns3="http://schemas.microsoft.com/sharepoint/v4" xmlns:ns4="afee9e21-8e0c-452e-93ec-a70efb6b23ab" targetNamespace="http://schemas.microsoft.com/office/2006/metadata/properties" ma:root="true" ma:fieldsID="7bd051767b3e235ef3b7c10b4a85711f" ns1:_="" ns2:_="" ns3:_="" ns4:_="">
     <xsd:import namespace="http://schemas.microsoft.com/sharepoint/v3"/>
@@ -24862,13 +24850,36 @@
 </ct:contentTypeSchema>
 </file>
 
+<file path=customXml/item2.xml><?xml version="1.0" encoding="utf-8"?>
+<p:properties xmlns:p="http://schemas.microsoft.com/office/2006/metadata/properties" xmlns:xsi="http://www.w3.org/2001/XMLSchema-instance" xmlns:pc="http://schemas.microsoft.com/office/infopath/2007/PartnerControls">
+  <documentManagement>
+    <_DCDateModified xmlns="http://schemas.microsoft.com/sharepoint/v3/fields" xsi:nil="true"/>
+    <IconOverlay xmlns="http://schemas.microsoft.com/sharepoint/v4" xsi:nil="true"/>
+    <PublishingExpirationDate xmlns="http://schemas.microsoft.com/sharepoint/v3" xsi:nil="true"/>
+    <PublishingStartDate xmlns="http://schemas.microsoft.com/sharepoint/v3" xsi:nil="true"/>
+    <_dlc_DocId xmlns="afee9e21-8e0c-452e-93ec-a70efb6b23ab">DAMK26V7PEQZ-1320525258-73877</_dlc_DocId>
+    <_dlc_DocIdUrl xmlns="afee9e21-8e0c-452e-93ec-a70efb6b23ab">
+      <Url>https://portal.fwf.ac.at/workspaces/Strateg-Dok/_layouts/15/DocIdRedir.aspx?ID=DAMK26V7PEQZ-1320525258-73877</Url>
+      <Description>DAMK26V7PEQZ-1320525258-73877</Description>
+    </_dlc_DocIdUrl>
+  </documentManagement>
+</p:properties>
+</file>
+
 <file path=customXml/item3.xml><?xml version="1.0" encoding="utf-8"?>
-<w:settings xmlns:w="http://schemas.openxmlformats.org/wordprocessingml/2006/main">
-  <w:SpecialFormsHighlight w:val="c9c8ff"/>
-</w:settings>
+<?mso-contentType ?>
+<FormTemplates xmlns="http://schemas.microsoft.com/sharepoint/v3/contenttype/forms">
+  <Display>DocumentLibraryForm</Display>
+  <Edit>DocumentLibraryForm</Edit>
+  <New>DocumentLibraryForm</New>
+</FormTemplates>
 </file>
 
 <file path=customXml/item4.xml><?xml version="1.0" encoding="utf-8"?>
+<b:Sources xmlns:b="http://schemas.openxmlformats.org/officeDocument/2006/bibliography" xmlns="http://schemas.openxmlformats.org/officeDocument/2006/bibliography" SelectedStyle="\APASixthEditionOfficeOnline.xsl" StyleName="APA" Version="6"/>
+</file>
+
+<file path=customXml/item5.xml><?xml version="1.0" encoding="utf-8"?>
 <?mso-contentType ?>
 <spe:Receivers xmlns:spe="http://schemas.microsoft.com/sharepoint/events">
   <Receiver>
@@ -24918,33 +24929,13 @@
 </spe:Receivers>
 </file>
 
-<file path=customXml/item5.xml><?xml version="1.0" encoding="utf-8"?>
-<b:Sources xmlns:b="http://schemas.openxmlformats.org/officeDocument/2006/bibliography" xmlns="http://schemas.openxmlformats.org/officeDocument/2006/bibliography" SelectedStyle="\APASixthEditionOfficeOnline.xsl" StyleName="APA" Version="6"/>
-</file>
-
 <file path=customXml/item6.xml><?xml version="1.0" encoding="utf-8"?>
-<?mso-contentType ?>
-<FormTemplates xmlns="http://schemas.microsoft.com/sharepoint/v3/contenttype/forms">
-  <Display>DocumentLibraryForm</Display>
-  <Edit>DocumentLibraryForm</Edit>
-  <New>DocumentLibraryForm</New>
-</FormTemplates>
+<w:settings xmlns:w="http://schemas.openxmlformats.org/wordprocessingml/2006/main">
+  <w:SpecialFormsHighlight w:val="c9c8ff"/>
+</w:settings>
 </file>
 
 <file path=customXml/itemProps1.xml><?xml version="1.0" encoding="utf-8"?>
-<ds:datastoreItem xmlns:ds="http://schemas.openxmlformats.org/officeDocument/2006/customXml" ds:itemID="{80DCD561-5D0E-41FB-A5B2-A60CACB93746}">
-  <ds:schemaRefs>
-    <ds:schemaRef ds:uri="http://schemas.microsoft.com/office/2006/metadata/properties"/>
-    <ds:schemaRef ds:uri="http://schemas.microsoft.com/office/infopath/2007/PartnerControls"/>
-    <ds:schemaRef ds:uri="http://schemas.microsoft.com/sharepoint/v3/fields"/>
-    <ds:schemaRef ds:uri="http://schemas.microsoft.com/sharepoint/v4"/>
-    <ds:schemaRef ds:uri="http://schemas.microsoft.com/sharepoint/v3"/>
-    <ds:schemaRef ds:uri="afee9e21-8e0c-452e-93ec-a70efb6b23ab"/>
-  </ds:schemaRefs>
-</ds:datastoreItem>
-</file>
-
-<file path=customXml/itemProps2.xml><?xml version="1.0" encoding="utf-8"?>
 <ds:datastoreItem xmlns:ds="http://schemas.openxmlformats.org/officeDocument/2006/customXml" ds:itemID="{AF3DCB32-2405-4B27-9ABA-B6FBCC24494E}">
   <ds:schemaRefs>
     <ds:schemaRef ds:uri="http://schemas.microsoft.com/office/2006/metadata/contentType"/>
@@ -24965,15 +24956,36 @@
 </ds:datastoreItem>
 </file>
 
+<file path=customXml/itemProps2.xml><?xml version="1.0" encoding="utf-8"?>
+<ds:datastoreItem xmlns:ds="http://schemas.openxmlformats.org/officeDocument/2006/customXml" ds:itemID="{80DCD561-5D0E-41FB-A5B2-A60CACB93746}">
+  <ds:schemaRefs>
+    <ds:schemaRef ds:uri="http://schemas.microsoft.com/office/2006/metadata/properties"/>
+    <ds:schemaRef ds:uri="http://schemas.microsoft.com/office/infopath/2007/PartnerControls"/>
+    <ds:schemaRef ds:uri="http://schemas.microsoft.com/sharepoint/v3/fields"/>
+    <ds:schemaRef ds:uri="http://schemas.microsoft.com/sharepoint/v4"/>
+    <ds:schemaRef ds:uri="http://schemas.microsoft.com/sharepoint/v3"/>
+    <ds:schemaRef ds:uri="afee9e21-8e0c-452e-93ec-a70efb6b23ab"/>
+  </ds:schemaRefs>
+</ds:datastoreItem>
+</file>
+
 <file path=customXml/itemProps3.xml><?xml version="1.0" encoding="utf-8"?>
-<ds:datastoreItem xmlns:ds="http://schemas.openxmlformats.org/officeDocument/2006/customXml" ds:itemID="{5D0AEA6B-E499-4EEF-98A3-AFBB261C493E}">
+<ds:datastoreItem xmlns:ds="http://schemas.openxmlformats.org/officeDocument/2006/customXml" ds:itemID="{76E5CD1D-9176-4FA7-9A9A-698AC52D8E9F}">
   <ds:schemaRefs>
-    <ds:schemaRef ds:uri="http://schemas.openxmlformats.org/wordprocessingml/2006/main"/>
+    <ds:schemaRef ds:uri="http://schemas.microsoft.com/sharepoint/v3/contenttype/forms"/>
   </ds:schemaRefs>
 </ds:datastoreItem>
 </file>
 
 <file path=customXml/itemProps4.xml><?xml version="1.0" encoding="utf-8"?>
+<ds:datastoreItem xmlns:ds="http://schemas.openxmlformats.org/officeDocument/2006/customXml" ds:itemID="{6685E73F-2677-4B89-8508-7813A036A081}">
+  <ds:schemaRefs>
+    <ds:schemaRef ds:uri="http://schemas.openxmlformats.org/officeDocument/2006/bibliography"/>
+  </ds:schemaRefs>
+</ds:datastoreItem>
+</file>
+
+<file path=customXml/itemProps5.xml><?xml version="1.0" encoding="utf-8"?>
 <ds:datastoreItem xmlns:ds="http://schemas.openxmlformats.org/officeDocument/2006/customXml" ds:itemID="{924007F5-9277-4670-9FE6-06782C7296A1}">
   <ds:schemaRefs>
     <ds:schemaRef ds:uri="http://schemas.microsoft.com/sharepoint/events"/>
@@ -24981,18 +24993,10 @@
 </ds:datastoreItem>
 </file>
 
-<file path=customXml/itemProps5.xml><?xml version="1.0" encoding="utf-8"?>
-<ds:datastoreItem xmlns:ds="http://schemas.openxmlformats.org/officeDocument/2006/customXml" ds:itemID="{6685E73F-2677-4B89-8508-7813A036A081}">
+<file path=customXml/itemProps6.xml><?xml version="1.0" encoding="utf-8"?>
+<ds:datastoreItem xmlns:ds="http://schemas.openxmlformats.org/officeDocument/2006/customXml" ds:itemID="{5D0AEA6B-E499-4EEF-98A3-AFBB261C493E}">
   <ds:schemaRefs>
-    <ds:schemaRef ds:uri="http://schemas.openxmlformats.org/officeDocument/2006/bibliography"/>
-  </ds:schemaRefs>
-</ds:datastoreItem>
-</file>
-
-<file path=customXml/itemProps6.xml><?xml version="1.0" encoding="utf-8"?>
-<ds:datastoreItem xmlns:ds="http://schemas.openxmlformats.org/officeDocument/2006/customXml" ds:itemID="{76E5CD1D-9176-4FA7-9A9A-698AC52D8E9F}">
-  <ds:schemaRefs>
-    <ds:schemaRef ds:uri="http://schemas.microsoft.com/sharepoint/v3/contenttype/forms"/>
+    <ds:schemaRef ds:uri="http://schemas.openxmlformats.org/wordprocessingml/2006/main"/>
   </ds:schemaRefs>
 </ds:datastoreItem>
 </file>
</xml_diff>